<commit_message>
manuscript plus some analysis changes
</commit_message>
<xml_diff>
--- a/29thDec_Manuscript.docx
+++ b/29thDec_Manuscript.docx
@@ -837,18 +837,6 @@
           <w:lang w:eastAsia="en-GB"/>
           <w14:ligatures w14:val="none"/>
         </w:rPr>
-      </w:r>
-      <w:r>
-        <w:rPr>
-          <w:rFonts w:ascii="Roboto" w:eastAsia="Times New Roman" w:hAnsi="Roboto" w:cs="Times New Roman"/>
-          <w:color w:val="031D39"/>
-          <w:spacing w:val="3"/>
-          <w:kern w:val="0"/>
-          <w:sz w:val="20"/>
-          <w:szCs w:val="20"/>
-          <w:lang w:eastAsia="en-GB"/>
-          <w14:ligatures w14:val="none"/>
-        </w:rPr>
         <w:fldChar w:fldCharType="separate"/>
       </w:r>
       <w:r>
@@ -929,18 +917,6 @@
           <w:lang w:eastAsia="en-GB"/>
           <w14:ligatures w14:val="none"/>
         </w:rPr>
-      </w:r>
-      <w:r>
-        <w:rPr>
-          <w:rFonts w:ascii="Roboto" w:eastAsia="Times New Roman" w:hAnsi="Roboto" w:cs="Times New Roman"/>
-          <w:color w:val="031D39"/>
-          <w:spacing w:val="3"/>
-          <w:kern w:val="0"/>
-          <w:sz w:val="20"/>
-          <w:szCs w:val="20"/>
-          <w:lang w:eastAsia="en-GB"/>
-          <w14:ligatures w14:val="none"/>
-        </w:rPr>
         <w:fldChar w:fldCharType="separate"/>
       </w:r>
       <w:r>
@@ -1021,18 +997,6 @@
           <w:lang w:eastAsia="en-GB"/>
           <w14:ligatures w14:val="none"/>
         </w:rPr>
-      </w:r>
-      <w:r>
-        <w:rPr>
-          <w:rFonts w:ascii="Roboto" w:eastAsia="Times New Roman" w:hAnsi="Roboto" w:cs="Times New Roman"/>
-          <w:color w:val="031D39"/>
-          <w:spacing w:val="3"/>
-          <w:kern w:val="0"/>
-          <w:sz w:val="20"/>
-          <w:szCs w:val="20"/>
-          <w:lang w:eastAsia="en-GB"/>
-          <w14:ligatures w14:val="none"/>
-        </w:rPr>
         <w:fldChar w:fldCharType="separate"/>
       </w:r>
       <w:r>
@@ -1153,18 +1117,6 @@
           <w14:ligatures w14:val="none"/>
         </w:rPr>
         <w:instrText>ADDIN paperpile_citation &lt;clusterId&gt;V339J686F176D771&lt;/clusterId&gt;&lt;version&gt;0.6.11&lt;/version&gt;&lt;metadata&gt;&lt;citation&gt;&lt;id&gt;ab862413-7206-0102-a8ba-89e02b9a7482&lt;/id&gt;&lt;no_author/&gt;&lt;prefix/&gt;&lt;suffix/&gt;&lt;locator/&gt;&lt;locator_label&gt;page&lt;/locator_label&gt;&lt;/citation&gt;&lt;/metadata&gt;&lt;data&gt;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&lt;/data&gt; \* MERGEFORMAT</w:instrText>
-      </w:r>
-      <w:r>
-        <w:rPr>
-          <w:rFonts w:ascii="Roboto" w:eastAsia="Times New Roman" w:hAnsi="Roboto" w:cs="Times New Roman"/>
-          <w:color w:val="031D39"/>
-          <w:spacing w:val="3"/>
-          <w:kern w:val="0"/>
-          <w:sz w:val="20"/>
-          <w:szCs w:val="20"/>
-          <w:lang w:eastAsia="en-GB"/>
-          <w14:ligatures w14:val="none"/>
-        </w:rPr>
       </w:r>
       <w:r>
         <w:rPr>
@@ -1279,33 +1231,7 @@
           <w:lang w:eastAsia="en-GB"/>
           <w14:ligatures w14:val="none"/>
         </w:rPr>
-        <w:t xml:space="preserve"> (</w:t>
-      </w:r>
-      <w:r>
-        <w:rPr>
-          <w:rFonts w:ascii="Roboto" w:eastAsia="Times New Roman" w:hAnsi="Roboto" w:cs="Times New Roman"/>
-          <w:color w:val="031D39"/>
-          <w:spacing w:val="3"/>
-          <w:kern w:val="0"/>
-          <w:sz w:val="20"/>
-          <w:szCs w:val="20"/>
-          <w:lang w:eastAsia="en-GB"/>
-          <w14:ligatures w14:val="none"/>
-        </w:rPr>
-        <w:t>326 days from release of the first SARS-CoV-2 genomic sequence to the authorisation of the first vaccine, BNT162B2</w:t>
-      </w:r>
-      <w:r>
-        <w:rPr>
-          <w:rFonts w:ascii="Roboto" w:eastAsia="Times New Roman" w:hAnsi="Roboto" w:cs="Times New Roman"/>
-          <w:color w:val="031D39"/>
-          <w:spacing w:val="3"/>
-          <w:kern w:val="0"/>
-          <w:sz w:val="20"/>
-          <w:szCs w:val="20"/>
-          <w:lang w:eastAsia="en-GB"/>
-          <w14:ligatures w14:val="none"/>
-        </w:rPr>
-        <w:t>)</w:t>
+        <w:t xml:space="preserve"> (326 days from release of the first SARS-CoV-2 genomic sequence to the authorisation of the first vaccine, BNT162B2)</w:t>
       </w:r>
       <w:r>
         <w:rPr>
@@ -1872,20 +1798,7 @@
           <w:lang w:eastAsia="en-GB"/>
           <w14:ligatures w14:val="none"/>
         </w:rPr>
-        <w:t>And indeed, S</w:t>
-      </w:r>
-      <w:r>
-        <w:rPr>
-          <w:rFonts w:ascii="Roboto" w:eastAsia="Times New Roman" w:hAnsi="Roboto" w:cs="Times New Roman"/>
-          <w:color w:val="031D39"/>
-          <w:spacing w:val="3"/>
-          <w:kern w:val="0"/>
-          <w:sz w:val="20"/>
-          <w:szCs w:val="20"/>
-          <w:lang w:eastAsia="en-GB"/>
-          <w14:ligatures w14:val="none"/>
-        </w:rPr>
-        <w:t xml:space="preserve">ARS-CoV-2 is unlikely to be the last novel pathogen pandemic faced by the world over the next 100 years. Recent research has estimated there to be a 38% chance of experiencing a pandemic similar to COVID-19 during a lifetime </w:t>
+        <w:t xml:space="preserve">And indeed, SARS-CoV-2 is unlikely to be the last novel pathogen pandemic faced by the world over the next 100 years. Recent research has estimated there to be a 38% chance of experiencing a pandemic similar to COVID-19 during a lifetime </w:t>
       </w:r>
       <w:r>
         <w:rPr>
@@ -1924,18 +1837,6 @@
           <w:lang w:eastAsia="en-GB"/>
           <w14:ligatures w14:val="none"/>
         </w:rPr>
-      </w:r>
-      <w:r>
-        <w:rPr>
-          <w:rFonts w:ascii="Roboto" w:eastAsia="Times New Roman" w:hAnsi="Roboto" w:cs="Times New Roman"/>
-          <w:color w:val="031D39"/>
-          <w:spacing w:val="3"/>
-          <w:kern w:val="0"/>
-          <w:sz w:val="20"/>
-          <w:szCs w:val="20"/>
-          <w:lang w:eastAsia="en-GB"/>
-          <w14:ligatures w14:val="none"/>
-        </w:rPr>
         <w:fldChar w:fldCharType="separate"/>
       </w:r>
       <w:r>
@@ -2016,18 +1917,6 @@
           <w:lang w:eastAsia="en-GB"/>
           <w14:ligatures w14:val="none"/>
         </w:rPr>
-      </w:r>
-      <w:r>
-        <w:rPr>
-          <w:rFonts w:ascii="Roboto" w:eastAsia="Times New Roman" w:hAnsi="Roboto" w:cs="Times New Roman"/>
-          <w:color w:val="031D39"/>
-          <w:spacing w:val="3"/>
-          <w:kern w:val="0"/>
-          <w:sz w:val="20"/>
-          <w:szCs w:val="20"/>
-          <w:lang w:eastAsia="en-GB"/>
-          <w14:ligatures w14:val="none"/>
-        </w:rPr>
         <w:fldChar w:fldCharType="separate"/>
       </w:r>
       <w:r>
@@ -2096,18 +1985,6 @@
           <w14:ligatures w14:val="none"/>
         </w:rPr>
         <w:instrText>ADDIN paperpile_citation &lt;clusterId&gt;E919S169O759L161&lt;/clusterId&gt;&lt;version&gt;0.6.11&lt;/version&gt;&lt;metadata&gt;&lt;citation&gt;&lt;id&gt;9f006296-86d5-0b9b-9672-8f025b0effac&lt;/id&gt;&lt;no_author/&gt;&lt;prefix/&gt;&lt;suffix/&gt;&lt;locator/&gt;&lt;locator_label&gt;page&lt;/locator_label&gt;&lt;/citation&gt;&lt;/metadata&gt;&lt;data&gt;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&lt;/data&gt; \* MERGEFORMAT</w:instrText>
-      </w:r>
-      <w:r>
-        <w:rPr>
-          <w:rFonts w:ascii="Roboto" w:eastAsia="Times New Roman" w:hAnsi="Roboto" w:cs="Times New Roman"/>
-          <w:color w:val="031D39"/>
-          <w:spacing w:val="3"/>
-          <w:kern w:val="0"/>
-          <w:sz w:val="20"/>
-          <w:szCs w:val="20"/>
-          <w:lang w:eastAsia="en-GB"/>
-          <w14:ligatures w14:val="none"/>
-        </w:rPr>
       </w:r>
       <w:r>
         <w:rPr>
@@ -2605,7 +2482,206 @@
           <w:lang w:eastAsia="en-GB"/>
           <w14:ligatures w14:val="none"/>
         </w:rPr>
-        <w:t>Altogether, these limitations around the speed with which pathogen-specific vaccines can be developed in the context of a novel pathogen pandemic has motivated significant in the interest of alternative approaches to vaccine development that might facilitate more rapid availability.</w:t>
+        <w:t xml:space="preserve">Altogether, these limitations around the speed with which pathogen-specific vaccines can be developed in the context of a novel pathogen pandemic has motivated significant in the interest of alternative approaches to vaccine development that might facilitate more rapid availability. </w:t>
+      </w:r>
+      <w:r>
+        <w:rPr>
+          <w:rFonts w:ascii="Roboto" w:eastAsia="Times New Roman" w:hAnsi="Roboto" w:cs="Times New Roman"/>
+          <w:color w:val="031D39"/>
+          <w:spacing w:val="3"/>
+          <w:kern w:val="0"/>
+          <w:sz w:val="20"/>
+          <w:szCs w:val="20"/>
+          <w:lang w:eastAsia="en-GB"/>
+          <w14:ligatures w14:val="none"/>
+        </w:rPr>
+        <w:t>Of particular interest has been vaccines that offer broad and robust protection against a range of viruses belonging to the same family</w:t>
+      </w:r>
+      <w:r>
+        <w:rPr>
+          <w:rFonts w:ascii="Roboto" w:eastAsia="Times New Roman" w:hAnsi="Roboto" w:cs="Times New Roman"/>
+          <w:color w:val="031D39"/>
+          <w:spacing w:val="3"/>
+          <w:kern w:val="0"/>
+          <w:sz w:val="20"/>
+          <w:szCs w:val="20"/>
+          <w:lang w:eastAsia="en-GB"/>
+          <w14:ligatures w14:val="none"/>
+        </w:rPr>
+        <w:t xml:space="preserve">, such as coronaviruses. </w:t>
+      </w:r>
+      <w:r>
+        <w:rPr>
+          <w:rFonts w:ascii="Roboto" w:eastAsia="Times New Roman" w:hAnsi="Roboto" w:cs="Times New Roman"/>
+          <w:color w:val="031D39"/>
+          <w:spacing w:val="3"/>
+          <w:kern w:val="0"/>
+          <w:sz w:val="20"/>
+          <w:szCs w:val="20"/>
+          <w:lang w:eastAsia="en-GB"/>
+          <w14:ligatures w14:val="none"/>
+        </w:rPr>
+        <w:t xml:space="preserve">Such vaccines could be manufactured and stockpiled ahead of a novel pathogen pandemic, enabling rapid access following pathogen detection. </w:t>
+      </w:r>
+      <w:r>
+        <w:rPr>
+          <w:rFonts w:ascii="Roboto" w:eastAsia="Times New Roman" w:hAnsi="Roboto" w:cs="Times New Roman"/>
+          <w:color w:val="031D39"/>
+          <w:spacing w:val="3"/>
+          <w:kern w:val="0"/>
+          <w:sz w:val="20"/>
+          <w:szCs w:val="20"/>
+          <w:lang w:eastAsia="en-GB"/>
+          <w14:ligatures w14:val="none"/>
+        </w:rPr>
+        <w:t xml:space="preserve">Previous work has identified potent pan </w:t>
+      </w:r>
+      <w:proofErr w:type="spellStart"/>
+      <w:r>
+        <w:rPr>
+          <w:rFonts w:ascii="Roboto" w:eastAsia="Times New Roman" w:hAnsi="Roboto" w:cs="Times New Roman"/>
+          <w:color w:val="031D39"/>
+          <w:spacing w:val="3"/>
+          <w:kern w:val="0"/>
+          <w:sz w:val="20"/>
+          <w:szCs w:val="20"/>
+          <w:lang w:eastAsia="en-GB"/>
+          <w14:ligatures w14:val="none"/>
+        </w:rPr>
+        <w:t>sarbecovirus</w:t>
+      </w:r>
+      <w:proofErr w:type="spellEnd"/>
+      <w:r>
+        <w:rPr>
+          <w:rFonts w:ascii="Roboto" w:eastAsia="Times New Roman" w:hAnsi="Roboto" w:cs="Times New Roman"/>
+          <w:color w:val="031D39"/>
+          <w:spacing w:val="3"/>
+          <w:kern w:val="0"/>
+          <w:sz w:val="20"/>
+          <w:szCs w:val="20"/>
+          <w:lang w:eastAsia="en-GB"/>
+          <w14:ligatures w14:val="none"/>
+        </w:rPr>
+        <w:t xml:space="preserve"> neutralising antibodies </w:t>
+      </w:r>
+      <w:r>
+        <w:rPr>
+          <w:rFonts w:ascii="Roboto" w:eastAsia="Times New Roman" w:hAnsi="Roboto" w:cs="Times New Roman"/>
+          <w:color w:val="031D39"/>
+          <w:spacing w:val="3"/>
+          <w:kern w:val="0"/>
+          <w:sz w:val="20"/>
+          <w:szCs w:val="20"/>
+          <w:lang w:eastAsia="en-GB"/>
+          <w14:ligatures w14:val="none"/>
+        </w:rPr>
+        <w:fldChar w:fldCharType="begin" w:fldLock="1"/>
+      </w:r>
+      <w:r>
+        <w:rPr>
+          <w:rFonts w:ascii="Roboto" w:eastAsia="Times New Roman" w:hAnsi="Roboto" w:cs="Times New Roman"/>
+          <w:color w:val="031D39"/>
+          <w:spacing w:val="3"/>
+          <w:kern w:val="0"/>
+          <w:sz w:val="20"/>
+          <w:szCs w:val="20"/>
+          <w:lang w:eastAsia="en-GB"/>
+          <w14:ligatures w14:val="none"/>
+        </w:rPr>
+        <w:instrText>ADDIN paperpile_citation &lt;clusterId&gt;G773T131P421N214&lt;/clusterId&gt;&lt;metadata&gt;&lt;citation&gt;&lt;id&gt;f1f6a2d2-88b3-4188-8670-accf45c470af&lt;/id&gt;&lt;/citation&gt;&lt;citation&gt;&lt;id&gt;e6cdc8ee-b2c4-0c4e-a5d8-024d93b41309&lt;/id&gt;&lt;/citation&gt;&lt;citation&gt;&lt;id&gt;87e30bb1-03d5-0dc0-8051-f356ac5bdd74&lt;/id&gt;&lt;/citation&gt;&lt;/metadata&gt;&lt;data&gt;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&lt;/data&gt; \* MERGEFORMAT</w:instrText>
+      </w:r>
+      <w:r>
+        <w:rPr>
+          <w:rFonts w:ascii="Roboto" w:eastAsia="Times New Roman" w:hAnsi="Roboto" w:cs="Times New Roman"/>
+          <w:color w:val="031D39"/>
+          <w:spacing w:val="3"/>
+          <w:kern w:val="0"/>
+          <w:sz w:val="20"/>
+          <w:szCs w:val="20"/>
+          <w:lang w:eastAsia="en-GB"/>
+          <w14:ligatures w14:val="none"/>
+        </w:rPr>
+        <w:fldChar w:fldCharType="separate"/>
+      </w:r>
+      <w:r>
+        <w:rPr>
+          <w:rFonts w:ascii="Roboto" w:eastAsia="Times New Roman" w:hAnsi="Roboto" w:cs="Times New Roman"/>
+          <w:i/>
+          <w:noProof/>
+          <w:color w:val="031D39"/>
+          <w:spacing w:val="3"/>
+          <w:kern w:val="0"/>
+          <w:sz w:val="20"/>
+          <w:szCs w:val="20"/>
+          <w:lang w:eastAsia="en-GB"/>
+          <w14:ligatures w14:val="none"/>
+        </w:rPr>
+        <w:t>(21–23)</w:t>
+      </w:r>
+      <w:r>
+        <w:rPr>
+          <w:rFonts w:ascii="Roboto" w:eastAsia="Times New Roman" w:hAnsi="Roboto" w:cs="Times New Roman"/>
+          <w:color w:val="031D39"/>
+          <w:spacing w:val="3"/>
+          <w:kern w:val="0"/>
+          <w:sz w:val="20"/>
+          <w:szCs w:val="20"/>
+          <w:lang w:eastAsia="en-GB"/>
+          <w14:ligatures w14:val="none"/>
+        </w:rPr>
+        <w:fldChar w:fldCharType="end"/>
+      </w:r>
+      <w:r>
+        <w:rPr>
+          <w:rFonts w:ascii="Roboto" w:eastAsia="Times New Roman" w:hAnsi="Roboto" w:cs="Times New Roman"/>
+          <w:color w:val="031D39"/>
+          <w:spacing w:val="3"/>
+          <w:kern w:val="0"/>
+          <w:sz w:val="20"/>
+          <w:szCs w:val="20"/>
+          <w:lang w:eastAsia="en-GB"/>
+          <w14:ligatures w14:val="none"/>
+        </w:rPr>
+        <w:t>, suggesting that vaccines aiming to elicit broad-spectrum protection should be possible</w:t>
+      </w:r>
+      <w:r>
+        <w:rPr>
+          <w:rFonts w:ascii="Roboto" w:eastAsia="Times New Roman" w:hAnsi="Roboto" w:cs="Times New Roman"/>
+          <w:color w:val="031D39"/>
+          <w:spacing w:val="3"/>
+          <w:kern w:val="0"/>
+          <w:sz w:val="20"/>
+          <w:szCs w:val="20"/>
+          <w:lang w:eastAsia="en-GB"/>
+          <w14:ligatures w14:val="none"/>
+        </w:rPr>
+        <w:t>. A</w:t>
+      </w:r>
+      <w:r>
+        <w:rPr>
+          <w:rFonts w:ascii="Roboto" w:eastAsia="Times New Roman" w:hAnsi="Roboto" w:cs="Times New Roman"/>
+          <w:color w:val="031D39"/>
+          <w:spacing w:val="3"/>
+          <w:kern w:val="0"/>
+          <w:sz w:val="20"/>
+          <w:szCs w:val="20"/>
+          <w:lang w:eastAsia="en-GB"/>
+          <w14:ligatures w14:val="none"/>
+        </w:rPr>
+        <w:t xml:space="preserve"> number </w:t>
+      </w:r>
+      <w:r>
+        <w:rPr>
+          <w:rFonts w:ascii="Roboto" w:eastAsia="Times New Roman" w:hAnsi="Roboto" w:cs="Times New Roman"/>
+          <w:color w:val="031D39"/>
+          <w:spacing w:val="3"/>
+          <w:kern w:val="0"/>
+          <w:sz w:val="20"/>
+          <w:szCs w:val="20"/>
+          <w:lang w:eastAsia="en-GB"/>
+          <w14:ligatures w14:val="none"/>
+        </w:rPr>
+        <w:t>of vaccines aimed at providing broad and robust protection to a range of coronaviruses are currently under development</w:t>
       </w:r>
       <w:r>
         <w:rPr>
@@ -2631,86 +2707,6 @@
           <w:lang w:eastAsia="en-GB"/>
           <w14:ligatures w14:val="none"/>
         </w:rPr>
-        <w:t>Of particular interest has been vaccines that offer broad and robust protection against a range of viruses belonging to the same family</w:t>
-      </w:r>
-      <w:r>
-        <w:rPr>
-          <w:rFonts w:ascii="Roboto" w:eastAsia="Times New Roman" w:hAnsi="Roboto" w:cs="Times New Roman"/>
-          <w:color w:val="031D39"/>
-          <w:spacing w:val="3"/>
-          <w:kern w:val="0"/>
-          <w:sz w:val="20"/>
-          <w:szCs w:val="20"/>
-          <w:lang w:eastAsia="en-GB"/>
-          <w14:ligatures w14:val="none"/>
-        </w:rPr>
-        <w:t xml:space="preserve">, such as coronaviruses. </w:t>
-      </w:r>
-      <w:r>
-        <w:rPr>
-          <w:rFonts w:ascii="Roboto" w:eastAsia="Times New Roman" w:hAnsi="Roboto" w:cs="Times New Roman"/>
-          <w:color w:val="031D39"/>
-          <w:spacing w:val="3"/>
-          <w:kern w:val="0"/>
-          <w:sz w:val="20"/>
-          <w:szCs w:val="20"/>
-          <w:lang w:eastAsia="en-GB"/>
-          <w14:ligatures w14:val="none"/>
-        </w:rPr>
-        <w:t xml:space="preserve">Such vaccines could be manufactured and stockpiled ahead of a novel pathogen pandemic, enabling rapid access following pathogen detection. </w:t>
-      </w:r>
-      <w:r>
-        <w:rPr>
-          <w:rFonts w:ascii="Roboto" w:eastAsia="Times New Roman" w:hAnsi="Roboto" w:cs="Times New Roman"/>
-          <w:color w:val="031D39"/>
-          <w:spacing w:val="3"/>
-          <w:kern w:val="0"/>
-          <w:sz w:val="20"/>
-          <w:szCs w:val="20"/>
-          <w:lang w:eastAsia="en-GB"/>
-          <w14:ligatures w14:val="none"/>
-        </w:rPr>
-        <w:t xml:space="preserve">Previous work has identified potent pan </w:t>
-      </w:r>
-      <w:proofErr w:type="spellStart"/>
-      <w:r>
-        <w:rPr>
-          <w:rFonts w:ascii="Roboto" w:eastAsia="Times New Roman" w:hAnsi="Roboto" w:cs="Times New Roman"/>
-          <w:color w:val="031D39"/>
-          <w:spacing w:val="3"/>
-          <w:kern w:val="0"/>
-          <w:sz w:val="20"/>
-          <w:szCs w:val="20"/>
-          <w:lang w:eastAsia="en-GB"/>
-          <w14:ligatures w14:val="none"/>
-        </w:rPr>
-        <w:t>sarbecovirus</w:t>
-      </w:r>
-      <w:proofErr w:type="spellEnd"/>
-      <w:r>
-        <w:rPr>
-          <w:rFonts w:ascii="Roboto" w:eastAsia="Times New Roman" w:hAnsi="Roboto" w:cs="Times New Roman"/>
-          <w:color w:val="031D39"/>
-          <w:spacing w:val="3"/>
-          <w:kern w:val="0"/>
-          <w:sz w:val="20"/>
-          <w:szCs w:val="20"/>
-          <w:lang w:eastAsia="en-GB"/>
-          <w14:ligatures w14:val="none"/>
-        </w:rPr>
-        <w:t xml:space="preserve"> neutralising antibodies </w:t>
-      </w:r>
-      <w:r>
-        <w:rPr>
-          <w:rFonts w:ascii="Roboto" w:eastAsia="Times New Roman" w:hAnsi="Roboto" w:cs="Times New Roman"/>
-          <w:color w:val="031D39"/>
-          <w:spacing w:val="3"/>
-          <w:kern w:val="0"/>
-          <w:sz w:val="20"/>
-          <w:szCs w:val="20"/>
-          <w:lang w:eastAsia="en-GB"/>
-          <w14:ligatures w14:val="none"/>
-        </w:rPr>
         <w:fldChar w:fldCharType="begin" w:fldLock="1"/>
       </w:r>
       <w:r>
@@ -2724,151 +2720,7 @@
           <w:lang w:eastAsia="en-GB"/>
           <w14:ligatures w14:val="none"/>
         </w:rPr>
-        <w:instrText>ADDIN paperpile_citation &lt;clusterId&gt;G773T131P421N214&lt;/clusterId&gt;&lt;metadata&gt;&lt;citation&gt;&lt;id&gt;f1f6a2d2-88b3-4188-8670-accf45c470af&lt;/id&gt;&lt;/citation&gt;&lt;citation&gt;&lt;id&gt;e6cdc8ee-b2c4-0c4e-a5d8-024d93b41309&lt;/id&gt;&lt;/citation&gt;&lt;citation&gt;&lt;id&gt;87e30bb1-03d5-0dc0-8051-f356ac5bdd74&lt;/id&gt;&lt;/citation&gt;&lt;/metadata&gt;&lt;data&gt;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&lt;/data&gt; \* MERGEFORMAT</w:instrText>
-      </w:r>
-      <w:r>
-        <w:rPr>
-          <w:rFonts w:ascii="Roboto" w:eastAsia="Times New Roman" w:hAnsi="Roboto" w:cs="Times New Roman"/>
-          <w:color w:val="031D39"/>
-          <w:spacing w:val="3"/>
-          <w:kern w:val="0"/>
-          <w:sz w:val="20"/>
-          <w:szCs w:val="20"/>
-          <w:lang w:eastAsia="en-GB"/>
-          <w14:ligatures w14:val="none"/>
-        </w:rPr>
-        <w:fldChar w:fldCharType="separate"/>
-      </w:r>
-      <w:r>
-        <w:rPr>
-          <w:rFonts w:ascii="Roboto" w:eastAsia="Times New Roman" w:hAnsi="Roboto" w:cs="Times New Roman"/>
-          <w:i/>
-          <w:noProof/>
-          <w:color w:val="031D39"/>
-          <w:spacing w:val="3"/>
-          <w:kern w:val="0"/>
-          <w:sz w:val="20"/>
-          <w:szCs w:val="20"/>
-          <w:lang w:eastAsia="en-GB"/>
-          <w14:ligatures w14:val="none"/>
-        </w:rPr>
-        <w:t>(21–23)</w:t>
-      </w:r>
-      <w:r>
-        <w:rPr>
-          <w:rFonts w:ascii="Roboto" w:eastAsia="Times New Roman" w:hAnsi="Roboto" w:cs="Times New Roman"/>
-          <w:color w:val="031D39"/>
-          <w:spacing w:val="3"/>
-          <w:kern w:val="0"/>
-          <w:sz w:val="20"/>
-          <w:szCs w:val="20"/>
-          <w:lang w:eastAsia="en-GB"/>
-          <w14:ligatures w14:val="none"/>
-        </w:rPr>
-        <w:fldChar w:fldCharType="end"/>
-      </w:r>
-      <w:r>
-        <w:rPr>
-          <w:rFonts w:ascii="Roboto" w:eastAsia="Times New Roman" w:hAnsi="Roboto" w:cs="Times New Roman"/>
-          <w:color w:val="031D39"/>
-          <w:spacing w:val="3"/>
-          <w:kern w:val="0"/>
-          <w:sz w:val="20"/>
-          <w:szCs w:val="20"/>
-          <w:lang w:eastAsia="en-GB"/>
-          <w14:ligatures w14:val="none"/>
-        </w:rPr>
-        <w:t>, suggesting that vaccines aiming to elicit broad-spectrum protection should be possible</w:t>
-      </w:r>
-      <w:r>
-        <w:rPr>
-          <w:rFonts w:ascii="Roboto" w:eastAsia="Times New Roman" w:hAnsi="Roboto" w:cs="Times New Roman"/>
-          <w:color w:val="031D39"/>
-          <w:spacing w:val="3"/>
-          <w:kern w:val="0"/>
-          <w:sz w:val="20"/>
-          <w:szCs w:val="20"/>
-          <w:lang w:eastAsia="en-GB"/>
-          <w14:ligatures w14:val="none"/>
-        </w:rPr>
-        <w:t>. A</w:t>
-      </w:r>
-      <w:r>
-        <w:rPr>
-          <w:rFonts w:ascii="Roboto" w:eastAsia="Times New Roman" w:hAnsi="Roboto" w:cs="Times New Roman"/>
-          <w:color w:val="031D39"/>
-          <w:spacing w:val="3"/>
-          <w:kern w:val="0"/>
-          <w:sz w:val="20"/>
-          <w:szCs w:val="20"/>
-          <w:lang w:eastAsia="en-GB"/>
-          <w14:ligatures w14:val="none"/>
-        </w:rPr>
-        <w:t xml:space="preserve"> number </w:t>
-      </w:r>
-      <w:r>
-        <w:rPr>
-          <w:rFonts w:ascii="Roboto" w:eastAsia="Times New Roman" w:hAnsi="Roboto" w:cs="Times New Roman"/>
-          <w:color w:val="031D39"/>
-          <w:spacing w:val="3"/>
-          <w:kern w:val="0"/>
-          <w:sz w:val="20"/>
-          <w:szCs w:val="20"/>
-          <w:lang w:eastAsia="en-GB"/>
-          <w14:ligatures w14:val="none"/>
-        </w:rPr>
-        <w:t>of vaccines aimed at providing broad and robust protection to a range of coronaviruses are currently under development</w:t>
-      </w:r>
-      <w:r>
-        <w:rPr>
-          <w:rFonts w:ascii="Roboto" w:eastAsia="Times New Roman" w:hAnsi="Roboto" w:cs="Times New Roman"/>
-          <w:color w:val="031D39"/>
-          <w:spacing w:val="3"/>
-          <w:kern w:val="0"/>
-          <w:sz w:val="20"/>
-          <w:szCs w:val="20"/>
-          <w:lang w:eastAsia="en-GB"/>
-          <w14:ligatures w14:val="none"/>
-        </w:rPr>
-        <w:t xml:space="preserve"> </w:t>
-      </w:r>
-      <w:r>
-        <w:rPr>
-          <w:rFonts w:ascii="Roboto" w:eastAsia="Times New Roman" w:hAnsi="Roboto" w:cs="Times New Roman"/>
-          <w:color w:val="031D39"/>
-          <w:spacing w:val="3"/>
-          <w:kern w:val="0"/>
-          <w:sz w:val="20"/>
-          <w:szCs w:val="20"/>
-          <w:lang w:eastAsia="en-GB"/>
-          <w14:ligatures w14:val="none"/>
-        </w:rPr>
-        <w:fldChar w:fldCharType="begin" w:fldLock="1"/>
-      </w:r>
-      <w:r>
-        <w:rPr>
-          <w:rFonts w:ascii="Roboto" w:eastAsia="Times New Roman" w:hAnsi="Roboto" w:cs="Times New Roman"/>
-          <w:color w:val="031D39"/>
-          <w:spacing w:val="3"/>
-          <w:kern w:val="0"/>
-          <w:sz w:val="20"/>
-          <w:szCs w:val="20"/>
-          <w:lang w:eastAsia="en-GB"/>
-          <w14:ligatures w14:val="none"/>
-        </w:rPr>
         <w:instrText>ADDIN paperpile_citation &lt;clusterId&gt;Q187E244T535Q358&lt;/clusterId&gt;&lt;version&gt;0.6.11&lt;/version&gt;&lt;metadata&gt;&lt;citation&gt;&lt;id&gt;a47b1c49-e0d9-048e-8afc-2351a3d5d88d&lt;/id&gt;&lt;no_author/&gt;&lt;prefix/&gt;&lt;suffix/&gt;&lt;locator/&gt;&lt;locator_label&gt;page&lt;/locator_label&gt;&lt;/citation&gt;&lt;/metadata&gt;&lt;data&gt;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&lt;/data&gt; \* MERGEFORMAT</w:instrText>
-      </w:r>
-      <w:r>
-        <w:rPr>
-          <w:rFonts w:ascii="Roboto" w:eastAsia="Times New Roman" w:hAnsi="Roboto" w:cs="Times New Roman"/>
-          <w:color w:val="031D39"/>
-          <w:spacing w:val="3"/>
-          <w:kern w:val="0"/>
-          <w:sz w:val="20"/>
-          <w:szCs w:val="20"/>
-          <w:lang w:eastAsia="en-GB"/>
-          <w14:ligatures w14:val="none"/>
-        </w:rPr>
       </w:r>
       <w:r>
         <w:rPr>
@@ -3201,18 +3053,6 @@
           <w14:ligatures w14:val="none"/>
         </w:rPr>
         <w:instrText>ADDIN paperpile_citation &lt;clusterId&gt;C595Q675M965J666&lt;/clusterId&gt;&lt;version&gt;0.6.11&lt;/version&gt;&lt;metadata&gt;&lt;citation&gt;&lt;id&gt;41b97032-75fa-0eb4-ad2d-7ba22328d9b8&lt;/id&gt;&lt;no_author/&gt;&lt;prefix/&gt;&lt;suffix/&gt;&lt;locator/&gt;&lt;locator_label&gt;page&lt;/locator_label&gt;&lt;/citation&gt;&lt;/metadata&gt;&lt;data&gt;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&lt;/data&gt; \* MERGEFORMAT</w:instrText>
-      </w:r>
-      <w:r>
-        <w:rPr>
-          <w:rFonts w:ascii="Roboto" w:eastAsia="Times New Roman" w:hAnsi="Roboto" w:cs="Times New Roman"/>
-          <w:color w:val="031D39"/>
-          <w:spacing w:val="3"/>
-          <w:kern w:val="0"/>
-          <w:sz w:val="20"/>
-          <w:szCs w:val="20"/>
-          <w:lang w:eastAsia="en-GB"/>
-          <w14:ligatures w14:val="none"/>
-        </w:rPr>
       </w:r>
       <w:r>
         <w:rPr>
@@ -4394,18 +4234,6 @@
           <w:lang w:eastAsia="en-GB"/>
           <w14:ligatures w14:val="none"/>
         </w:rPr>
-      </w:r>
-      <w:r>
-        <w:rPr>
-          <w:rFonts w:ascii="Roboto" w:eastAsia="Times New Roman" w:hAnsi="Roboto" w:cs="Times New Roman"/>
-          <w:color w:val="031D39"/>
-          <w:spacing w:val="3"/>
-          <w:kern w:val="0"/>
-          <w:sz w:val="20"/>
-          <w:szCs w:val="20"/>
-          <w:lang w:eastAsia="en-GB"/>
-          <w14:ligatures w14:val="none"/>
-        </w:rPr>
         <w:fldChar w:fldCharType="separate"/>
       </w:r>
       <w:r>
@@ -4568,20 +4396,7 @@
           <w:lang w:eastAsia="en-GB"/>
           <w14:ligatures w14:val="none"/>
         </w:rPr>
-        <w:t xml:space="preserve"> SARS-CoV-1 </w:t>
-      </w:r>
-      <w:r>
-        <w:rPr>
-          <w:rFonts w:ascii="Roboto" w:eastAsia="Times New Roman" w:hAnsi="Roboto" w:cs="Times New Roman"/>
-          <w:color w:val="031D39"/>
-          <w:spacing w:val="3"/>
-          <w:kern w:val="0"/>
-          <w:sz w:val="20"/>
-          <w:szCs w:val="20"/>
-          <w:lang w:eastAsia="en-GB"/>
-          <w14:ligatures w14:val="none"/>
-        </w:rPr>
-        <w:t>(</w:t>
+        <w:t xml:space="preserve"> SARS-CoV-1 (</w:t>
       </w:r>
       <w:r>
         <w:rPr>
@@ -4609,20 +4424,7 @@
           <w:lang w:eastAsia="en-GB"/>
           <w14:ligatures w14:val="none"/>
         </w:rPr>
-        <w:t>, mean generation time 12 days, 0% presymptomatic transmission, 0% asymptomatic infections)</w:t>
-      </w:r>
-      <w:r>
-        <w:rPr>
-          <w:rFonts w:ascii="Roboto" w:eastAsia="Times New Roman" w:hAnsi="Roboto" w:cs="Times New Roman"/>
-          <w:color w:val="031D39"/>
-          <w:spacing w:val="3"/>
-          <w:kern w:val="0"/>
-          <w:sz w:val="20"/>
-          <w:szCs w:val="20"/>
-          <w:lang w:eastAsia="en-GB"/>
-          <w14:ligatures w14:val="none"/>
-        </w:rPr>
-        <w:t xml:space="preserve"> and one similar to SARS-CoV-2 </w:t>
+        <w:t xml:space="preserve">, mean generation time 12 days, 0% presymptomatic transmission, 0% asymptomatic infections) and one similar to SARS-CoV-2 </w:t>
       </w:r>
       <w:r>
         <w:rPr>
@@ -4948,33 +4750,7 @@
           <w:lang w:eastAsia="en-GB"/>
           <w14:ligatures w14:val="none"/>
         </w:rPr>
-        <w:t xml:space="preserve">owever, when the vaccine protection delay was set to 2 weeks, &lt;1% additional outbreaks were contained compared to situations without the BPSV, </w:t>
-      </w:r>
-      <w:r>
-        <w:rPr>
-          <w:rFonts w:ascii="Roboto" w:eastAsia="Times New Roman" w:hAnsi="Roboto" w:cs="Times New Roman"/>
-          <w:color w:val="031D39"/>
-          <w:spacing w:val="3"/>
-          <w:kern w:val="0"/>
-          <w:sz w:val="20"/>
-          <w:szCs w:val="20"/>
-          <w:lang w:eastAsia="en-GB"/>
-          <w14:ligatures w14:val="none"/>
-        </w:rPr>
-        <w:t>across all values of R0 considered</w:t>
-      </w:r>
-      <w:r>
-        <w:rPr>
-          <w:rFonts w:ascii="Roboto" w:eastAsia="Times New Roman" w:hAnsi="Roboto" w:cs="Times New Roman"/>
-          <w:color w:val="031D39"/>
-          <w:spacing w:val="3"/>
-          <w:kern w:val="0"/>
-          <w:sz w:val="20"/>
-          <w:szCs w:val="20"/>
-          <w:lang w:eastAsia="en-GB"/>
-          <w14:ligatures w14:val="none"/>
-        </w:rPr>
-        <w:t xml:space="preserve">. </w:t>
+        <w:t xml:space="preserve">owever, when the vaccine protection delay was set to 2 weeks, &lt;1% additional outbreaks were contained compared to situations without the BPSV, across all values of R0 considered. </w:t>
       </w:r>
       <w:r>
         <w:rPr>
@@ -6362,18 +6138,6 @@
           <w:lang w:eastAsia="en-GB"/>
           <w14:ligatures w14:val="none"/>
         </w:rPr>
-      </w:r>
-      <w:r>
-        <w:rPr>
-          <w:rFonts w:ascii="Roboto" w:eastAsia="Times New Roman" w:hAnsi="Roboto" w:cs="Times New Roman"/>
-          <w:color w:val="031D39"/>
-          <w:spacing w:val="3"/>
-          <w:kern w:val="0"/>
-          <w:sz w:val="20"/>
-          <w:szCs w:val="20"/>
-          <w:lang w:eastAsia="en-GB"/>
-          <w14:ligatures w14:val="none"/>
-        </w:rPr>
         <w:fldChar w:fldCharType="separate"/>
       </w:r>
       <w:r>
@@ -6494,18 +6258,6 @@
           <w14:ligatures w14:val="none"/>
         </w:rPr>
         <w:instrText>ADDIN paperpile_citation &lt;clusterId&gt;B594P574L965I656&lt;/clusterId&gt;&lt;version&gt;0.6.11&lt;/version&gt;&lt;metadata&gt;&lt;citation&gt;&lt;id&gt;dc6e64f3-d8fc-4174-be24-b0345ce0367e&lt;/id&gt;&lt;no_author/&gt;&lt;prefix/&gt;&lt;suffix/&gt;&lt;locator/&gt;&lt;locator_label&gt;page&lt;/locator_label&gt;&lt;/citation&gt;&lt;/metadata&gt;&lt;data&gt;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&lt;/data&gt; \* MERGEFORMAT</w:instrText>
-      </w:r>
-      <w:r>
-        <w:rPr>
-          <w:rFonts w:ascii="Roboto" w:eastAsia="Times New Roman" w:hAnsi="Roboto" w:cs="Times New Roman"/>
-          <w:color w:val="031D39"/>
-          <w:spacing w:val="3"/>
-          <w:kern w:val="0"/>
-          <w:sz w:val="20"/>
-          <w:szCs w:val="20"/>
-          <w:lang w:eastAsia="en-GB"/>
-          <w14:ligatures w14:val="none"/>
-        </w:rPr>
       </w:r>
       <w:r>
         <w:rPr>
@@ -6855,18 +6607,6 @@
           <w:lang w:eastAsia="en-GB"/>
           <w14:ligatures w14:val="none"/>
         </w:rPr>
-      </w:r>
-      <w:r>
-        <w:rPr>
-          <w:rFonts w:ascii="Roboto" w:eastAsia="Times New Roman" w:hAnsi="Roboto" w:cs="Times New Roman"/>
-          <w:color w:val="031D39"/>
-          <w:spacing w:val="3"/>
-          <w:kern w:val="0"/>
-          <w:sz w:val="20"/>
-          <w:szCs w:val="20"/>
-          <w:lang w:eastAsia="en-GB"/>
-          <w14:ligatures w14:val="none"/>
-        </w:rPr>
         <w:fldChar w:fldCharType="separate"/>
       </w:r>
       <w:r>
@@ -8644,18 +8384,6 @@
           <w:lang w:eastAsia="en-GB"/>
           <w14:ligatures w14:val="none"/>
         </w:rPr>
-      </w:r>
-      <w:r>
-        <w:rPr>
-          <w:rFonts w:ascii="Roboto" w:eastAsia="Times New Roman" w:hAnsi="Roboto" w:cs="Times New Roman"/>
-          <w:color w:val="031D39"/>
-          <w:spacing w:val="3"/>
-          <w:kern w:val="0"/>
-          <w:sz w:val="20"/>
-          <w:szCs w:val="20"/>
-          <w:lang w:eastAsia="en-GB"/>
-          <w14:ligatures w14:val="none"/>
-        </w:rPr>
         <w:fldChar w:fldCharType="separate"/>
       </w:r>
       <w:r>
@@ -9355,18 +9083,6 @@
           <w:lang w:eastAsia="en-GB"/>
           <w14:ligatures w14:val="none"/>
         </w:rPr>
-      </w:r>
-      <w:r>
-        <w:rPr>
-          <w:rFonts w:ascii="Roboto" w:eastAsia="Times New Roman" w:hAnsi="Roboto" w:cs="Times New Roman"/>
-          <w:color w:val="031D39"/>
-          <w:spacing w:val="3"/>
-          <w:kern w:val="0"/>
-          <w:sz w:val="20"/>
-          <w:szCs w:val="20"/>
-          <w:lang w:eastAsia="en-GB"/>
-          <w14:ligatures w14:val="none"/>
-        </w:rPr>
         <w:fldChar w:fldCharType="separate"/>
       </w:r>
       <w:r>
@@ -10133,18 +9849,6 @@
           <w14:ligatures w14:val="none"/>
         </w:rPr>
         <w:instrText>ADDIN paperpile_citation &lt;clusterId&gt;G156T416I787N518&lt;/clusterId&gt;&lt;version&gt;0.6.11&lt;/version&gt;&lt;metadata&gt;&lt;citation&gt;&lt;id&gt;667a33e8-dd6d-4edd-b1f3-da84918e7063&lt;/id&gt;&lt;no_author/&gt;&lt;prefix/&gt;&lt;suffix/&gt;&lt;locator/&gt;&lt;locator_label&gt;page&lt;/locator_label&gt;&lt;/citation&gt;&lt;/metadata&gt;&lt;data&gt;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&lt;/data&gt; \* MERGEFORMAT</w:instrText>
-      </w:r>
-      <w:r>
-        <w:rPr>
-          <w:rFonts w:ascii="Roboto" w:eastAsia="Times New Roman" w:hAnsi="Roboto" w:cs="Times New Roman"/>
-          <w:color w:val="031D39"/>
-          <w:spacing w:val="3"/>
-          <w:kern w:val="0"/>
-          <w:sz w:val="20"/>
-          <w:szCs w:val="20"/>
-          <w:lang w:eastAsia="en-GB"/>
-          <w14:ligatures w14:val="none"/>
-        </w:rPr>
       </w:r>
       <w:r>
         <w:rPr>
@@ -10638,18 +10342,6 @@
           <w:lang w:eastAsia="en-GB"/>
           <w14:ligatures w14:val="none"/>
         </w:rPr>
-      </w:r>
-      <w:r>
-        <w:rPr>
-          <w:rFonts w:ascii="Roboto" w:eastAsia="Times New Roman" w:hAnsi="Roboto" w:cs="Times New Roman"/>
-          <w:color w:val="031D39"/>
-          <w:spacing w:val="3"/>
-          <w:kern w:val="0"/>
-          <w:sz w:val="20"/>
-          <w:szCs w:val="20"/>
-          <w:lang w:eastAsia="en-GB"/>
-          <w14:ligatures w14:val="none"/>
-        </w:rPr>
         <w:fldChar w:fldCharType="separate"/>
       </w:r>
       <w:r>
@@ -11189,18 +10881,6 @@
           <w:lang w:eastAsia="en-GB"/>
           <w14:ligatures w14:val="none"/>
         </w:rPr>
-      </w:r>
-      <w:r>
-        <w:rPr>
-          <w:rFonts w:ascii="Roboto" w:eastAsia="Times New Roman" w:hAnsi="Roboto" w:cs="Times New Roman"/>
-          <w:color w:val="031D39"/>
-          <w:spacing w:val="3"/>
-          <w:kern w:val="0"/>
-          <w:sz w:val="20"/>
-          <w:szCs w:val="20"/>
-          <w:lang w:eastAsia="en-GB"/>
-          <w14:ligatures w14:val="none"/>
-        </w:rPr>
         <w:fldChar w:fldCharType="separate"/>
       </w:r>
       <w:r>
@@ -12167,18 +11847,6 @@
           <w:lang w:eastAsia="en-GB"/>
           <w14:ligatures w14:val="none"/>
         </w:rPr>
-      </w:r>
-      <w:r>
-        <w:rPr>
-          <w:rFonts w:ascii="Roboto" w:eastAsia="Times New Roman" w:hAnsi="Roboto" w:cs="Times New Roman"/>
-          <w:color w:val="031D39"/>
-          <w:spacing w:val="3"/>
-          <w:kern w:val="0"/>
-          <w:sz w:val="20"/>
-          <w:szCs w:val="20"/>
-          <w:lang w:eastAsia="en-GB"/>
-          <w14:ligatures w14:val="none"/>
-        </w:rPr>
         <w:fldChar w:fldCharType="separate"/>
       </w:r>
       <w:r>
@@ -12748,18 +12416,6 @@
           <w:lang w:eastAsia="en-GB"/>
           <w14:ligatures w14:val="none"/>
         </w:rPr>
-      </w:r>
-      <w:r>
-        <w:rPr>
-          <w:rFonts w:ascii="Roboto" w:eastAsia="Times New Roman" w:hAnsi="Roboto" w:cs="Times New Roman"/>
-          <w:color w:val="031D39"/>
-          <w:spacing w:val="3"/>
-          <w:kern w:val="0"/>
-          <w:sz w:val="20"/>
-          <w:szCs w:val="20"/>
-          <w:lang w:eastAsia="en-GB"/>
-          <w14:ligatures w14:val="none"/>
-        </w:rPr>
         <w:fldChar w:fldCharType="separate"/>
       </w:r>
       <w:r>
@@ -13321,20 +12977,7 @@
           <w:lang w:eastAsia="en-GB"/>
           <w14:ligatures w14:val="none"/>
         </w:rPr>
-        <w:t xml:space="preserve">ndeed, the impact of </w:t>
-      </w:r>
-      <w:r>
-        <w:rPr>
-          <w:rFonts w:ascii="Roboto" w:eastAsia="Times New Roman" w:hAnsi="Roboto" w:cs="Times New Roman"/>
-          <w:color w:val="031D39"/>
-          <w:spacing w:val="3"/>
-          <w:kern w:val="0"/>
-          <w:sz w:val="20"/>
-          <w:szCs w:val="20"/>
-          <w:lang w:eastAsia="en-GB"/>
-          <w14:ligatures w14:val="none"/>
-        </w:rPr>
-        <w:t xml:space="preserve">the BPSV is </w:t>
+        <w:t xml:space="preserve">ndeed, the impact of the BPSV is </w:t>
       </w:r>
       <w:r>
         <w:rPr>
@@ -13422,46 +13065,7 @@
           <w:lang w:eastAsia="en-GB"/>
           <w14:ligatures w14:val="none"/>
         </w:rPr>
-        <w:t xml:space="preserve">Whilst our work suggests </w:t>
-      </w:r>
-      <w:r>
-        <w:rPr>
-          <w:rFonts w:ascii="Roboto" w:eastAsia="Times New Roman" w:hAnsi="Roboto" w:cs="Times New Roman"/>
-          <w:color w:val="031D39"/>
-          <w:spacing w:val="3"/>
-          <w:kern w:val="0"/>
-          <w:sz w:val="20"/>
-          <w:szCs w:val="20"/>
-          <w:lang w:eastAsia="en-GB"/>
-          <w14:ligatures w14:val="none"/>
-        </w:rPr>
-        <w:t xml:space="preserve">a significant impact of </w:t>
-      </w:r>
-      <w:r>
-        <w:rPr>
-          <w:rFonts w:ascii="Roboto" w:eastAsia="Times New Roman" w:hAnsi="Roboto" w:cs="Times New Roman"/>
-          <w:color w:val="031D39"/>
-          <w:spacing w:val="3"/>
-          <w:kern w:val="0"/>
-          <w:sz w:val="20"/>
-          <w:szCs w:val="20"/>
-          <w:lang w:eastAsia="en-GB"/>
-          <w14:ligatures w14:val="none"/>
-        </w:rPr>
-        <w:t xml:space="preserve">BPSVs </w:t>
-      </w:r>
-      <w:r>
-        <w:rPr>
-          <w:rFonts w:ascii="Roboto" w:eastAsia="Times New Roman" w:hAnsi="Roboto" w:cs="Times New Roman"/>
-          <w:color w:val="031D39"/>
-          <w:spacing w:val="3"/>
-          <w:kern w:val="0"/>
-          <w:sz w:val="20"/>
-          <w:szCs w:val="20"/>
-          <w:lang w:eastAsia="en-GB"/>
-          <w14:ligatures w14:val="none"/>
-        </w:rPr>
-        <w:t xml:space="preserve">on </w:t>
+        <w:t xml:space="preserve">Whilst our work suggests a significant impact of BPSVs on </w:t>
       </w:r>
       <w:r>
         <w:rPr>
@@ -13619,20 +13223,7 @@
           <w:lang w:eastAsia="en-GB"/>
           <w14:ligatures w14:val="none"/>
         </w:rPr>
-        <w:t xml:space="preserve">the single biggest determinant of containment prospects </w:t>
-      </w:r>
-      <w:r>
-        <w:rPr>
-          <w:rFonts w:ascii="Roboto" w:eastAsia="Times New Roman" w:hAnsi="Roboto" w:cs="Times New Roman"/>
-          <w:color w:val="031D39"/>
-          <w:spacing w:val="3"/>
-          <w:kern w:val="0"/>
-          <w:sz w:val="20"/>
-          <w:szCs w:val="20"/>
-          <w:lang w:eastAsia="en-GB"/>
-          <w14:ligatures w14:val="none"/>
-        </w:rPr>
-        <w:t>with ring-vaccination strategies</w:t>
+        <w:t>the single biggest determinant of containment prospects with ring-vaccination strategies</w:t>
       </w:r>
       <w:r>
         <w:rPr>
@@ -13818,20 +13409,7 @@
           <w:lang w:eastAsia="en-GB"/>
           <w14:ligatures w14:val="none"/>
         </w:rPr>
-        <w:t xml:space="preserve"> is in this context that other broad-spectrum medical countermeasures such as </w:t>
-      </w:r>
-      <w:r>
-        <w:rPr>
-          <w:rFonts w:ascii="Roboto" w:eastAsia="Times New Roman" w:hAnsi="Roboto" w:cs="Times New Roman"/>
-          <w:color w:val="031D39"/>
-          <w:spacing w:val="3"/>
-          <w:kern w:val="0"/>
-          <w:sz w:val="20"/>
-          <w:szCs w:val="20"/>
-          <w:lang w:eastAsia="en-GB"/>
-          <w14:ligatures w14:val="none"/>
-        </w:rPr>
-        <w:t>monoclonal antibodies</w:t>
+        <w:t xml:space="preserve"> is in this context that other broad-spectrum medical countermeasures such as monoclonal antibodies</w:t>
       </w:r>
       <w:r>
         <w:rPr>
@@ -16967,46 +16545,7 @@
           <w:lang w:eastAsia="en-GB"/>
           <w14:ligatures w14:val="none"/>
         </w:rPr>
-        <w:t>the wide diversity of coronaviruses that humans are now routinely exposed to</w:t>
-      </w:r>
-      <w:r>
-        <w:rPr>
-          <w:rFonts w:ascii="Roboto" w:eastAsia="Times New Roman" w:hAnsi="Roboto" w:cs="Times New Roman"/>
-          <w:color w:val="031D39"/>
-          <w:spacing w:val="3"/>
-          <w:kern w:val="0"/>
-          <w:sz w:val="20"/>
-          <w:szCs w:val="20"/>
-          <w:lang w:eastAsia="en-GB"/>
-          <w14:ligatures w14:val="none"/>
-        </w:rPr>
-        <w:t xml:space="preserve"> (</w:t>
-      </w:r>
-      <w:r>
-        <w:rPr>
-          <w:rFonts w:ascii="Roboto" w:eastAsia="Times New Roman" w:hAnsi="Roboto" w:cs="Times New Roman"/>
-          <w:color w:val="031D39"/>
-          <w:spacing w:val="3"/>
-          <w:kern w:val="0"/>
-          <w:sz w:val="20"/>
-          <w:szCs w:val="20"/>
-          <w:lang w:eastAsia="en-GB"/>
-          <w14:ligatures w14:val="none"/>
-        </w:rPr>
-        <w:t>including SARS-CoV-2 but also seasonal coronaviruses such as HCoV-OC43</w:t>
-      </w:r>
-      <w:r>
-        <w:rPr>
-          <w:rFonts w:ascii="Roboto" w:eastAsia="Times New Roman" w:hAnsi="Roboto" w:cs="Times New Roman"/>
-          <w:color w:val="031D39"/>
-          <w:spacing w:val="3"/>
-          <w:kern w:val="0"/>
-          <w:sz w:val="20"/>
-          <w:szCs w:val="20"/>
-          <w:lang w:eastAsia="en-GB"/>
-          <w14:ligatures w14:val="none"/>
-        </w:rPr>
-        <w:t xml:space="preserve"> </w:t>
+        <w:t xml:space="preserve">the wide diversity of coronaviruses that humans are now routinely exposed to (including SARS-CoV-2 but also seasonal coronaviruses such as HCoV-OC43 </w:t>
       </w:r>
       <w:r>
         <w:rPr>
@@ -19351,59 +18890,7 @@
           <w:lang w:eastAsia="en-GB"/>
           <w14:ligatures w14:val="none"/>
         </w:rPr>
-        <w:t xml:space="preserve"> 2) </w:t>
-      </w:r>
-      <w:r>
-        <w:rPr>
-          <w:rFonts w:ascii="Roboto" w:eastAsia="Times New Roman" w:hAnsi="Roboto" w:cs="Times New Roman"/>
-          <w:color w:val="031D39"/>
-          <w:spacing w:val="3"/>
-          <w:kern w:val="0"/>
-          <w:sz w:val="18"/>
-          <w:szCs w:val="18"/>
-          <w:lang w:eastAsia="en-GB"/>
-          <w14:ligatures w14:val="none"/>
-        </w:rPr>
-        <w:t>the individual is successfully vaccinated during the ring-vaccination campaign, protection arises before they would otherwise be infected</w:t>
-      </w:r>
-      <w:r>
-        <w:rPr>
-          <w:rFonts w:ascii="Roboto" w:eastAsia="Times New Roman" w:hAnsi="Roboto" w:cs="Times New Roman"/>
-          <w:color w:val="031D39"/>
-          <w:spacing w:val="3"/>
-          <w:kern w:val="0"/>
-          <w:sz w:val="18"/>
-          <w:szCs w:val="18"/>
-          <w:lang w:eastAsia="en-GB"/>
-          <w14:ligatures w14:val="none"/>
-        </w:rPr>
-        <w:t>, but this protection fails to avert their</w:t>
-      </w:r>
-      <w:r>
-        <w:rPr>
-          <w:rFonts w:ascii="Roboto" w:eastAsia="Times New Roman" w:hAnsi="Roboto" w:cs="Times New Roman"/>
-          <w:color w:val="031D39"/>
-          <w:spacing w:val="3"/>
-          <w:kern w:val="0"/>
-          <w:sz w:val="18"/>
-          <w:szCs w:val="18"/>
-          <w:lang w:eastAsia="en-GB"/>
-          <w14:ligatures w14:val="none"/>
-        </w:rPr>
-        <w:t xml:space="preserve"> infection</w:t>
-      </w:r>
-      <w:r>
-        <w:rPr>
-          <w:rFonts w:ascii="Roboto" w:eastAsia="Times New Roman" w:hAnsi="Roboto" w:cs="Times New Roman"/>
-          <w:color w:val="031D39"/>
-          <w:spacing w:val="3"/>
-          <w:kern w:val="0"/>
-          <w:sz w:val="18"/>
-          <w:szCs w:val="18"/>
-          <w:lang w:eastAsia="en-GB"/>
-          <w14:ligatures w14:val="none"/>
-        </w:rPr>
-        <w:t xml:space="preserve"> (blue</w:t>
+        <w:t xml:space="preserve"> 2) the individual is successfully vaccinated during the ring-vaccination campaign, protection arises before they would otherwise be infected, but this protection fails to avert their infection (blue</w:t>
       </w:r>
       <w:r>
         <w:rPr>
@@ -20767,18 +20254,6 @@
           <w:lang w:eastAsia="en-GB"/>
           <w14:ligatures w14:val="none"/>
         </w:rPr>
-      </w:r>
-      <w:r>
-        <w:rPr>
-          <w:rFonts w:ascii="Roboto" w:eastAsia="Times New Roman" w:hAnsi="Roboto" w:cs="Times New Roman"/>
-          <w:color w:val="031D39"/>
-          <w:spacing w:val="3"/>
-          <w:kern w:val="0"/>
-          <w:sz w:val="18"/>
-          <w:szCs w:val="18"/>
-          <w:lang w:eastAsia="en-GB"/>
-          <w14:ligatures w14:val="none"/>
-        </w:rPr>
         <w:fldChar w:fldCharType="separate"/>
       </w:r>
       <w:r>
@@ -21585,18 +21060,6 @@
           <w:lang w:eastAsia="en-GB"/>
           <w14:ligatures w14:val="none"/>
         </w:rPr>
-      </w:r>
-      <w:r>
-        <w:rPr>
-          <w:rFonts w:ascii="Roboto" w:eastAsia="Times New Roman" w:hAnsi="Roboto" w:cs="Times New Roman"/>
-          <w:color w:val="031D39"/>
-          <w:spacing w:val="3"/>
-          <w:kern w:val="0"/>
-          <w:sz w:val="18"/>
-          <w:szCs w:val="18"/>
-          <w:lang w:eastAsia="en-GB"/>
-          <w14:ligatures w14:val="none"/>
-        </w:rPr>
         <w:fldChar w:fldCharType="separate"/>
       </w:r>
       <w:r>
@@ -22048,29 +21511,13 @@
       </w:pPr>
       <w:r>
         <w:rPr>
-          <w:rFonts w:ascii="Roboto" w:eastAsia="Times New Roman" w:hAnsi="Roboto" w:cs="Times New Roman"/>
-          <w:b/>
-          <w:bCs/>
-          <w:noProof/>
-          <w:color w:val="031D39"/>
-          <w:spacing w:val="3"/>
-          <w:kern w:val="0"/>
-          <w:sz w:val="24"/>
-          <w:szCs w:val="24"/>
-          <w:lang w:eastAsia="en-GB"/>
-          <w14:ligatures w14:val="none"/>
+          <w:noProof/>
         </w:rPr>
         <w:drawing>
-          <wp:inline distT="0" distB="0" distL="0" distR="0" wp14:anchorId="72A6D1B4" wp14:editId="1FD6A393">
-            <wp:extent cx="5731510" cy="4448175"/>
-            <wp:effectExtent l="0" t="0" r="2540" b="9525"/>
-            <wp:docPr id="3" name="Picture 2" descr="A graph of different colored lines&#10;&#10;Description automatically generated">
-              <a:extLst xmlns:a="http://schemas.openxmlformats.org/drawingml/2006/main">
-                <a:ext uri="{FF2B5EF4-FFF2-40B4-BE49-F238E27FC236}">
-                  <a16:creationId xmlns:a16="http://schemas.microsoft.com/office/drawing/2014/main" id="{318DA760-6294-A052-5A11-0D6ABF68ABE5}"/>
-                </a:ext>
-              </a:extLst>
-            </wp:docPr>
+          <wp:inline distT="0" distB="0" distL="0" distR="0" wp14:anchorId="350550D8" wp14:editId="128B537E">
+            <wp:extent cx="5731510" cy="3153410"/>
+            <wp:effectExtent l="0" t="0" r="2540" b="8890"/>
+            <wp:docPr id="415440417" name="Picture 1" descr="A graph of different colored lines&#10;&#10;Description automatically generated"/>
             <wp:cNvGraphicFramePr>
               <a:graphicFrameLocks xmlns:a="http://schemas.openxmlformats.org/drawingml/2006/main" noChangeAspect="1"/>
             </wp:cNvGraphicFramePr>
@@ -22078,16 +21525,8 @@
               <a:graphicData uri="http://schemas.openxmlformats.org/drawingml/2006/picture">
                 <pic:pic xmlns:pic="http://schemas.openxmlformats.org/drawingml/2006/picture">
                   <pic:nvPicPr>
-                    <pic:cNvPr id="3" name="Picture 2" descr="A graph of different colored lines&#10;&#10;Description automatically generated">
-                      <a:extLst>
-                        <a:ext uri="{FF2B5EF4-FFF2-40B4-BE49-F238E27FC236}">
-                          <a16:creationId xmlns:a16="http://schemas.microsoft.com/office/drawing/2014/main" id="{318DA760-6294-A052-5A11-0D6ABF68ABE5}"/>
-                        </a:ext>
-                      </a:extLst>
-                    </pic:cNvPr>
-                    <pic:cNvPicPr>
-                      <a:picLocks noChangeAspect="1"/>
-                    </pic:cNvPicPr>
+                    <pic:cNvPr id="415440417" name="Picture 1" descr="A graph of different colored lines&#10;&#10;Description automatically generated"/>
+                    <pic:cNvPicPr/>
                   </pic:nvPicPr>
                   <pic:blipFill>
                     <a:blip r:embed="rId15"/>
@@ -22098,7 +21537,7 @@
                   <pic:spPr>
                     <a:xfrm>
                       <a:off x="0" y="0"/>
-                      <a:ext cx="5731510" cy="4448175"/>
+                      <a:ext cx="5731510" cy="3153410"/>
                     </a:xfrm>
                     <a:prstGeom prst="rect">
                       <a:avLst/>
@@ -22211,7 +21650,105 @@
           <w:lang w:eastAsia="en-GB"/>
           <w14:ligatures w14:val="none"/>
         </w:rPr>
-        <w:t xml:space="preserve">BPSV public-health impact on vaccine properties </w:t>
+        <w:t xml:space="preserve">BPSV public-health impact on </w:t>
+      </w:r>
+      <w:r>
+        <w:rPr>
+          <w:rFonts w:ascii="Roboto" w:eastAsia="Times New Roman" w:hAnsi="Roboto" w:cs="Times New Roman"/>
+          <w:b/>
+          <w:bCs/>
+          <w:color w:val="031D39"/>
+          <w:spacing w:val="3"/>
+          <w:kern w:val="0"/>
+          <w:sz w:val="20"/>
+          <w:szCs w:val="20"/>
+          <w:lang w:eastAsia="en-GB"/>
+          <w14:ligatures w14:val="none"/>
+        </w:rPr>
+        <w:t xml:space="preserve">intrinsic </w:t>
+      </w:r>
+      <w:r>
+        <w:rPr>
+          <w:rFonts w:ascii="Roboto" w:eastAsia="Times New Roman" w:hAnsi="Roboto" w:cs="Times New Roman"/>
+          <w:b/>
+          <w:bCs/>
+          <w:color w:val="031D39"/>
+          <w:spacing w:val="3"/>
+          <w:kern w:val="0"/>
+          <w:sz w:val="20"/>
+          <w:szCs w:val="20"/>
+          <w:lang w:eastAsia="en-GB"/>
+          <w14:ligatures w14:val="none"/>
+        </w:rPr>
+        <w:t xml:space="preserve">properties </w:t>
+      </w:r>
+      <w:r>
+        <w:rPr>
+          <w:rFonts w:ascii="Roboto" w:eastAsia="Times New Roman" w:hAnsi="Roboto" w:cs="Times New Roman"/>
+          <w:b/>
+          <w:bCs/>
+          <w:color w:val="031D39"/>
+          <w:spacing w:val="3"/>
+          <w:kern w:val="0"/>
+          <w:sz w:val="20"/>
+          <w:szCs w:val="20"/>
+          <w:lang w:eastAsia="en-GB"/>
+          <w14:ligatures w14:val="none"/>
+        </w:rPr>
+        <w:t xml:space="preserve">and </w:t>
+      </w:r>
+      <w:r>
+        <w:rPr>
+          <w:rFonts w:ascii="Roboto" w:eastAsia="Times New Roman" w:hAnsi="Roboto" w:cs="Times New Roman"/>
+          <w:b/>
+          <w:bCs/>
+          <w:color w:val="031D39"/>
+          <w:spacing w:val="3"/>
+          <w:kern w:val="0"/>
+          <w:sz w:val="20"/>
+          <w:szCs w:val="20"/>
+          <w:lang w:eastAsia="en-GB"/>
+          <w14:ligatures w14:val="none"/>
+        </w:rPr>
+        <w:t xml:space="preserve">vaccination </w:t>
+      </w:r>
+      <w:commentRangeStart w:id="22"/>
+      <w:r>
+        <w:rPr>
+          <w:rFonts w:ascii="Roboto" w:eastAsia="Times New Roman" w:hAnsi="Roboto" w:cs="Times New Roman"/>
+          <w:b/>
+          <w:bCs/>
+          <w:color w:val="031D39"/>
+          <w:spacing w:val="3"/>
+          <w:kern w:val="0"/>
+          <w:sz w:val="20"/>
+          <w:szCs w:val="20"/>
+          <w:lang w:eastAsia="en-GB"/>
+          <w14:ligatures w14:val="none"/>
+        </w:rPr>
+        <w:t xml:space="preserve">campaign </w:t>
+      </w:r>
+      <w:commentRangeEnd w:id="22"/>
+      <w:r>
+        <w:rPr>
+          <w:rStyle w:val="CommentReference"/>
+        </w:rPr>
+        <w:commentReference w:id="22"/>
+      </w:r>
+      <w:r>
+        <w:rPr>
+          <w:rFonts w:ascii="Roboto" w:eastAsia="Times New Roman" w:hAnsi="Roboto" w:cs="Times New Roman"/>
+          <w:b/>
+          <w:bCs/>
+          <w:color w:val="031D39"/>
+          <w:spacing w:val="3"/>
+          <w:kern w:val="0"/>
+          <w:sz w:val="20"/>
+          <w:szCs w:val="20"/>
+          <w:lang w:eastAsia="en-GB"/>
+          <w14:ligatures w14:val="none"/>
+        </w:rPr>
+        <w:t xml:space="preserve">dynamics </w:t>
       </w:r>
     </w:p>
     <w:p>
@@ -22333,18 +21870,6 @@
           <w:lang w:eastAsia="en-GB"/>
           <w14:ligatures w14:val="none"/>
         </w:rPr>
-      </w:r>
-      <w:r>
-        <w:rPr>
-          <w:rFonts w:ascii="Roboto" w:eastAsia="Times New Roman" w:hAnsi="Roboto" w:cs="Times New Roman"/>
-          <w:color w:val="031D39"/>
-          <w:spacing w:val="3"/>
-          <w:kern w:val="0"/>
-          <w:sz w:val="18"/>
-          <w:szCs w:val="18"/>
-          <w:lang w:eastAsia="en-GB"/>
-          <w14:ligatures w14:val="none"/>
-        </w:rPr>
         <w:fldChar w:fldCharType="separate"/>
       </w:r>
       <w:r>
@@ -22559,22 +22084,132 @@
           <w:lang w:eastAsia="en-GB"/>
           <w14:ligatures w14:val="none"/>
         </w:rPr>
-        <w:t xml:space="preserve">Inset panels show the Rt profile for each of NPI scenarios. </w:t>
-      </w:r>
-      <w:r>
-        <w:rPr>
-          <w:rFonts w:ascii="Roboto" w:eastAsia="Times New Roman" w:hAnsi="Roboto" w:cs="Times New Roman"/>
-          <w:b/>
-          <w:bCs/>
-          <w:color w:val="031D39"/>
-          <w:spacing w:val="3"/>
-          <w:kern w:val="0"/>
-          <w:sz w:val="18"/>
-          <w:szCs w:val="18"/>
-          <w:lang w:eastAsia="en-GB"/>
-          <w14:ligatures w14:val="none"/>
-        </w:rPr>
-        <w:t>(B)</w:t>
+        <w:t>Inset panels show the Rt profile for each of NPI scenarios.</w:t>
+      </w:r>
+      <w:r>
+        <w:rPr>
+          <w:rFonts w:ascii="Roboto" w:eastAsia="Times New Roman" w:hAnsi="Roboto" w:cs="Times New Roman"/>
+          <w:color w:val="031D39"/>
+          <w:spacing w:val="3"/>
+          <w:kern w:val="0"/>
+          <w:sz w:val="18"/>
+          <w:szCs w:val="18"/>
+          <w:lang w:eastAsia="en-GB"/>
+          <w14:ligatures w14:val="none"/>
+        </w:rPr>
+        <w:t xml:space="preserve"> </w:t>
+      </w:r>
+      <w:r>
+        <w:rPr>
+          <w:rFonts w:ascii="Roboto" w:eastAsia="Times New Roman" w:hAnsi="Roboto" w:cs="Times New Roman"/>
+          <w:b/>
+          <w:bCs/>
+          <w:color w:val="031D39"/>
+          <w:spacing w:val="3"/>
+          <w:kern w:val="0"/>
+          <w:sz w:val="18"/>
+          <w:szCs w:val="18"/>
+          <w:lang w:eastAsia="en-GB"/>
+          <w14:ligatures w14:val="none"/>
+        </w:rPr>
+        <w:t xml:space="preserve">(B) </w:t>
+      </w:r>
+      <w:r>
+        <w:rPr>
+          <w:rFonts w:ascii="Roboto" w:eastAsia="Times New Roman" w:hAnsi="Roboto" w:cs="Times New Roman"/>
+          <w:color w:val="031D39"/>
+          <w:spacing w:val="3"/>
+          <w:kern w:val="0"/>
+          <w:sz w:val="18"/>
+          <w:szCs w:val="18"/>
+          <w:lang w:eastAsia="en-GB"/>
+          <w14:ligatures w14:val="none"/>
+        </w:rPr>
+        <w:t xml:space="preserve">For R0 = 2.5, the impact of BPSV </w:t>
+      </w:r>
+      <w:r>
+        <w:rPr>
+          <w:rFonts w:ascii="Roboto" w:eastAsia="Times New Roman" w:hAnsi="Roboto" w:cs="Times New Roman"/>
+          <w:color w:val="031D39"/>
+          <w:spacing w:val="3"/>
+          <w:kern w:val="0"/>
+          <w:sz w:val="18"/>
+          <w:szCs w:val="18"/>
+          <w:lang w:eastAsia="en-GB"/>
+          <w14:ligatures w14:val="none"/>
+        </w:rPr>
+        <w:t>efficacy against infection on</w:t>
+      </w:r>
+      <w:r>
+        <w:rPr>
+          <w:rFonts w:ascii="Roboto" w:eastAsia="Times New Roman" w:hAnsi="Roboto" w:cs="Times New Roman"/>
+          <w:color w:val="031D39"/>
+          <w:spacing w:val="3"/>
+          <w:kern w:val="0"/>
+          <w:sz w:val="18"/>
+          <w:szCs w:val="18"/>
+          <w:lang w:eastAsia="en-GB"/>
+          <w14:ligatures w14:val="none"/>
+        </w:rPr>
+        <w:t xml:space="preserve"> the number of deaths averted per 1,000 population. Colours indicate the NPI scenario considered.</w:t>
+      </w:r>
+      <w:r>
+        <w:rPr>
+          <w:rFonts w:ascii="Roboto" w:eastAsia="Times New Roman" w:hAnsi="Roboto" w:cs="Times New Roman"/>
+          <w:color w:val="031D39"/>
+          <w:spacing w:val="3"/>
+          <w:kern w:val="0"/>
+          <w:sz w:val="18"/>
+          <w:szCs w:val="18"/>
+          <w:lang w:eastAsia="en-GB"/>
+          <w14:ligatures w14:val="none"/>
+        </w:rPr>
+        <w:t xml:space="preserve"> </w:t>
+      </w:r>
+      <w:r>
+        <w:rPr>
+          <w:rFonts w:ascii="Roboto" w:eastAsia="Times New Roman" w:hAnsi="Roboto" w:cs="Times New Roman"/>
+          <w:b/>
+          <w:bCs/>
+          <w:color w:val="031D39"/>
+          <w:spacing w:val="3"/>
+          <w:kern w:val="0"/>
+          <w:sz w:val="18"/>
+          <w:szCs w:val="18"/>
+          <w:lang w:eastAsia="en-GB"/>
+          <w14:ligatures w14:val="none"/>
+        </w:rPr>
+        <w:t>(</w:t>
+      </w:r>
+      <w:r>
+        <w:rPr>
+          <w:rFonts w:ascii="Roboto" w:eastAsia="Times New Roman" w:hAnsi="Roboto" w:cs="Times New Roman"/>
+          <w:b/>
+          <w:bCs/>
+          <w:color w:val="031D39"/>
+          <w:spacing w:val="3"/>
+          <w:kern w:val="0"/>
+          <w:sz w:val="18"/>
+          <w:szCs w:val="18"/>
+          <w:lang w:eastAsia="en-GB"/>
+          <w14:ligatures w14:val="none"/>
+        </w:rPr>
+        <w:t>C</w:t>
+      </w:r>
+      <w:r>
+        <w:rPr>
+          <w:rFonts w:ascii="Roboto" w:eastAsia="Times New Roman" w:hAnsi="Roboto" w:cs="Times New Roman"/>
+          <w:b/>
+          <w:bCs/>
+          <w:color w:val="031D39"/>
+          <w:spacing w:val="3"/>
+          <w:kern w:val="0"/>
+          <w:sz w:val="18"/>
+          <w:szCs w:val="18"/>
+          <w:lang w:eastAsia="en-GB"/>
+          <w14:ligatures w14:val="none"/>
+        </w:rPr>
+        <w:t>)</w:t>
       </w:r>
       <w:r>
         <w:rPr>
@@ -22615,20 +22250,238 @@
           <w:lang w:eastAsia="en-GB"/>
           <w14:ligatures w14:val="none"/>
         </w:rPr>
-        <w:t>(C)</w:t>
-      </w:r>
-      <w:r>
-        <w:rPr>
-          <w:rFonts w:ascii="Roboto" w:eastAsia="Times New Roman" w:hAnsi="Roboto" w:cs="Times New Roman"/>
-          <w:color w:val="031D39"/>
-          <w:spacing w:val="3"/>
-          <w:kern w:val="0"/>
-          <w:sz w:val="18"/>
-          <w:szCs w:val="18"/>
-          <w:lang w:eastAsia="en-GB"/>
-          <w14:ligatures w14:val="none"/>
-        </w:rPr>
-        <w:t xml:space="preserve"> For R0 = 2.5, the impact of the delay between pathogen identification and disease-specific vaccine development on the deaths averted per 1,000 population by the BPSV. Colours indicate the NPI scenario considered.</w:t>
+        <w:t>(</w:t>
+      </w:r>
+      <w:r>
+        <w:rPr>
+          <w:rFonts w:ascii="Roboto" w:eastAsia="Times New Roman" w:hAnsi="Roboto" w:cs="Times New Roman"/>
+          <w:b/>
+          <w:bCs/>
+          <w:color w:val="031D39"/>
+          <w:spacing w:val="3"/>
+          <w:kern w:val="0"/>
+          <w:sz w:val="18"/>
+          <w:szCs w:val="18"/>
+          <w:lang w:eastAsia="en-GB"/>
+          <w14:ligatures w14:val="none"/>
+        </w:rPr>
+        <w:t>D</w:t>
+      </w:r>
+      <w:r>
+        <w:rPr>
+          <w:rFonts w:ascii="Roboto" w:eastAsia="Times New Roman" w:hAnsi="Roboto" w:cs="Times New Roman"/>
+          <w:b/>
+          <w:bCs/>
+          <w:color w:val="031D39"/>
+          <w:spacing w:val="3"/>
+          <w:kern w:val="0"/>
+          <w:sz w:val="18"/>
+          <w:szCs w:val="18"/>
+          <w:lang w:eastAsia="en-GB"/>
+          <w14:ligatures w14:val="none"/>
+        </w:rPr>
+        <w:t>)</w:t>
+      </w:r>
+      <w:r>
+        <w:rPr>
+          <w:rFonts w:ascii="Roboto" w:eastAsia="Times New Roman" w:hAnsi="Roboto" w:cs="Times New Roman"/>
+          <w:color w:val="031D39"/>
+          <w:spacing w:val="3"/>
+          <w:kern w:val="0"/>
+          <w:sz w:val="18"/>
+          <w:szCs w:val="18"/>
+          <w:lang w:eastAsia="en-GB"/>
+          <w14:ligatures w14:val="none"/>
+        </w:rPr>
+        <w:t xml:space="preserve"> </w:t>
+      </w:r>
+      <w:r>
+        <w:rPr>
+          <w:rFonts w:ascii="Roboto" w:eastAsia="Times New Roman" w:hAnsi="Roboto" w:cs="Times New Roman"/>
+          <w:color w:val="031D39"/>
+          <w:spacing w:val="3"/>
+          <w:kern w:val="0"/>
+          <w:sz w:val="18"/>
+          <w:szCs w:val="18"/>
+          <w:lang w:eastAsia="en-GB"/>
+          <w14:ligatures w14:val="none"/>
+        </w:rPr>
+        <w:t xml:space="preserve">For R0 = 2.5, the impact of </w:t>
+      </w:r>
+      <w:r>
+        <w:rPr>
+          <w:rFonts w:ascii="Roboto" w:eastAsia="Times New Roman" w:hAnsi="Roboto" w:cs="Times New Roman"/>
+          <w:color w:val="031D39"/>
+          <w:spacing w:val="3"/>
+          <w:kern w:val="0"/>
+          <w:sz w:val="18"/>
+          <w:szCs w:val="18"/>
+          <w:lang w:eastAsia="en-GB"/>
+          <w14:ligatures w14:val="none"/>
+        </w:rPr>
+        <w:t xml:space="preserve">BPSV stockpile size (and the associated coverage of the target population that can be achieved) </w:t>
+      </w:r>
+      <w:r>
+        <w:rPr>
+          <w:rFonts w:ascii="Roboto" w:eastAsia="Times New Roman" w:hAnsi="Roboto" w:cs="Times New Roman"/>
+          <w:color w:val="031D39"/>
+          <w:spacing w:val="3"/>
+          <w:kern w:val="0"/>
+          <w:sz w:val="18"/>
+          <w:szCs w:val="18"/>
+          <w:lang w:eastAsia="en-GB"/>
+          <w14:ligatures w14:val="none"/>
+        </w:rPr>
+        <w:t>on the number of deaths averted per 1,000 population. Colours indicate the NPI scenario considered.</w:t>
+      </w:r>
+      <w:r>
+        <w:rPr>
+          <w:rFonts w:ascii="Roboto" w:eastAsia="Times New Roman" w:hAnsi="Roboto" w:cs="Times New Roman"/>
+          <w:color w:val="031D39"/>
+          <w:spacing w:val="3"/>
+          <w:kern w:val="0"/>
+          <w:sz w:val="18"/>
+          <w:szCs w:val="18"/>
+          <w:lang w:eastAsia="en-GB"/>
+          <w14:ligatures w14:val="none"/>
+        </w:rPr>
+        <w:t xml:space="preserve"> </w:t>
+      </w:r>
+      <w:r>
+        <w:rPr>
+          <w:rFonts w:ascii="Roboto" w:eastAsia="Times New Roman" w:hAnsi="Roboto" w:cs="Times New Roman"/>
+          <w:b/>
+          <w:bCs/>
+          <w:color w:val="031D39"/>
+          <w:spacing w:val="3"/>
+          <w:kern w:val="0"/>
+          <w:sz w:val="18"/>
+          <w:szCs w:val="18"/>
+          <w:lang w:eastAsia="en-GB"/>
+          <w14:ligatures w14:val="none"/>
+        </w:rPr>
+        <w:t>(</w:t>
+      </w:r>
+      <w:r>
+        <w:rPr>
+          <w:rFonts w:ascii="Roboto" w:eastAsia="Times New Roman" w:hAnsi="Roboto" w:cs="Times New Roman"/>
+          <w:b/>
+          <w:bCs/>
+          <w:color w:val="031D39"/>
+          <w:spacing w:val="3"/>
+          <w:kern w:val="0"/>
+          <w:sz w:val="18"/>
+          <w:szCs w:val="18"/>
+          <w:lang w:eastAsia="en-GB"/>
+          <w14:ligatures w14:val="none"/>
+        </w:rPr>
+        <w:t>E</w:t>
+      </w:r>
+      <w:r>
+        <w:rPr>
+          <w:rFonts w:ascii="Roboto" w:eastAsia="Times New Roman" w:hAnsi="Roboto" w:cs="Times New Roman"/>
+          <w:b/>
+          <w:bCs/>
+          <w:color w:val="031D39"/>
+          <w:spacing w:val="3"/>
+          <w:kern w:val="0"/>
+          <w:sz w:val="18"/>
+          <w:szCs w:val="18"/>
+          <w:lang w:eastAsia="en-GB"/>
+          <w14:ligatures w14:val="none"/>
+        </w:rPr>
+        <w:t>)</w:t>
+      </w:r>
+      <w:r>
+        <w:rPr>
+          <w:rFonts w:ascii="Roboto" w:eastAsia="Times New Roman" w:hAnsi="Roboto" w:cs="Times New Roman"/>
+          <w:color w:val="031D39"/>
+          <w:spacing w:val="3"/>
+          <w:kern w:val="0"/>
+          <w:sz w:val="18"/>
+          <w:szCs w:val="18"/>
+          <w:lang w:eastAsia="en-GB"/>
+          <w14:ligatures w14:val="none"/>
+        </w:rPr>
+        <w:t xml:space="preserve"> For R0 = 2.5, the impact of </w:t>
+      </w:r>
+      <w:r>
+        <w:rPr>
+          <w:rFonts w:ascii="Roboto" w:eastAsia="Times New Roman" w:hAnsi="Roboto" w:cs="Times New Roman"/>
+          <w:color w:val="031D39"/>
+          <w:spacing w:val="3"/>
+          <w:kern w:val="0"/>
+          <w:sz w:val="18"/>
+          <w:szCs w:val="18"/>
+          <w:lang w:eastAsia="en-GB"/>
+          <w14:ligatures w14:val="none"/>
+        </w:rPr>
+        <w:t xml:space="preserve">the rate of vaccination during the </w:t>
+      </w:r>
+      <w:r>
+        <w:rPr>
+          <w:rFonts w:ascii="Roboto" w:eastAsia="Times New Roman" w:hAnsi="Roboto" w:cs="Times New Roman"/>
+          <w:color w:val="031D39"/>
+          <w:spacing w:val="3"/>
+          <w:kern w:val="0"/>
+          <w:sz w:val="18"/>
+          <w:szCs w:val="18"/>
+          <w:lang w:eastAsia="en-GB"/>
+          <w14:ligatures w14:val="none"/>
+        </w:rPr>
+        <w:t xml:space="preserve">BPSV </w:t>
+      </w:r>
+      <w:r>
+        <w:rPr>
+          <w:rFonts w:ascii="Roboto" w:eastAsia="Times New Roman" w:hAnsi="Roboto" w:cs="Times New Roman"/>
+          <w:color w:val="031D39"/>
+          <w:spacing w:val="3"/>
+          <w:kern w:val="0"/>
+          <w:sz w:val="18"/>
+          <w:szCs w:val="18"/>
+          <w:lang w:eastAsia="en-GB"/>
+          <w14:ligatures w14:val="none"/>
+        </w:rPr>
+        <w:t xml:space="preserve">campaign </w:t>
+      </w:r>
+      <w:r>
+        <w:rPr>
+          <w:rFonts w:ascii="Roboto" w:eastAsia="Times New Roman" w:hAnsi="Roboto" w:cs="Times New Roman"/>
+          <w:color w:val="031D39"/>
+          <w:spacing w:val="3"/>
+          <w:kern w:val="0"/>
+          <w:sz w:val="18"/>
+          <w:szCs w:val="18"/>
+          <w:lang w:eastAsia="en-GB"/>
+          <w14:ligatures w14:val="none"/>
+        </w:rPr>
+        <w:t>(and the associated</w:t>
+      </w:r>
+      <w:r>
+        <w:rPr>
+          <w:rFonts w:ascii="Roboto" w:eastAsia="Times New Roman" w:hAnsi="Roboto" w:cs="Times New Roman"/>
+          <w:color w:val="031D39"/>
+          <w:spacing w:val="3"/>
+          <w:kern w:val="0"/>
+          <w:sz w:val="18"/>
+          <w:szCs w:val="18"/>
+          <w:lang w:eastAsia="en-GB"/>
+          <w14:ligatures w14:val="none"/>
+        </w:rPr>
+        <w:t xml:space="preserve"> time taken to vaccinate all eligible and willing individuals</w:t>
+      </w:r>
+      <w:r>
+        <w:rPr>
+          <w:rFonts w:ascii="Roboto" w:eastAsia="Times New Roman" w:hAnsi="Roboto" w:cs="Times New Roman"/>
+          <w:color w:val="031D39"/>
+          <w:spacing w:val="3"/>
+          <w:kern w:val="0"/>
+          <w:sz w:val="18"/>
+          <w:szCs w:val="18"/>
+          <w:lang w:eastAsia="en-GB"/>
+          <w14:ligatures w14:val="none"/>
+        </w:rPr>
+        <w:t>) on the number of deaths averted per 1,000 population. Colours indicate the NPI scenario considered.</w:t>
       </w:r>
     </w:p>
     <w:p>
@@ -22834,8 +22687,8 @@
       <w:pPr>
         <w:jc w:val="both"/>
       </w:pPr>
-      <w:commentRangeStart w:id="22"/>
       <w:commentRangeStart w:id="23"/>
+      <w:commentRangeStart w:id="24"/>
       <w:r>
         <w:rPr>
           <w:rFonts w:ascii="Roboto" w:eastAsia="Times New Roman" w:hAnsi="Roboto" w:cs="Times New Roman"/>
@@ -22851,7 +22704,7 @@
         </w:rPr>
         <w:t xml:space="preserve">Figure </w:t>
       </w:r>
-      <w:commentRangeEnd w:id="22"/>
+      <w:commentRangeEnd w:id="23"/>
       <w:r>
         <w:rPr>
           <w:rStyle w:val="CommentReference"/>
@@ -22859,9 +22712,9 @@
           <w:sz w:val="20"/>
           <w:szCs w:val="20"/>
         </w:rPr>
-        <w:commentReference w:id="22"/>
-      </w:r>
-      <w:commentRangeEnd w:id="23"/>
+        <w:commentReference w:id="23"/>
+      </w:r>
+      <w:commentRangeEnd w:id="24"/>
       <w:r>
         <w:rPr>
           <w:rStyle w:val="CommentReference"/>
@@ -22869,7 +22722,7 @@
           <w:sz w:val="20"/>
           <w:szCs w:val="20"/>
         </w:rPr>
-        <w:commentReference w:id="23"/>
+        <w:commentReference w:id="24"/>
       </w:r>
       <w:r>
         <w:rPr>
@@ -23542,7 +23395,7 @@
           <w14:ligatures w14:val="none"/>
         </w:rPr>
       </w:pPr>
-      <w:commentRangeStart w:id="24"/>
+      <w:commentRangeStart w:id="25"/>
       <w:r>
         <w:rPr>
           <w:rFonts w:ascii="Roboto" w:eastAsia="Times New Roman" w:hAnsi="Roboto" w:cs="Times New Roman"/>
@@ -23558,7 +23411,7 @@
         </w:rPr>
         <w:t xml:space="preserve">Figure </w:t>
       </w:r>
-      <w:commentRangeEnd w:id="24"/>
+      <w:commentRangeEnd w:id="25"/>
       <w:r>
         <w:rPr>
           <w:rStyle w:val="CommentReference"/>
@@ -23566,9 +23419,9 @@
           <w:sz w:val="20"/>
           <w:szCs w:val="20"/>
         </w:rPr>
-        <w:commentReference w:id="24"/>
-      </w:r>
-      <w:commentRangeStart w:id="25"/>
+        <w:commentReference w:id="25"/>
+      </w:r>
+      <w:commentRangeStart w:id="26"/>
       <w:r>
         <w:rPr>
           <w:rFonts w:ascii="Roboto" w:eastAsia="Times New Roman" w:hAnsi="Roboto" w:cs="Times New Roman"/>
@@ -23584,7 +23437,7 @@
         </w:rPr>
         <w:t>6</w:t>
       </w:r>
-      <w:commentRangeEnd w:id="25"/>
+      <w:commentRangeEnd w:id="26"/>
       <w:r>
         <w:rPr>
           <w:rStyle w:val="CommentReference"/>
@@ -23592,7 +23445,7 @@
           <w:sz w:val="20"/>
           <w:szCs w:val="20"/>
         </w:rPr>
-        <w:commentReference w:id="25"/>
+        <w:commentReference w:id="26"/>
       </w:r>
       <w:r>
         <w:rPr>
@@ -23624,7 +23477,7 @@
         </w:rPr>
         <w:t xml:space="preserve"> </w:t>
       </w:r>
-      <w:commentRangeStart w:id="26"/>
+      <w:commentRangeStart w:id="27"/>
       <w:r>
         <w:rPr>
           <w:rFonts w:ascii="Roboto" w:eastAsia="Times New Roman" w:hAnsi="Roboto" w:cs="Times New Roman"/>
@@ -23640,7 +23493,7 @@
         </w:rPr>
         <w:t xml:space="preserve">BPSV </w:t>
       </w:r>
-      <w:commentRangeEnd w:id="26"/>
+      <w:commentRangeEnd w:id="27"/>
       <w:r>
         <w:rPr>
           <w:rStyle w:val="CommentReference"/>
@@ -23648,7 +23501,7 @@
           <w:sz w:val="20"/>
           <w:szCs w:val="20"/>
         </w:rPr>
-        <w:commentReference w:id="26"/>
+        <w:commentReference w:id="27"/>
       </w:r>
       <w:r>
         <w:rPr>
@@ -31330,7 +31183,7 @@
       </w:r>
     </w:p>
   </w:comment>
-  <w:comment w:id="21" w:author="Whittaker, Charles" w:date="2023-12-27T14:25:00Z" w:initials="CW">
+  <w:comment w:id="21" w:author="Whittaker, Charles" w:date="2023-12-30T18:21:00Z" w:initials="CW">
     <w:p>
       <w:pPr>
         <w:pStyle w:val="CommentText"/>
@@ -31342,11 +31195,31 @@
         <w:annotationRef/>
       </w:r>
       <w:r>
-        <w:t xml:space="preserve">Beginning to wonder whether we should move Fig 4C (specific vaccine development timeframe) to the next figure and make this one focussed solely on things relayed to BPSV. This wouldd take the former of intrinsic properties (Fig 4A and Fig 4B) as currently); and BPSV campaign related properties (speed and stockpile size, currently 5A and 5B).  </w:t>
+        <w:t xml:space="preserve">Currently we only show R0=2.5 results for </w:t>
+      </w:r>
+      <w:r>
+        <w:rPr>
+          <w:b/>
+          <w:bCs/>
+        </w:rPr>
+        <w:t xml:space="preserve">(B), (C), (D) </w:t>
+      </w:r>
+      <w:r>
+        <w:t xml:space="preserve">and </w:t>
+      </w:r>
+      <w:r>
+        <w:rPr>
+          <w:b/>
+          <w:bCs/>
+        </w:rPr>
+        <w:t>(E)</w:t>
+      </w:r>
+      <w:r>
+        <w:t xml:space="preserve"> as otherwise things get a little busy. Do you think that’s fine or should they also be included in the main text figure? </w:t>
       </w:r>
     </w:p>
   </w:comment>
-  <w:comment w:id="22" w:author="Whittaker, Charles" w:date="2023-12-27T16:03:00Z" w:initials="CW">
+  <w:comment w:id="22" w:author="Whittaker, Charles" w:date="2023-12-30T18:24:00Z" w:initials="CW">
     <w:p>
       <w:pPr>
         <w:pStyle w:val="CommentText"/>
@@ -31358,7 +31231,14 @@
         <w:annotationRef/>
       </w:r>
       <w:r>
-        <w:t>I think maybe only present Moderate NPIs, or at the very least, cut them off at less of a delay and move the inset panels elsewhere/don’t include them.</w:t>
+        <w:t xml:space="preserve">Another factor not currently explored, but which I could put in would be the minimum age eligibility for the BPSV; and which would show diminishing returns beyond the highest-risk age-groups. </w:t>
+      </w:r>
+      <w:r>
+        <w:rPr>
+          <w:b/>
+          <w:bCs/>
+        </w:rPr>
+        <w:t>What do you think?</w:t>
       </w:r>
     </w:p>
   </w:comment>
@@ -31374,11 +31254,11 @@
         <w:annotationRef/>
       </w:r>
       <w:r>
-        <w:t xml:space="preserve">Also I think maybe just have 1.5, 2.5 and 3.5 for R0, as with the previous figure. </w:t>
+        <w:t>I think maybe only present Moderate NPIs, or at the very least, cut them off at less of a delay and move the inset panels elsewhere/don’t include them.</w:t>
       </w:r>
     </w:p>
   </w:comment>
-  <w:comment w:id="24" w:author="Whittaker, Charles" w:date="2023-12-27T16:27:00Z" w:initials="CW">
+  <w:comment w:id="24" w:author="Whittaker, Charles" w:date="2023-12-27T16:03:00Z" w:initials="CW">
     <w:p>
       <w:pPr>
         <w:pStyle w:val="CommentText"/>
@@ -31390,11 +31270,11 @@
         <w:annotationRef/>
       </w:r>
       <w:r>
-        <w:t xml:space="preserve">I think remove the 100 days example, and shorten the right hand axis to 30 days (??). </w:t>
+        <w:t xml:space="preserve">Also I think maybe just have 1.5, 2.5 and 3.5 for R0, as with the previous figure. </w:t>
       </w:r>
     </w:p>
   </w:comment>
-  <w:comment w:id="25" w:author="Whittaker, Charles" w:date="2023-12-27T17:23:00Z" w:initials="CW">
+  <w:comment w:id="25" w:author="Whittaker, Charles" w:date="2023-12-27T16:27:00Z" w:initials="CW">
     <w:p>
       <w:pPr>
         <w:pStyle w:val="CommentText"/>
@@ -31406,11 +31286,27 @@
         <w:annotationRef/>
       </w:r>
       <w:r>
-        <w:t xml:space="preserve">I think we need to break this figure up into two parts. First part is just focussed on the source country and will show how surveillance sensitivity influences BPSV impact there. Second part will look more like what Fig 6B looks like currently, and will explore how that same surveillance sensitivity in the source country shapes BPSV impact in the secondary country. </w:t>
+        <w:t xml:space="preserve">I think remove the 100 days example, and shorten the right hand axis to 30 days (??). </w:t>
       </w:r>
     </w:p>
   </w:comment>
-  <w:comment w:id="26" w:author="Whittaker, Charles" w:date="2023-12-27T16:46:00Z" w:initials="CW">
+  <w:comment w:id="26" w:author="Whittaker, Charles" w:date="2023-12-27T17:23:00Z" w:initials="CW">
+    <w:p>
+      <w:pPr>
+        <w:pStyle w:val="CommentText"/>
+      </w:pPr>
+      <w:r>
+        <w:rPr>
+          <w:rStyle w:val="CommentReference"/>
+        </w:rPr>
+        <w:annotationRef/>
+      </w:r>
+      <w:r>
+        <w:t xml:space="preserve">I think we need to break this figure up into two parts. First part is just focussed on the source country and will show how surveillance sensitivity influences BPSV impact there. Second part will look more like what Fig 6B looks like currently, and will explore how that same surveillance sensitivity in the source country shapes BPSV impact in the secondary country. </w:t>
+      </w:r>
+    </w:p>
+  </w:comment>
+  <w:comment w:id="27" w:author="Whittaker, Charles" w:date="2023-12-27T16:46:00Z" w:initials="CW">
     <w:p>
       <w:pPr>
         <w:pStyle w:val="CommentText"/>
@@ -31478,7 +31374,8 @@
   <w15:commentEx w15:paraId="0CC2581B" w15:done="0"/>
   <w15:commentEx w15:paraId="25B4589B" w15:done="0"/>
   <w15:commentEx w15:paraId="44683F49" w15:done="0"/>
-  <w15:commentEx w15:paraId="57C02F72" w15:done="0"/>
+  <w15:commentEx w15:paraId="23EACF28" w15:done="0"/>
+  <w15:commentEx w15:paraId="64D122A5" w15:done="0"/>
   <w15:commentEx w15:paraId="5A59253A" w15:done="0"/>
   <w15:commentEx w15:paraId="2498F60C" w15:paraIdParent="5A59253A" w15:done="0"/>
   <w15:commentEx w15:paraId="2CA5C2B4" w15:done="0"/>
@@ -31510,7 +31407,8 @@
   <w16cex:commentExtensible w16cex:durableId="37B9409B" w16cex:dateUtc="2023-12-29T14:46:00Z"/>
   <w16cex:commentExtensible w16cex:durableId="6E602C94" w16cex:dateUtc="2023-12-27T11:35:00Z"/>
   <w16cex:commentExtensible w16cex:durableId="5FD30D34" w16cex:dateUtc="2023-12-27T13:14:00Z"/>
-  <w16cex:commentExtensible w16cex:durableId="2339CA96" w16cex:dateUtc="2023-12-27T14:25:00Z"/>
+  <w16cex:commentExtensible w16cex:durableId="6791841C" w16cex:dateUtc="2023-12-30T18:21:00Z"/>
+  <w16cex:commentExtensible w16cex:durableId="4582F20D" w16cex:dateUtc="2023-12-30T18:24:00Z"/>
   <w16cex:commentExtensible w16cex:durableId="52017487" w16cex:dateUtc="2023-12-27T16:03:00Z"/>
   <w16cex:commentExtensible w16cex:durableId="013C0895" w16cex:dateUtc="2023-12-27T16:03:00Z"/>
   <w16cex:commentExtensible w16cex:durableId="685579AE" w16cex:dateUtc="2023-12-27T16:27:00Z"/>
@@ -31542,7 +31440,8 @@
   <w16cid:commentId w16cid:paraId="0CC2581B" w16cid:durableId="37B9409B"/>
   <w16cid:commentId w16cid:paraId="25B4589B" w16cid:durableId="6E602C94"/>
   <w16cid:commentId w16cid:paraId="44683F49" w16cid:durableId="5FD30D34"/>
-  <w16cid:commentId w16cid:paraId="57C02F72" w16cid:durableId="2339CA96"/>
+  <w16cid:commentId w16cid:paraId="23EACF28" w16cid:durableId="6791841C"/>
+  <w16cid:commentId w16cid:paraId="64D122A5" w16cid:durableId="4582F20D"/>
   <w16cid:commentId w16cid:paraId="5A59253A" w16cid:durableId="52017487"/>
   <w16cid:commentId w16cid:paraId="2498F60C" w16cid:durableId="013C0895"/>
   <w16cid:commentId w16cid:paraId="2CA5C2B4" w16cid:durableId="685579AE"/>

</xml_diff>

<commit_message>
various bits and bobs
</commit_message>
<xml_diff>
--- a/29thDec_Manuscript.docx
+++ b/29thDec_Manuscript.docx
@@ -8948,8 +8948,85 @@
           <w:lang w:eastAsia="en-GB"/>
           <w14:ligatures w14:val="none"/>
         </w:rPr>
-        <w:t>.</w:t>
-      </w:r>
+        <w:t>,</w:t>
+      </w:r>
+      <w:r>
+        <w:rPr>
+          <w:rFonts w:ascii="Roboto" w:eastAsia="Times New Roman" w:hAnsi="Roboto" w:cs="Times New Roman"/>
+          <w:b/>
+          <w:bCs/>
+          <w:color w:val="031D39"/>
+          <w:spacing w:val="3"/>
+          <w:kern w:val="0"/>
+          <w:sz w:val="20"/>
+          <w:szCs w:val="20"/>
+          <w:lang w:eastAsia="en-GB"/>
+          <w14:ligatures w14:val="none"/>
+        </w:rPr>
+        <w:t xml:space="preserve"> </w:t>
+      </w:r>
+      <w:r>
+        <w:rPr>
+          <w:rFonts w:ascii="Roboto" w:eastAsia="Times New Roman" w:hAnsi="Roboto" w:cs="Times New Roman"/>
+          <w:b/>
+          <w:bCs/>
+          <w:color w:val="031D39"/>
+          <w:spacing w:val="3"/>
+          <w:kern w:val="0"/>
+          <w:sz w:val="20"/>
+          <w:szCs w:val="20"/>
+          <w:lang w:eastAsia="en-GB"/>
+          <w14:ligatures w14:val="none"/>
+        </w:rPr>
+        <w:t>stockpile size</w:t>
+      </w:r>
+      <w:r>
+        <w:rPr>
+          <w:rFonts w:ascii="Roboto" w:eastAsia="Times New Roman" w:hAnsi="Roboto" w:cs="Times New Roman"/>
+          <w:b/>
+          <w:bCs/>
+          <w:color w:val="031D39"/>
+          <w:spacing w:val="3"/>
+          <w:kern w:val="0"/>
+          <w:sz w:val="20"/>
+          <w:szCs w:val="20"/>
+          <w:lang w:eastAsia="en-GB"/>
+          <w14:ligatures w14:val="none"/>
+        </w:rPr>
+        <w:t xml:space="preserve"> and</w:t>
+      </w:r>
+      <w:r>
+        <w:rPr>
+          <w:rFonts w:ascii="Roboto" w:eastAsia="Times New Roman" w:hAnsi="Roboto" w:cs="Times New Roman"/>
+          <w:b/>
+          <w:bCs/>
+          <w:color w:val="031D39"/>
+          <w:spacing w:val="3"/>
+          <w:kern w:val="0"/>
+          <w:sz w:val="20"/>
+          <w:szCs w:val="20"/>
+          <w:lang w:eastAsia="en-GB"/>
+          <w14:ligatures w14:val="none"/>
+        </w:rPr>
+        <w:t xml:space="preserve"> vaccination </w:t>
+      </w:r>
+      <w:proofErr w:type="gramStart"/>
+      <w:r>
+        <w:rPr>
+          <w:rFonts w:ascii="Roboto" w:eastAsia="Times New Roman" w:hAnsi="Roboto" w:cs="Times New Roman"/>
+          <w:b/>
+          <w:bCs/>
+          <w:color w:val="031D39"/>
+          <w:spacing w:val="3"/>
+          <w:kern w:val="0"/>
+          <w:sz w:val="20"/>
+          <w:szCs w:val="20"/>
+          <w:lang w:eastAsia="en-GB"/>
+          <w14:ligatures w14:val="none"/>
+        </w:rPr>
+        <w:t>speed</w:t>
+      </w:r>
+      <w:proofErr w:type="gramEnd"/>
     </w:p>
     <w:p>
       <w:pPr>
@@ -10076,61 +10153,323 @@
         <w:textAlignment w:val="baseline"/>
         <w:rPr>
           <w:rFonts w:ascii="Roboto" w:eastAsia="Times New Roman" w:hAnsi="Roboto" w:cs="Times New Roman"/>
-          <w:b/>
-          <w:bCs/>
-          <w:color w:val="031D39"/>
-          <w:spacing w:val="3"/>
-          <w:kern w:val="0"/>
-          <w:sz w:val="20"/>
-          <w:szCs w:val="20"/>
-          <w:lang w:eastAsia="en-GB"/>
-          <w14:ligatures w14:val="none"/>
-        </w:rPr>
-      </w:pPr>
-      <w:r>
-        <w:rPr>
-          <w:rFonts w:ascii="Roboto" w:eastAsia="Times New Roman" w:hAnsi="Roboto" w:cs="Times New Roman"/>
-          <w:b/>
-          <w:bCs/>
-          <w:color w:val="031D39"/>
-          <w:spacing w:val="3"/>
-          <w:kern w:val="0"/>
-          <w:sz w:val="20"/>
-          <w:szCs w:val="20"/>
-          <w:lang w:eastAsia="en-GB"/>
-          <w14:ligatures w14:val="none"/>
-        </w:rPr>
-        <w:t xml:space="preserve">The magnitude of BPSV impact is dependent on </w:t>
-      </w:r>
-      <w:r>
-        <w:rPr>
-          <w:rFonts w:ascii="Roboto" w:eastAsia="Times New Roman" w:hAnsi="Roboto" w:cs="Times New Roman"/>
-          <w:b/>
-          <w:bCs/>
-          <w:color w:val="031D39"/>
-          <w:spacing w:val="3"/>
-          <w:kern w:val="0"/>
-          <w:sz w:val="20"/>
-          <w:szCs w:val="20"/>
-          <w:lang w:eastAsia="en-GB"/>
-          <w14:ligatures w14:val="none"/>
-        </w:rPr>
-        <w:t xml:space="preserve">stockpile size, vaccination speed and the time taken to develop disease-specific vaccine </w:t>
-      </w:r>
-      <w:r>
-        <w:rPr>
-          <w:rFonts w:ascii="Roboto" w:eastAsia="Times New Roman" w:hAnsi="Roboto" w:cs="Times New Roman"/>
-          <w:b/>
-          <w:bCs/>
-          <w:color w:val="031D39"/>
-          <w:spacing w:val="3"/>
-          <w:kern w:val="0"/>
-          <w:sz w:val="20"/>
-          <w:szCs w:val="20"/>
-          <w:lang w:eastAsia="en-GB"/>
-          <w14:ligatures w14:val="none"/>
-        </w:rPr>
-        <w:t>alternatives.</w:t>
+          <w:color w:val="031D39"/>
+          <w:spacing w:val="3"/>
+          <w:kern w:val="0"/>
+          <w:sz w:val="20"/>
+          <w:szCs w:val="20"/>
+          <w:lang w:eastAsia="en-GB"/>
+          <w14:ligatures w14:val="none"/>
+        </w:rPr>
+      </w:pPr>
+      <w:r>
+        <w:rPr>
+          <w:rFonts w:ascii="Roboto" w:eastAsia="Times New Roman" w:hAnsi="Roboto" w:cs="Times New Roman"/>
+          <w:color w:val="031D39"/>
+          <w:spacing w:val="3"/>
+          <w:kern w:val="0"/>
+          <w:sz w:val="20"/>
+          <w:szCs w:val="20"/>
+          <w:lang w:eastAsia="en-GB"/>
+          <w14:ligatures w14:val="none"/>
+        </w:rPr>
+        <w:t xml:space="preserve">The magnitude of disease mortality averted through availability of the BPSV increased linearly with the size of the stockpile (and the associated coverage of 65+ individuals with the BPSV therefore </w:t>
+      </w:r>
+      <w:r>
+        <w:rPr>
+          <w:rFonts w:ascii="Roboto" w:eastAsia="Times New Roman" w:hAnsi="Roboto" w:cs="Times New Roman"/>
+          <w:color w:val="031D39"/>
+          <w:spacing w:val="3"/>
+          <w:kern w:val="0"/>
+          <w:sz w:val="20"/>
+          <w:szCs w:val="20"/>
+          <w:lang w:eastAsia="en-GB"/>
+          <w14:ligatures w14:val="none"/>
+        </w:rPr>
+        <w:lastRenderedPageBreak/>
+        <w:t xml:space="preserve">achieved) </w:t>
+      </w:r>
+      <w:r>
+        <w:rPr>
+          <w:rFonts w:ascii="Roboto" w:eastAsia="Times New Roman" w:hAnsi="Roboto" w:cs="Times New Roman"/>
+          <w:b/>
+          <w:bCs/>
+          <w:color w:val="031D39"/>
+          <w:spacing w:val="3"/>
+          <w:kern w:val="0"/>
+          <w:sz w:val="20"/>
+          <w:szCs w:val="20"/>
+          <w:lang w:eastAsia="en-GB"/>
+          <w14:ligatures w14:val="none"/>
+        </w:rPr>
+        <w:t>(Fig 5A)</w:t>
+      </w:r>
+      <w:r>
+        <w:rPr>
+          <w:rFonts w:ascii="Roboto" w:eastAsia="Times New Roman" w:hAnsi="Roboto" w:cs="Times New Roman"/>
+          <w:color w:val="031D39"/>
+          <w:spacing w:val="3"/>
+          <w:kern w:val="0"/>
+          <w:sz w:val="20"/>
+          <w:szCs w:val="20"/>
+          <w:lang w:eastAsia="en-GB"/>
+          <w14:ligatures w14:val="none"/>
+        </w:rPr>
+        <w:t xml:space="preserve">. Impact on mortality was highest under the scenarios with the highest R0 (R0 = 3.5) and decreased at lower R0 values. Assuming an R0 of 2.5, maintaining a stockpile sufficient to vaccinate 76% of eligible 65+ (in-keeping with estimates of primary SARS-CoV-2 vaccination series coverage of older adults as of December 2022 </w:t>
+      </w:r>
+      <w:r>
+        <w:rPr>
+          <w:rFonts w:ascii="Roboto" w:eastAsia="Times New Roman" w:hAnsi="Roboto" w:cs="Times New Roman"/>
+          <w:color w:val="031D39"/>
+          <w:spacing w:val="3"/>
+          <w:kern w:val="0"/>
+          <w:sz w:val="20"/>
+          <w:szCs w:val="20"/>
+          <w:lang w:eastAsia="en-GB"/>
+          <w14:ligatures w14:val="none"/>
+        </w:rPr>
+        <w:fldChar w:fldCharType="begin" w:fldLock="1"/>
+      </w:r>
+      <w:r>
+        <w:rPr>
+          <w:rFonts w:ascii="Roboto" w:eastAsia="Times New Roman" w:hAnsi="Roboto" w:cs="Times New Roman"/>
+          <w:color w:val="031D39"/>
+          <w:spacing w:val="3"/>
+          <w:kern w:val="0"/>
+          <w:sz w:val="20"/>
+          <w:szCs w:val="20"/>
+          <w:lang w:eastAsia="en-GB"/>
+          <w14:ligatures w14:val="none"/>
+        </w:rPr>
+        <w:instrText>ADDIN paperpile_citation &lt;clusterId&gt;P749D197S587W211&lt;/clusterId&gt;&lt;version&gt;0.6.11&lt;/version&gt;&lt;metadata&gt;&lt;citation&gt;&lt;id&gt;a4aba3cd-8476-0389-b064-28916a8f83ad&lt;/id&gt;&lt;no_author/&gt;&lt;prefix/&gt;&lt;suffix/&gt;&lt;locator/&gt;&lt;locator_label&gt;page&lt;/locator_label&gt;&lt;/citation&gt;&lt;/metadata&gt;&lt;data&gt;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&lt;/data&gt; \* MERGEFORMAT</w:instrText>
+      </w:r>
+      <w:r>
+        <w:rPr>
+          <w:rFonts w:ascii="Roboto" w:eastAsia="Times New Roman" w:hAnsi="Roboto" w:cs="Times New Roman"/>
+          <w:color w:val="031D39"/>
+          <w:spacing w:val="3"/>
+          <w:kern w:val="0"/>
+          <w:sz w:val="20"/>
+          <w:szCs w:val="20"/>
+          <w:lang w:eastAsia="en-GB"/>
+          <w14:ligatures w14:val="none"/>
+        </w:rPr>
+        <w:fldChar w:fldCharType="separate"/>
+      </w:r>
+      <w:r>
+        <w:rPr>
+          <w:rFonts w:ascii="Roboto" w:eastAsia="Times New Roman" w:hAnsi="Roboto" w:cs="Times New Roman"/>
+          <w:i/>
+          <w:noProof/>
+          <w:color w:val="031D39"/>
+          <w:spacing w:val="3"/>
+          <w:kern w:val="0"/>
+          <w:sz w:val="20"/>
+          <w:szCs w:val="20"/>
+          <w:lang w:eastAsia="en-GB"/>
+          <w14:ligatures w14:val="none"/>
+        </w:rPr>
+        <w:t>(35)</w:t>
+      </w:r>
+      <w:r>
+        <w:rPr>
+          <w:rFonts w:ascii="Roboto" w:eastAsia="Times New Roman" w:hAnsi="Roboto" w:cs="Times New Roman"/>
+          <w:color w:val="031D39"/>
+          <w:spacing w:val="3"/>
+          <w:kern w:val="0"/>
+          <w:sz w:val="20"/>
+          <w:szCs w:val="20"/>
+          <w:lang w:eastAsia="en-GB"/>
+          <w14:ligatures w14:val="none"/>
+        </w:rPr>
+        <w:fldChar w:fldCharType="end"/>
+      </w:r>
+      <w:r>
+        <w:rPr>
+          <w:rFonts w:ascii="Roboto" w:eastAsia="Times New Roman" w:hAnsi="Roboto" w:cs="Times New Roman"/>
+          <w:color w:val="031D39"/>
+          <w:spacing w:val="3"/>
+          <w:kern w:val="0"/>
+          <w:sz w:val="20"/>
+          <w:szCs w:val="20"/>
+          <w:lang w:eastAsia="en-GB"/>
+          <w14:ligatures w14:val="none"/>
+        </w:rPr>
+        <w:t xml:space="preserve">, our analyses suggest availability of a BPSV could avert 3.1 deaths per 1,000 population compared to scenarios where the BPSV is not present. This </w:t>
+      </w:r>
+      <w:commentRangeStart w:id="8"/>
+      <w:r>
+        <w:rPr>
+          <w:rFonts w:ascii="Roboto" w:eastAsia="Times New Roman" w:hAnsi="Roboto" w:cs="Times New Roman"/>
+          <w:color w:val="031D39"/>
+          <w:spacing w:val="3"/>
+          <w:kern w:val="0"/>
+          <w:sz w:val="20"/>
+          <w:szCs w:val="20"/>
+          <w:lang w:eastAsia="en-GB"/>
+          <w14:ligatures w14:val="none"/>
+        </w:rPr>
+        <w:t>represents __% of the total disease mortality</w:t>
+      </w:r>
+      <w:commentRangeEnd w:id="8"/>
+      <w:r>
+        <w:rPr>
+          <w:rStyle w:val="CommentReference"/>
+        </w:rPr>
+        <w:commentReference w:id="8"/>
+      </w:r>
+      <w:r>
+        <w:rPr>
+          <w:rFonts w:ascii="Roboto" w:eastAsia="Times New Roman" w:hAnsi="Roboto" w:cs="Times New Roman"/>
+          <w:color w:val="031D39"/>
+          <w:spacing w:val="3"/>
+          <w:kern w:val="0"/>
+          <w:sz w:val="20"/>
+          <w:szCs w:val="20"/>
+          <w:lang w:eastAsia="en-GB"/>
+          <w14:ligatures w14:val="none"/>
+        </w:rPr>
+        <w:t xml:space="preserve">. The speed of the BPSV vaccination (and the associated duration of the vaccination campaign required to achieve coverage) also significantly shaped projected BPSV impact </w:t>
+      </w:r>
+      <w:r>
+        <w:rPr>
+          <w:rFonts w:ascii="Roboto" w:eastAsia="Times New Roman" w:hAnsi="Roboto" w:cs="Times New Roman"/>
+          <w:b/>
+          <w:bCs/>
+          <w:color w:val="031D39"/>
+          <w:spacing w:val="3"/>
+          <w:kern w:val="0"/>
+          <w:sz w:val="20"/>
+          <w:szCs w:val="20"/>
+          <w:lang w:eastAsia="en-GB"/>
+          <w14:ligatures w14:val="none"/>
+        </w:rPr>
+        <w:t>(Fig 5B)</w:t>
+      </w:r>
+      <w:r>
+        <w:rPr>
+          <w:rFonts w:ascii="Roboto" w:eastAsia="Times New Roman" w:hAnsi="Roboto" w:cs="Times New Roman"/>
+          <w:color w:val="031D39"/>
+          <w:spacing w:val="3"/>
+          <w:kern w:val="0"/>
+          <w:sz w:val="20"/>
+          <w:szCs w:val="20"/>
+          <w:lang w:eastAsia="en-GB"/>
+          <w14:ligatures w14:val="none"/>
+        </w:rPr>
+        <w:t xml:space="preserve">. In contrast to the results for the stockpile size, our analyses highlight a highly non-linear relationship between vaccination campaign speed and R0 in shaping BPSV impact. For the fastest moving epidemics with the highest R0 (R0 = 3.5), 4.88 deaths per 1,000 are averted when the campaign can be completed in under 2 months, compared to only 2.02 deaths per 1,000 when the campaign is completed in 5 months. These results assume that the epidemic starts with </w:t>
+      </w:r>
+      <w:r>
+        <w:rPr>
+          <w:rFonts w:ascii="Roboto" w:eastAsia="Times New Roman" w:hAnsi="Roboto" w:cs="Times New Roman"/>
+          <w:color w:val="031D39"/>
+          <w:spacing w:val="3"/>
+          <w:kern w:val="0"/>
+          <w:sz w:val="20"/>
+          <w:szCs w:val="20"/>
+          <w:highlight w:val="yellow"/>
+          <w:lang w:eastAsia="en-GB"/>
+          <w14:ligatures w14:val="none"/>
+        </w:rPr>
+        <w:t>_____</w:t>
+      </w:r>
+      <w:r>
+        <w:rPr>
+          <w:rFonts w:ascii="Roboto" w:eastAsia="Times New Roman" w:hAnsi="Roboto" w:cs="Times New Roman"/>
+          <w:color w:val="031D39"/>
+          <w:spacing w:val="3"/>
+          <w:kern w:val="0"/>
+          <w:sz w:val="20"/>
+          <w:szCs w:val="20"/>
+          <w:lang w:eastAsia="en-GB"/>
+          <w14:ligatures w14:val="none"/>
+        </w:rPr>
+        <w:t xml:space="preserve"> seeding infections and the BPSV vaccination campaign is triggered after </w:t>
+      </w:r>
+      <w:r>
+        <w:rPr>
+          <w:rFonts w:ascii="Roboto" w:eastAsia="Times New Roman" w:hAnsi="Roboto" w:cs="Times New Roman"/>
+          <w:color w:val="031D39"/>
+          <w:spacing w:val="3"/>
+          <w:kern w:val="0"/>
+          <w:sz w:val="20"/>
+          <w:szCs w:val="20"/>
+          <w:highlight w:val="yellow"/>
+          <w:lang w:eastAsia="en-GB"/>
+          <w14:ligatures w14:val="none"/>
+        </w:rPr>
+        <w:t>_____</w:t>
+      </w:r>
+      <w:r>
+        <w:rPr>
+          <w:rFonts w:ascii="Roboto" w:eastAsia="Times New Roman" w:hAnsi="Roboto" w:cs="Times New Roman"/>
+          <w:color w:val="031D39"/>
+          <w:spacing w:val="3"/>
+          <w:kern w:val="0"/>
+          <w:sz w:val="20"/>
+          <w:szCs w:val="20"/>
+          <w:lang w:eastAsia="en-GB"/>
+          <w14:ligatures w14:val="none"/>
+        </w:rPr>
+        <w:t xml:space="preserve"> hospitalisations have been observed by the surveillance system (see </w:t>
+      </w:r>
+      <w:r>
+        <w:rPr>
+          <w:rFonts w:ascii="Roboto" w:eastAsia="Times New Roman" w:hAnsi="Roboto" w:cs="Times New Roman"/>
+          <w:b/>
+          <w:bCs/>
+          <w:i/>
+          <w:iCs/>
+          <w:color w:val="031D39"/>
+          <w:spacing w:val="3"/>
+          <w:kern w:val="0"/>
+          <w:sz w:val="20"/>
+          <w:szCs w:val="20"/>
+          <w:lang w:eastAsia="en-GB"/>
+          <w14:ligatures w14:val="none"/>
+        </w:rPr>
+        <w:t>Supplementary Materials</w:t>
+      </w:r>
+      <w:r>
+        <w:rPr>
+          <w:rFonts w:ascii="Roboto" w:eastAsia="Times New Roman" w:hAnsi="Roboto" w:cs="Times New Roman"/>
+          <w:color w:val="031D39"/>
+          <w:spacing w:val="3"/>
+          <w:kern w:val="0"/>
+          <w:sz w:val="20"/>
+          <w:szCs w:val="20"/>
+          <w:lang w:eastAsia="en-GB"/>
+          <w14:ligatures w14:val="none"/>
+        </w:rPr>
+        <w:t xml:space="preserve"> and </w:t>
+      </w:r>
+      <w:r>
+        <w:rPr>
+          <w:rFonts w:ascii="Roboto" w:eastAsia="Times New Roman" w:hAnsi="Roboto" w:cs="Times New Roman"/>
+          <w:b/>
+          <w:bCs/>
+          <w:color w:val="031D39"/>
+          <w:spacing w:val="3"/>
+          <w:kern w:val="0"/>
+          <w:sz w:val="20"/>
+          <w:szCs w:val="20"/>
+          <w:lang w:eastAsia="en-GB"/>
+          <w14:ligatures w14:val="none"/>
+        </w:rPr>
+        <w:t xml:space="preserve">Figure SX and SY </w:t>
+      </w:r>
+      <w:r>
+        <w:rPr>
+          <w:rFonts w:ascii="Roboto" w:eastAsia="Times New Roman" w:hAnsi="Roboto" w:cs="Times New Roman"/>
+          <w:color w:val="031D39"/>
+          <w:spacing w:val="3"/>
+          <w:kern w:val="0"/>
+          <w:sz w:val="20"/>
+          <w:szCs w:val="20"/>
+          <w:lang w:eastAsia="en-GB"/>
+          <w14:ligatures w14:val="none"/>
+        </w:rPr>
+        <w:t>for further results varying these parameters). Together these results highlight the importance of factors beyond intrinsic BPSV properties in shaping eventual population-level impact of the vaccine; and the crucial nature of factors relating to the vaccination campaign associated with the BPSV in realising its maximum impact.</w:t>
       </w:r>
     </w:p>
     <w:p>
@@ -10141,38 +10480,15 @@
         <w:textAlignment w:val="baseline"/>
         <w:rPr>
           <w:rFonts w:ascii="Roboto" w:eastAsia="Times New Roman" w:hAnsi="Roboto" w:cs="Times New Roman"/>
-          <w:b/>
-          <w:bCs/>
-          <w:i/>
-          <w:iCs/>
-          <w:color w:val="031D39"/>
-          <w:spacing w:val="3"/>
-          <w:kern w:val="0"/>
-          <w:sz w:val="20"/>
-          <w:szCs w:val="20"/>
-          <w:lang w:eastAsia="en-GB"/>
-          <w14:ligatures w14:val="none"/>
-        </w:rPr>
-      </w:pPr>
-      <w:r>
-        <w:rPr>
-          <w:rFonts w:ascii="Roboto" w:eastAsia="Times New Roman" w:hAnsi="Roboto" w:cs="Times New Roman"/>
-          <w:b/>
-          <w:bCs/>
-          <w:i/>
-          <w:iCs/>
-          <w:color w:val="031D39"/>
-          <w:spacing w:val="3"/>
-          <w:kern w:val="0"/>
-          <w:sz w:val="20"/>
-          <w:szCs w:val="20"/>
-          <w:highlight w:val="yellow"/>
-          <w:lang w:eastAsia="en-GB"/>
-          <w14:ligatures w14:val="none"/>
-        </w:rPr>
-        <w:lastRenderedPageBreak/>
-        <w:t>[missing introductory couple of sentences]</w:t>
-      </w:r>
+          <w:color w:val="031D39"/>
+          <w:spacing w:val="3"/>
+          <w:kern w:val="0"/>
+          <w:sz w:val="20"/>
+          <w:szCs w:val="20"/>
+          <w:lang w:eastAsia="en-GB"/>
+          <w14:ligatures w14:val="none"/>
+        </w:rPr>
+      </w:pPr>
     </w:p>
     <w:p>
       <w:pPr>
@@ -10182,590 +10498,61 @@
         <w:textAlignment w:val="baseline"/>
         <w:rPr>
           <w:rFonts w:ascii="Roboto" w:eastAsia="Times New Roman" w:hAnsi="Roboto" w:cs="Times New Roman"/>
-          <w:color w:val="031D39"/>
-          <w:spacing w:val="3"/>
-          <w:kern w:val="0"/>
-          <w:sz w:val="20"/>
-          <w:szCs w:val="20"/>
-          <w:lang w:eastAsia="en-GB"/>
-          <w14:ligatures w14:val="none"/>
-        </w:rPr>
-      </w:pPr>
-      <w:commentRangeStart w:id="8"/>
-      <w:r>
-        <w:rPr>
-          <w:rFonts w:ascii="Roboto" w:eastAsia="Times New Roman" w:hAnsi="Roboto" w:cs="Times New Roman"/>
-          <w:color w:val="031D39"/>
-          <w:spacing w:val="3"/>
-          <w:kern w:val="0"/>
-          <w:sz w:val="20"/>
-          <w:szCs w:val="20"/>
-          <w:lang w:eastAsia="en-GB"/>
-          <w14:ligatures w14:val="none"/>
-        </w:rPr>
-        <w:t xml:space="preserve">The </w:t>
-      </w:r>
-      <w:commentRangeEnd w:id="8"/>
-      <w:r>
-        <w:rPr>
-          <w:rStyle w:val="CommentReference"/>
-        </w:rPr>
-        <w:commentReference w:id="8"/>
-      </w:r>
-      <w:r>
-        <w:rPr>
-          <w:rFonts w:ascii="Roboto" w:eastAsia="Times New Roman" w:hAnsi="Roboto" w:cs="Times New Roman"/>
-          <w:color w:val="031D39"/>
-          <w:spacing w:val="3"/>
-          <w:kern w:val="0"/>
-          <w:sz w:val="20"/>
-          <w:szCs w:val="20"/>
-          <w:lang w:eastAsia="en-GB"/>
-          <w14:ligatures w14:val="none"/>
-        </w:rPr>
-        <w:t xml:space="preserve">magnitude of disease mortality averted through availability of the BPSV increased linearly with the size of the stockpile (and the associated coverage of 65+ individuals with the BPSV therefore achieved) </w:t>
-      </w:r>
-      <w:r>
-        <w:rPr>
-          <w:rFonts w:ascii="Roboto" w:eastAsia="Times New Roman" w:hAnsi="Roboto" w:cs="Times New Roman"/>
-          <w:b/>
-          <w:bCs/>
-          <w:color w:val="031D39"/>
-          <w:spacing w:val="3"/>
-          <w:kern w:val="0"/>
-          <w:sz w:val="20"/>
-          <w:szCs w:val="20"/>
-          <w:lang w:eastAsia="en-GB"/>
-          <w14:ligatures w14:val="none"/>
-        </w:rPr>
-        <w:t>(Fig 5A)</w:t>
-      </w:r>
-      <w:r>
-        <w:rPr>
-          <w:rFonts w:ascii="Roboto" w:eastAsia="Times New Roman" w:hAnsi="Roboto" w:cs="Times New Roman"/>
-          <w:color w:val="031D39"/>
-          <w:spacing w:val="3"/>
-          <w:kern w:val="0"/>
-          <w:sz w:val="20"/>
-          <w:szCs w:val="20"/>
-          <w:lang w:eastAsia="en-GB"/>
-          <w14:ligatures w14:val="none"/>
-        </w:rPr>
-        <w:t xml:space="preserve">. Impact on mortality was highest under the scenarios with the highest R0 (R0 = 3.5) and decreased at lower R0 values. </w:t>
-      </w:r>
-      <w:r>
-        <w:rPr>
-          <w:rFonts w:ascii="Roboto" w:eastAsia="Times New Roman" w:hAnsi="Roboto" w:cs="Times New Roman"/>
-          <w:color w:val="031D39"/>
-          <w:spacing w:val="3"/>
-          <w:kern w:val="0"/>
-          <w:sz w:val="20"/>
-          <w:szCs w:val="20"/>
-          <w:lang w:eastAsia="en-GB"/>
-          <w14:ligatures w14:val="none"/>
-        </w:rPr>
-        <w:t xml:space="preserve">Assuming an R0 of 2.5, maintaining a stockpile sufficient to vaccinate </w:t>
-      </w:r>
-      <w:r>
-        <w:rPr>
-          <w:rFonts w:ascii="Roboto" w:eastAsia="Times New Roman" w:hAnsi="Roboto" w:cs="Times New Roman"/>
-          <w:color w:val="031D39"/>
-          <w:spacing w:val="3"/>
-          <w:kern w:val="0"/>
-          <w:sz w:val="20"/>
-          <w:szCs w:val="20"/>
-          <w:lang w:eastAsia="en-GB"/>
-          <w14:ligatures w14:val="none"/>
-        </w:rPr>
-        <w:t>76</w:t>
-      </w:r>
-      <w:r>
-        <w:rPr>
-          <w:rFonts w:ascii="Roboto" w:eastAsia="Times New Roman" w:hAnsi="Roboto" w:cs="Times New Roman"/>
-          <w:color w:val="031D39"/>
-          <w:spacing w:val="3"/>
-          <w:kern w:val="0"/>
-          <w:sz w:val="20"/>
-          <w:szCs w:val="20"/>
-          <w:lang w:eastAsia="en-GB"/>
-          <w14:ligatures w14:val="none"/>
-        </w:rPr>
-        <w:t>% of eligible 65+</w:t>
-      </w:r>
-      <w:r>
-        <w:rPr>
-          <w:rFonts w:ascii="Roboto" w:eastAsia="Times New Roman" w:hAnsi="Roboto" w:cs="Times New Roman"/>
-          <w:color w:val="031D39"/>
-          <w:spacing w:val="3"/>
-          <w:kern w:val="0"/>
-          <w:sz w:val="20"/>
-          <w:szCs w:val="20"/>
-          <w:lang w:eastAsia="en-GB"/>
-          <w14:ligatures w14:val="none"/>
-        </w:rPr>
-        <w:t xml:space="preserve"> (in-keeping with estimates of primary SARS-CoV-2 vaccination series coverage of older adults as of December 2022 </w:t>
-      </w:r>
-      <w:r>
-        <w:rPr>
-          <w:rFonts w:ascii="Roboto" w:eastAsia="Times New Roman" w:hAnsi="Roboto" w:cs="Times New Roman"/>
-          <w:color w:val="031D39"/>
-          <w:spacing w:val="3"/>
-          <w:kern w:val="0"/>
-          <w:sz w:val="20"/>
-          <w:szCs w:val="20"/>
-          <w:lang w:eastAsia="en-GB"/>
-          <w14:ligatures w14:val="none"/>
-        </w:rPr>
-        <w:fldChar w:fldCharType="begin" w:fldLock="1"/>
-      </w:r>
-      <w:r>
-        <w:rPr>
-          <w:rFonts w:ascii="Roboto" w:eastAsia="Times New Roman" w:hAnsi="Roboto" w:cs="Times New Roman"/>
-          <w:color w:val="031D39"/>
-          <w:spacing w:val="3"/>
-          <w:kern w:val="0"/>
-          <w:sz w:val="20"/>
-          <w:szCs w:val="20"/>
-          <w:lang w:eastAsia="en-GB"/>
-          <w14:ligatures w14:val="none"/>
-        </w:rPr>
-        <w:instrText>ADDIN paperpile_citation &lt;clusterId&gt;P749D197S587W211&lt;/clusterId&gt;&lt;version&gt;0.6.11&lt;/version&gt;&lt;metadata&gt;&lt;citation&gt;&lt;id&gt;a4aba3cd-8476-0389-b064-28916a8f83ad&lt;/id&gt;&lt;no_author/&gt;&lt;prefix/&gt;&lt;suffix/&gt;&lt;locator/&gt;&lt;locator_label&gt;page&lt;/locator_label&gt;&lt;/citation&gt;&lt;/metadata&gt;&lt;data&gt;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&lt;/data&gt; \* MERGEFORMAT</w:instrText>
-      </w:r>
-      <w:r>
-        <w:rPr>
-          <w:rFonts w:ascii="Roboto" w:eastAsia="Times New Roman" w:hAnsi="Roboto" w:cs="Times New Roman"/>
-          <w:color w:val="031D39"/>
-          <w:spacing w:val="3"/>
-          <w:kern w:val="0"/>
-          <w:sz w:val="20"/>
-          <w:szCs w:val="20"/>
-          <w:lang w:eastAsia="en-GB"/>
-          <w14:ligatures w14:val="none"/>
-        </w:rPr>
-        <w:fldChar w:fldCharType="separate"/>
-      </w:r>
-      <w:r>
-        <w:rPr>
-          <w:rFonts w:ascii="Roboto" w:eastAsia="Times New Roman" w:hAnsi="Roboto" w:cs="Times New Roman"/>
-          <w:i/>
-          <w:noProof/>
-          <w:color w:val="031D39"/>
-          <w:spacing w:val="3"/>
-          <w:kern w:val="0"/>
-          <w:sz w:val="20"/>
-          <w:szCs w:val="20"/>
-          <w:lang w:eastAsia="en-GB"/>
-          <w14:ligatures w14:val="none"/>
-        </w:rPr>
-        <w:t>(35)</w:t>
-      </w:r>
-      <w:r>
-        <w:rPr>
-          <w:rFonts w:ascii="Roboto" w:eastAsia="Times New Roman" w:hAnsi="Roboto" w:cs="Times New Roman"/>
-          <w:color w:val="031D39"/>
-          <w:spacing w:val="3"/>
-          <w:kern w:val="0"/>
-          <w:sz w:val="20"/>
-          <w:szCs w:val="20"/>
-          <w:lang w:eastAsia="en-GB"/>
-          <w14:ligatures w14:val="none"/>
-        </w:rPr>
-        <w:fldChar w:fldCharType="end"/>
-      </w:r>
-      <w:r>
-        <w:rPr>
-          <w:rFonts w:ascii="Roboto" w:eastAsia="Times New Roman" w:hAnsi="Roboto" w:cs="Times New Roman"/>
-          <w:color w:val="031D39"/>
-          <w:spacing w:val="3"/>
-          <w:kern w:val="0"/>
-          <w:sz w:val="20"/>
-          <w:szCs w:val="20"/>
-          <w:lang w:eastAsia="en-GB"/>
-          <w14:ligatures w14:val="none"/>
-        </w:rPr>
-        <w:t xml:space="preserve">, </w:t>
-      </w:r>
-      <w:r>
-        <w:rPr>
-          <w:rFonts w:ascii="Roboto" w:eastAsia="Times New Roman" w:hAnsi="Roboto" w:cs="Times New Roman"/>
-          <w:color w:val="031D39"/>
-          <w:spacing w:val="3"/>
-          <w:kern w:val="0"/>
-          <w:sz w:val="20"/>
-          <w:szCs w:val="20"/>
-          <w:lang w:eastAsia="en-GB"/>
-          <w14:ligatures w14:val="none"/>
-        </w:rPr>
-        <w:t xml:space="preserve">our analyses suggest availability of a BPSV could avert 3.1 deaths per 1,000 population </w:t>
-      </w:r>
-      <w:r>
-        <w:rPr>
-          <w:rFonts w:ascii="Roboto" w:eastAsia="Times New Roman" w:hAnsi="Roboto" w:cs="Times New Roman"/>
-          <w:color w:val="031D39"/>
-          <w:spacing w:val="3"/>
-          <w:kern w:val="0"/>
-          <w:sz w:val="20"/>
-          <w:szCs w:val="20"/>
-          <w:lang w:eastAsia="en-GB"/>
-          <w14:ligatures w14:val="none"/>
-        </w:rPr>
-        <w:t xml:space="preserve">compared to scenarios where the BPSV is not present. This </w:t>
-      </w:r>
-      <w:commentRangeStart w:id="9"/>
-      <w:r>
-        <w:rPr>
-          <w:rFonts w:ascii="Roboto" w:eastAsia="Times New Roman" w:hAnsi="Roboto" w:cs="Times New Roman"/>
-          <w:color w:val="031D39"/>
-          <w:spacing w:val="3"/>
-          <w:kern w:val="0"/>
-          <w:sz w:val="20"/>
-          <w:szCs w:val="20"/>
-          <w:lang w:eastAsia="en-GB"/>
-          <w14:ligatures w14:val="none"/>
-        </w:rPr>
-        <w:t>represents __% of the total disease mortality</w:t>
-      </w:r>
-      <w:commentRangeEnd w:id="9"/>
-      <w:r>
-        <w:rPr>
-          <w:rStyle w:val="CommentReference"/>
-        </w:rPr>
-        <w:commentReference w:id="9"/>
-      </w:r>
-      <w:r>
-        <w:rPr>
-          <w:rFonts w:ascii="Roboto" w:eastAsia="Times New Roman" w:hAnsi="Roboto" w:cs="Times New Roman"/>
-          <w:color w:val="031D39"/>
-          <w:spacing w:val="3"/>
-          <w:kern w:val="0"/>
-          <w:sz w:val="20"/>
-          <w:szCs w:val="20"/>
-          <w:lang w:eastAsia="en-GB"/>
-          <w14:ligatures w14:val="none"/>
-        </w:rPr>
-        <w:t xml:space="preserve">. </w:t>
-      </w:r>
-      <w:r>
-        <w:rPr>
-          <w:rFonts w:ascii="Roboto" w:eastAsia="Times New Roman" w:hAnsi="Roboto" w:cs="Times New Roman"/>
-          <w:color w:val="031D39"/>
-          <w:spacing w:val="3"/>
-          <w:kern w:val="0"/>
-          <w:sz w:val="20"/>
-          <w:szCs w:val="20"/>
-          <w:lang w:eastAsia="en-GB"/>
-          <w14:ligatures w14:val="none"/>
-        </w:rPr>
-        <w:t>The speed of the BPSV vacc</w:t>
-      </w:r>
-      <w:r>
-        <w:rPr>
-          <w:rFonts w:ascii="Roboto" w:eastAsia="Times New Roman" w:hAnsi="Roboto" w:cs="Times New Roman"/>
-          <w:color w:val="031D39"/>
-          <w:spacing w:val="3"/>
-          <w:kern w:val="0"/>
-          <w:sz w:val="20"/>
-          <w:szCs w:val="20"/>
-          <w:lang w:eastAsia="en-GB"/>
-          <w14:ligatures w14:val="none"/>
-        </w:rPr>
-        <w:t>ination (and the associated duration of the</w:t>
-      </w:r>
-      <w:r>
-        <w:rPr>
-          <w:rFonts w:ascii="Roboto" w:eastAsia="Times New Roman" w:hAnsi="Roboto" w:cs="Times New Roman"/>
-          <w:color w:val="031D39"/>
-          <w:spacing w:val="3"/>
-          <w:kern w:val="0"/>
-          <w:sz w:val="20"/>
-          <w:szCs w:val="20"/>
-          <w:lang w:eastAsia="en-GB"/>
-          <w14:ligatures w14:val="none"/>
-        </w:rPr>
-        <w:t xml:space="preserve"> vaccination</w:t>
-      </w:r>
-      <w:r>
-        <w:rPr>
-          <w:rFonts w:ascii="Roboto" w:eastAsia="Times New Roman" w:hAnsi="Roboto" w:cs="Times New Roman"/>
-          <w:color w:val="031D39"/>
-          <w:spacing w:val="3"/>
-          <w:kern w:val="0"/>
-          <w:sz w:val="20"/>
-          <w:szCs w:val="20"/>
-          <w:lang w:eastAsia="en-GB"/>
-          <w14:ligatures w14:val="none"/>
-        </w:rPr>
-        <w:t xml:space="preserve"> campaign required to</w:t>
-      </w:r>
-      <w:r>
-        <w:rPr>
-          <w:rFonts w:ascii="Roboto" w:eastAsia="Times New Roman" w:hAnsi="Roboto" w:cs="Times New Roman"/>
-          <w:color w:val="031D39"/>
-          <w:spacing w:val="3"/>
-          <w:kern w:val="0"/>
-          <w:sz w:val="20"/>
-          <w:szCs w:val="20"/>
-          <w:lang w:eastAsia="en-GB"/>
-          <w14:ligatures w14:val="none"/>
-        </w:rPr>
-        <w:t xml:space="preserve"> achieve coverage</w:t>
-      </w:r>
-      <w:r>
-        <w:rPr>
-          <w:rFonts w:ascii="Roboto" w:eastAsia="Times New Roman" w:hAnsi="Roboto" w:cs="Times New Roman"/>
-          <w:color w:val="031D39"/>
-          <w:spacing w:val="3"/>
-          <w:kern w:val="0"/>
-          <w:sz w:val="20"/>
-          <w:szCs w:val="20"/>
-          <w:lang w:eastAsia="en-GB"/>
-          <w14:ligatures w14:val="none"/>
-        </w:rPr>
-        <w:t xml:space="preserve">) also significantly shaped </w:t>
-      </w:r>
-      <w:r>
-        <w:rPr>
-          <w:rFonts w:ascii="Roboto" w:eastAsia="Times New Roman" w:hAnsi="Roboto" w:cs="Times New Roman"/>
-          <w:color w:val="031D39"/>
-          <w:spacing w:val="3"/>
-          <w:kern w:val="0"/>
-          <w:sz w:val="20"/>
-          <w:szCs w:val="20"/>
-          <w:lang w:eastAsia="en-GB"/>
-          <w14:ligatures w14:val="none"/>
-        </w:rPr>
-        <w:t xml:space="preserve">projected BPSV </w:t>
-      </w:r>
-      <w:r>
-        <w:rPr>
-          <w:rFonts w:ascii="Roboto" w:eastAsia="Times New Roman" w:hAnsi="Roboto" w:cs="Times New Roman"/>
-          <w:color w:val="031D39"/>
-          <w:spacing w:val="3"/>
-          <w:kern w:val="0"/>
-          <w:sz w:val="20"/>
-          <w:szCs w:val="20"/>
-          <w:lang w:eastAsia="en-GB"/>
-          <w14:ligatures w14:val="none"/>
-        </w:rPr>
-        <w:t xml:space="preserve">impact </w:t>
-      </w:r>
-      <w:r>
-        <w:rPr>
-          <w:rFonts w:ascii="Roboto" w:eastAsia="Times New Roman" w:hAnsi="Roboto" w:cs="Times New Roman"/>
-          <w:b/>
-          <w:bCs/>
-          <w:color w:val="031D39"/>
-          <w:spacing w:val="3"/>
-          <w:kern w:val="0"/>
-          <w:sz w:val="20"/>
-          <w:szCs w:val="20"/>
-          <w:lang w:eastAsia="en-GB"/>
-          <w14:ligatures w14:val="none"/>
-        </w:rPr>
-        <w:t>(Fig 5B)</w:t>
-      </w:r>
-      <w:r>
-        <w:rPr>
-          <w:rFonts w:ascii="Roboto" w:eastAsia="Times New Roman" w:hAnsi="Roboto" w:cs="Times New Roman"/>
-          <w:color w:val="031D39"/>
-          <w:spacing w:val="3"/>
-          <w:kern w:val="0"/>
-          <w:sz w:val="20"/>
-          <w:szCs w:val="20"/>
-          <w:lang w:eastAsia="en-GB"/>
-          <w14:ligatures w14:val="none"/>
-        </w:rPr>
-        <w:t xml:space="preserve">. In contrast </w:t>
-      </w:r>
-      <w:r>
-        <w:rPr>
-          <w:rFonts w:ascii="Roboto" w:eastAsia="Times New Roman" w:hAnsi="Roboto" w:cs="Times New Roman"/>
-          <w:color w:val="031D39"/>
-          <w:spacing w:val="3"/>
-          <w:kern w:val="0"/>
-          <w:sz w:val="20"/>
-          <w:szCs w:val="20"/>
-          <w:lang w:eastAsia="en-GB"/>
-          <w14:ligatures w14:val="none"/>
-        </w:rPr>
-        <w:t xml:space="preserve">to the results for the stockpile size, our analyses highlight a highly non-linear relationship between vaccination campaign speed and R0 in shaping BPSV impact. For the fastest moving epidemics with the highest R0 (R0 = 3.5), 4.88 deaths per 1,000 are averted when the campaign can be completed in under 2 months, compared to only 2.02 deaths per 1,000 when the campaign is completed in 5 months. </w:t>
-      </w:r>
-      <w:r>
-        <w:rPr>
-          <w:rFonts w:ascii="Roboto" w:eastAsia="Times New Roman" w:hAnsi="Roboto" w:cs="Times New Roman"/>
-          <w:color w:val="031D39"/>
-          <w:spacing w:val="3"/>
-          <w:kern w:val="0"/>
-          <w:sz w:val="20"/>
-          <w:szCs w:val="20"/>
-          <w:lang w:eastAsia="en-GB"/>
-          <w14:ligatures w14:val="none"/>
-        </w:rPr>
-        <w:t xml:space="preserve">These results assume that the epidemic starts with </w:t>
-      </w:r>
-      <w:r>
-        <w:rPr>
-          <w:rFonts w:ascii="Roboto" w:eastAsia="Times New Roman" w:hAnsi="Roboto" w:cs="Times New Roman"/>
-          <w:color w:val="031D39"/>
-          <w:spacing w:val="3"/>
-          <w:kern w:val="0"/>
-          <w:sz w:val="20"/>
-          <w:szCs w:val="20"/>
-          <w:highlight w:val="yellow"/>
-          <w:lang w:eastAsia="en-GB"/>
-          <w14:ligatures w14:val="none"/>
-        </w:rPr>
-        <w:t>_____</w:t>
-      </w:r>
-      <w:r>
-        <w:rPr>
-          <w:rFonts w:ascii="Roboto" w:eastAsia="Times New Roman" w:hAnsi="Roboto" w:cs="Times New Roman"/>
-          <w:color w:val="031D39"/>
-          <w:spacing w:val="3"/>
-          <w:kern w:val="0"/>
-          <w:sz w:val="20"/>
-          <w:szCs w:val="20"/>
-          <w:lang w:eastAsia="en-GB"/>
-          <w14:ligatures w14:val="none"/>
-        </w:rPr>
-        <w:t xml:space="preserve"> </w:t>
-      </w:r>
-      <w:r>
-        <w:rPr>
-          <w:rFonts w:ascii="Roboto" w:eastAsia="Times New Roman" w:hAnsi="Roboto" w:cs="Times New Roman"/>
-          <w:color w:val="031D39"/>
-          <w:spacing w:val="3"/>
-          <w:kern w:val="0"/>
-          <w:sz w:val="20"/>
-          <w:szCs w:val="20"/>
-          <w:lang w:eastAsia="en-GB"/>
-          <w14:ligatures w14:val="none"/>
-        </w:rPr>
-        <w:t xml:space="preserve">seeding infections and the BPSV vaccination campaign is triggered after </w:t>
-      </w:r>
-      <w:r>
-        <w:rPr>
-          <w:rFonts w:ascii="Roboto" w:eastAsia="Times New Roman" w:hAnsi="Roboto" w:cs="Times New Roman"/>
-          <w:color w:val="031D39"/>
-          <w:spacing w:val="3"/>
-          <w:kern w:val="0"/>
-          <w:sz w:val="20"/>
-          <w:szCs w:val="20"/>
-          <w:highlight w:val="yellow"/>
-          <w:lang w:eastAsia="en-GB"/>
-          <w14:ligatures w14:val="none"/>
-        </w:rPr>
-        <w:t>_____</w:t>
-      </w:r>
-      <w:r>
-        <w:rPr>
-          <w:rFonts w:ascii="Roboto" w:eastAsia="Times New Roman" w:hAnsi="Roboto" w:cs="Times New Roman"/>
-          <w:color w:val="031D39"/>
-          <w:spacing w:val="3"/>
-          <w:kern w:val="0"/>
-          <w:sz w:val="20"/>
-          <w:szCs w:val="20"/>
-          <w:lang w:eastAsia="en-GB"/>
-          <w14:ligatures w14:val="none"/>
-        </w:rPr>
-        <w:t xml:space="preserve"> </w:t>
-      </w:r>
-      <w:r>
-        <w:rPr>
-          <w:rFonts w:ascii="Roboto" w:eastAsia="Times New Roman" w:hAnsi="Roboto" w:cs="Times New Roman"/>
-          <w:color w:val="031D39"/>
-          <w:spacing w:val="3"/>
-          <w:kern w:val="0"/>
-          <w:sz w:val="20"/>
-          <w:szCs w:val="20"/>
-          <w:lang w:eastAsia="en-GB"/>
-          <w14:ligatures w14:val="none"/>
-        </w:rPr>
-        <w:t>hospitalisations have been observed by the surveillance system</w:t>
-      </w:r>
-      <w:r>
-        <w:rPr>
-          <w:rFonts w:ascii="Roboto" w:eastAsia="Times New Roman" w:hAnsi="Roboto" w:cs="Times New Roman"/>
-          <w:color w:val="031D39"/>
-          <w:spacing w:val="3"/>
-          <w:kern w:val="0"/>
-          <w:sz w:val="20"/>
-          <w:szCs w:val="20"/>
-          <w:lang w:eastAsia="en-GB"/>
-          <w14:ligatures w14:val="none"/>
-        </w:rPr>
-        <w:t xml:space="preserve"> (see </w:t>
-      </w:r>
-      <w:r>
-        <w:rPr>
-          <w:rFonts w:ascii="Roboto" w:eastAsia="Times New Roman" w:hAnsi="Roboto" w:cs="Times New Roman"/>
-          <w:b/>
-          <w:bCs/>
-          <w:i/>
-          <w:iCs/>
-          <w:color w:val="031D39"/>
-          <w:spacing w:val="3"/>
-          <w:kern w:val="0"/>
-          <w:sz w:val="20"/>
-          <w:szCs w:val="20"/>
-          <w:lang w:eastAsia="en-GB"/>
-          <w14:ligatures w14:val="none"/>
-        </w:rPr>
-        <w:t>Supplementary Materials</w:t>
-      </w:r>
-      <w:r>
-        <w:rPr>
-          <w:rFonts w:ascii="Roboto" w:eastAsia="Times New Roman" w:hAnsi="Roboto" w:cs="Times New Roman"/>
-          <w:color w:val="031D39"/>
-          <w:spacing w:val="3"/>
-          <w:kern w:val="0"/>
-          <w:sz w:val="20"/>
-          <w:szCs w:val="20"/>
-          <w:lang w:eastAsia="en-GB"/>
-          <w14:ligatures w14:val="none"/>
-        </w:rPr>
-        <w:t xml:space="preserve"> and </w:t>
-      </w:r>
-      <w:r>
-        <w:rPr>
-          <w:rFonts w:ascii="Roboto" w:eastAsia="Times New Roman" w:hAnsi="Roboto" w:cs="Times New Roman"/>
-          <w:b/>
-          <w:bCs/>
-          <w:color w:val="031D39"/>
-          <w:spacing w:val="3"/>
-          <w:kern w:val="0"/>
-          <w:sz w:val="20"/>
-          <w:szCs w:val="20"/>
-          <w:lang w:eastAsia="en-GB"/>
-          <w14:ligatures w14:val="none"/>
-        </w:rPr>
-        <w:t xml:space="preserve">Figure SX and SY </w:t>
-      </w:r>
-      <w:r>
-        <w:rPr>
-          <w:rFonts w:ascii="Roboto" w:eastAsia="Times New Roman" w:hAnsi="Roboto" w:cs="Times New Roman"/>
-          <w:color w:val="031D39"/>
-          <w:spacing w:val="3"/>
-          <w:kern w:val="0"/>
-          <w:sz w:val="20"/>
-          <w:szCs w:val="20"/>
-          <w:lang w:eastAsia="en-GB"/>
-          <w14:ligatures w14:val="none"/>
-        </w:rPr>
-        <w:t xml:space="preserve">for further results varying these parameters). </w:t>
-      </w:r>
-      <w:r>
-        <w:rPr>
-          <w:rFonts w:ascii="Roboto" w:eastAsia="Times New Roman" w:hAnsi="Roboto" w:cs="Times New Roman"/>
-          <w:color w:val="031D39"/>
-          <w:spacing w:val="3"/>
-          <w:kern w:val="0"/>
-          <w:sz w:val="20"/>
-          <w:szCs w:val="20"/>
-          <w:lang w:eastAsia="en-GB"/>
-          <w14:ligatures w14:val="none"/>
-        </w:rPr>
-        <w:t>Together these results highlight the importance of factors beyond intrinsic BPSV properties in shaping eventual population-level impact of the vaccine; and the crucial nature of factors relating to the vaccination campaign associated with the BPSV in realising its maximum impact.</w:t>
+          <w:b/>
+          <w:bCs/>
+          <w:color w:val="031D39"/>
+          <w:spacing w:val="3"/>
+          <w:kern w:val="0"/>
+          <w:sz w:val="20"/>
+          <w:szCs w:val="20"/>
+          <w:lang w:eastAsia="en-GB"/>
+          <w14:ligatures w14:val="none"/>
+        </w:rPr>
+      </w:pPr>
+      <w:r>
+        <w:rPr>
+          <w:rFonts w:ascii="Roboto" w:eastAsia="Times New Roman" w:hAnsi="Roboto" w:cs="Times New Roman"/>
+          <w:b/>
+          <w:bCs/>
+          <w:color w:val="031D39"/>
+          <w:spacing w:val="3"/>
+          <w:kern w:val="0"/>
+          <w:sz w:val="20"/>
+          <w:szCs w:val="20"/>
+          <w:lang w:eastAsia="en-GB"/>
+          <w14:ligatures w14:val="none"/>
+        </w:rPr>
+        <w:t xml:space="preserve">The magnitude of BPSV impact is dependent on </w:t>
+      </w:r>
+      <w:r>
+        <w:rPr>
+          <w:rFonts w:ascii="Roboto" w:eastAsia="Times New Roman" w:hAnsi="Roboto" w:cs="Times New Roman"/>
+          <w:b/>
+          <w:bCs/>
+          <w:color w:val="031D39"/>
+          <w:spacing w:val="3"/>
+          <w:kern w:val="0"/>
+          <w:sz w:val="20"/>
+          <w:szCs w:val="20"/>
+          <w:lang w:eastAsia="en-GB"/>
+          <w14:ligatures w14:val="none"/>
+        </w:rPr>
+        <w:t xml:space="preserve">stockpile size, vaccination speed and the time taken to develop disease-specific vaccine </w:t>
+      </w:r>
+      <w:r>
+        <w:rPr>
+          <w:rFonts w:ascii="Roboto" w:eastAsia="Times New Roman" w:hAnsi="Roboto" w:cs="Times New Roman"/>
+          <w:b/>
+          <w:bCs/>
+          <w:color w:val="031D39"/>
+          <w:spacing w:val="3"/>
+          <w:kern w:val="0"/>
+          <w:sz w:val="20"/>
+          <w:szCs w:val="20"/>
+          <w:lang w:eastAsia="en-GB"/>
+          <w14:ligatures w14:val="none"/>
+        </w:rPr>
+        <w:t>alternatives.</w:t>
       </w:r>
     </w:p>
     <w:p>
@@ -10776,15 +10563,37 @@
         <w:textAlignment w:val="baseline"/>
         <w:rPr>
           <w:rFonts w:ascii="Roboto" w:eastAsia="Times New Roman" w:hAnsi="Roboto" w:cs="Times New Roman"/>
-          <w:color w:val="031D39"/>
-          <w:spacing w:val="3"/>
-          <w:kern w:val="0"/>
-          <w:sz w:val="20"/>
-          <w:szCs w:val="20"/>
-          <w:lang w:eastAsia="en-GB"/>
-          <w14:ligatures w14:val="none"/>
-        </w:rPr>
-      </w:pPr>
+          <w:b/>
+          <w:bCs/>
+          <w:i/>
+          <w:iCs/>
+          <w:color w:val="031D39"/>
+          <w:spacing w:val="3"/>
+          <w:kern w:val="0"/>
+          <w:sz w:val="20"/>
+          <w:szCs w:val="20"/>
+          <w:lang w:eastAsia="en-GB"/>
+          <w14:ligatures w14:val="none"/>
+        </w:rPr>
+      </w:pPr>
+      <w:r>
+        <w:rPr>
+          <w:rFonts w:ascii="Roboto" w:eastAsia="Times New Roman" w:hAnsi="Roboto" w:cs="Times New Roman"/>
+          <w:b/>
+          <w:bCs/>
+          <w:i/>
+          <w:iCs/>
+          <w:color w:val="031D39"/>
+          <w:spacing w:val="3"/>
+          <w:kern w:val="0"/>
+          <w:sz w:val="20"/>
+          <w:szCs w:val="20"/>
+          <w:highlight w:val="yellow"/>
+          <w:lang w:eastAsia="en-GB"/>
+          <w14:ligatures w14:val="none"/>
+        </w:rPr>
+        <w:t>[missing introductory couple of sentences]</w:t>
+      </w:r>
     </w:p>
     <w:p>
       <w:pPr>
@@ -11726,7 +11535,7 @@
           <w14:ligatures w14:val="none"/>
         </w:rPr>
       </w:pPr>
-      <w:commentRangeStart w:id="10"/>
+      <w:commentRangeStart w:id="9"/>
       <w:r>
         <w:rPr>
           <w:rFonts w:ascii="Roboto" w:eastAsia="Times New Roman" w:hAnsi="Roboto" w:cs="Times New Roman"/>
@@ -11742,12 +11551,12 @@
         </w:rPr>
         <w:t xml:space="preserve">BPSV </w:t>
       </w:r>
-      <w:commentRangeEnd w:id="10"/>
+      <w:commentRangeEnd w:id="9"/>
       <w:r>
         <w:rPr>
           <w:rStyle w:val="CommentReference"/>
         </w:rPr>
-        <w:commentReference w:id="10"/>
+        <w:commentReference w:id="9"/>
       </w:r>
       <w:r>
         <w:rPr>
@@ -12655,7 +12464,7 @@
           <w14:ligatures w14:val="none"/>
         </w:rPr>
       </w:pPr>
-      <w:commentRangeStart w:id="11"/>
+      <w:commentRangeStart w:id="10"/>
       <w:r>
         <w:rPr>
           <w:rFonts w:ascii="Roboto" w:eastAsia="Times New Roman" w:hAnsi="Roboto" w:cs="Times New Roman"/>
@@ -12669,12 +12478,12 @@
         </w:rPr>
         <w:t xml:space="preserve">Our </w:t>
       </w:r>
-      <w:commentRangeEnd w:id="11"/>
+      <w:commentRangeEnd w:id="10"/>
       <w:r>
         <w:rPr>
           <w:rStyle w:val="CommentReference"/>
         </w:rPr>
-        <w:commentReference w:id="11"/>
+        <w:commentReference w:id="10"/>
       </w:r>
       <w:r>
         <w:rPr>
@@ -14752,6 +14561,834 @@
           <w14:ligatures w14:val="none"/>
         </w:rPr>
       </w:pPr>
+      <w:commentRangeStart w:id="11"/>
+      <w:r>
+        <w:rPr>
+          <w:rFonts w:ascii="Roboto" w:eastAsia="Times New Roman" w:hAnsi="Roboto" w:cs="Times New Roman"/>
+          <w:color w:val="031D39"/>
+          <w:spacing w:val="3"/>
+          <w:kern w:val="0"/>
+          <w:sz w:val="20"/>
+          <w:szCs w:val="20"/>
+          <w:lang w:eastAsia="en-GB"/>
+          <w14:ligatures w14:val="none"/>
+        </w:rPr>
+        <w:t xml:space="preserve">In </w:t>
+      </w:r>
+      <w:commentRangeEnd w:id="11"/>
+      <w:r>
+        <w:rPr>
+          <w:rStyle w:val="CommentReference"/>
+        </w:rPr>
+        <w:commentReference w:id="11"/>
+      </w:r>
+      <w:r>
+        <w:rPr>
+          <w:rFonts w:ascii="Roboto" w:eastAsia="Times New Roman" w:hAnsi="Roboto" w:cs="Times New Roman"/>
+          <w:color w:val="031D39"/>
+          <w:spacing w:val="3"/>
+          <w:kern w:val="0"/>
+          <w:sz w:val="20"/>
+          <w:szCs w:val="20"/>
+          <w:lang w:eastAsia="en-GB"/>
+          <w14:ligatures w14:val="none"/>
+        </w:rPr>
+        <w:t>addition to investing in vaccine rollout capabilities, o</w:t>
+      </w:r>
+      <w:r>
+        <w:rPr>
+          <w:rFonts w:ascii="Roboto" w:eastAsia="Times New Roman" w:hAnsi="Roboto" w:cs="Times New Roman"/>
+          <w:color w:val="031D39"/>
+          <w:spacing w:val="3"/>
+          <w:kern w:val="0"/>
+          <w:sz w:val="20"/>
+          <w:szCs w:val="20"/>
+          <w:lang w:eastAsia="en-GB"/>
+          <w14:ligatures w14:val="none"/>
+        </w:rPr>
+        <w:t xml:space="preserve">ur results </w:t>
+      </w:r>
+      <w:r>
+        <w:rPr>
+          <w:rFonts w:ascii="Roboto" w:eastAsia="Times New Roman" w:hAnsi="Roboto" w:cs="Times New Roman"/>
+          <w:color w:val="031D39"/>
+          <w:spacing w:val="3"/>
+          <w:kern w:val="0"/>
+          <w:sz w:val="20"/>
+          <w:szCs w:val="20"/>
+          <w:lang w:eastAsia="en-GB"/>
+          <w14:ligatures w14:val="none"/>
+        </w:rPr>
+        <w:t xml:space="preserve">also </w:t>
+      </w:r>
+      <w:r>
+        <w:rPr>
+          <w:rFonts w:ascii="Roboto" w:eastAsia="Times New Roman" w:hAnsi="Roboto" w:cs="Times New Roman"/>
+          <w:color w:val="031D39"/>
+          <w:spacing w:val="3"/>
+          <w:kern w:val="0"/>
+          <w:sz w:val="20"/>
+          <w:szCs w:val="20"/>
+          <w:lang w:eastAsia="en-GB"/>
+          <w14:ligatures w14:val="none"/>
+        </w:rPr>
+        <w:t xml:space="preserve">highlight </w:t>
+      </w:r>
+      <w:r>
+        <w:rPr>
+          <w:rFonts w:ascii="Roboto" w:eastAsia="Times New Roman" w:hAnsi="Roboto" w:cs="Times New Roman"/>
+          <w:color w:val="031D39"/>
+          <w:spacing w:val="3"/>
+          <w:kern w:val="0"/>
+          <w:sz w:val="20"/>
+          <w:szCs w:val="20"/>
+          <w:lang w:eastAsia="en-GB"/>
+          <w14:ligatures w14:val="none"/>
+        </w:rPr>
+        <w:t xml:space="preserve">the </w:t>
+      </w:r>
+      <w:r>
+        <w:rPr>
+          <w:rFonts w:ascii="Roboto" w:eastAsia="Times New Roman" w:hAnsi="Roboto" w:cs="Times New Roman"/>
+          <w:color w:val="031D39"/>
+          <w:spacing w:val="3"/>
+          <w:kern w:val="0"/>
+          <w:sz w:val="20"/>
+          <w:szCs w:val="20"/>
+          <w:lang w:eastAsia="en-GB"/>
+          <w14:ligatures w14:val="none"/>
+        </w:rPr>
+        <w:t xml:space="preserve">significant additional BPSV impact </w:t>
+      </w:r>
+      <w:r>
+        <w:rPr>
+          <w:rFonts w:ascii="Roboto" w:eastAsia="Times New Roman" w:hAnsi="Roboto" w:cs="Times New Roman"/>
+          <w:color w:val="031D39"/>
+          <w:spacing w:val="3"/>
+          <w:kern w:val="0"/>
+          <w:sz w:val="20"/>
+          <w:szCs w:val="20"/>
+          <w:lang w:eastAsia="en-GB"/>
+          <w14:ligatures w14:val="none"/>
+        </w:rPr>
+        <w:t xml:space="preserve">that </w:t>
+      </w:r>
+      <w:r>
+        <w:rPr>
+          <w:rFonts w:ascii="Roboto" w:eastAsia="Times New Roman" w:hAnsi="Roboto" w:cs="Times New Roman"/>
+          <w:color w:val="031D39"/>
+          <w:spacing w:val="3"/>
+          <w:kern w:val="0"/>
+          <w:sz w:val="20"/>
+          <w:szCs w:val="20"/>
+          <w:lang w:eastAsia="en-GB"/>
+          <w14:ligatures w14:val="none"/>
+        </w:rPr>
+        <w:t xml:space="preserve">could be achieved through investment in systems facilitating rapid disbursement of available doses, enabling protection of at-risk groups to arise before widespread community transmission has occur. Similarly, </w:t>
+      </w:r>
+      <w:r>
+        <w:rPr>
+          <w:rFonts w:ascii="Roboto" w:eastAsia="Times New Roman" w:hAnsi="Roboto" w:cs="Times New Roman"/>
+          <w:color w:val="031D39"/>
+          <w:spacing w:val="3"/>
+          <w:kern w:val="0"/>
+          <w:sz w:val="20"/>
+          <w:szCs w:val="20"/>
+          <w:lang w:eastAsia="en-GB"/>
+          <w14:ligatures w14:val="none"/>
+        </w:rPr>
+        <w:t xml:space="preserve">we show that </w:t>
+      </w:r>
+      <w:r>
+        <w:rPr>
+          <w:rFonts w:ascii="Roboto" w:eastAsia="Times New Roman" w:hAnsi="Roboto" w:cs="Times New Roman"/>
+          <w:color w:val="031D39"/>
+          <w:spacing w:val="3"/>
+          <w:kern w:val="0"/>
+          <w:sz w:val="20"/>
+          <w:szCs w:val="20"/>
+          <w:lang w:eastAsia="en-GB"/>
+          <w14:ligatures w14:val="none"/>
+        </w:rPr>
+        <w:t xml:space="preserve">that investments into public-health surveillance capabilities to enable more timely detection of novel pathogen outbreaks will </w:t>
+      </w:r>
+      <w:r>
+        <w:rPr>
+          <w:rFonts w:ascii="Roboto" w:eastAsia="Times New Roman" w:hAnsi="Roboto" w:cs="Times New Roman"/>
+          <w:color w:val="031D39"/>
+          <w:spacing w:val="3"/>
+          <w:kern w:val="0"/>
+          <w:sz w:val="20"/>
+          <w:szCs w:val="20"/>
+          <w:lang w:eastAsia="en-GB"/>
+          <w14:ligatures w14:val="none"/>
+        </w:rPr>
+        <w:t xml:space="preserve">likely </w:t>
+      </w:r>
+      <w:r>
+        <w:rPr>
+          <w:rFonts w:ascii="Roboto" w:eastAsia="Times New Roman" w:hAnsi="Roboto" w:cs="Times New Roman"/>
+          <w:color w:val="031D39"/>
+          <w:spacing w:val="3"/>
+          <w:kern w:val="0"/>
+          <w:sz w:val="20"/>
+          <w:szCs w:val="20"/>
+          <w:lang w:eastAsia="en-GB"/>
+          <w14:ligatures w14:val="none"/>
+        </w:rPr>
+        <w:t>act to increase the timeliness of BPSV vaccination campaigns and associated population-level impact on disease burden. These capabilities are currently severely limited in many parts of the world. Indeed, e</w:t>
+      </w:r>
+      <w:r>
+        <w:rPr>
+          <w:rFonts w:ascii="Roboto" w:eastAsia="Times New Roman" w:hAnsi="Roboto" w:cs="Times New Roman"/>
+          <w:color w:val="031D39"/>
+          <w:spacing w:val="3"/>
+          <w:kern w:val="0"/>
+          <w:sz w:val="20"/>
+          <w:szCs w:val="20"/>
+          <w:lang w:eastAsia="en-GB"/>
+          <w14:ligatures w14:val="none"/>
+        </w:rPr>
+        <w:t xml:space="preserve">xperiences during the COVID-19 pandemic have highlighted significant global disparities and inequities in surveillance capabilities, including genomic surveillance crucial to novel pathogen identification </w:t>
+      </w:r>
+      <w:r>
+        <w:rPr>
+          <w:rFonts w:ascii="Roboto" w:eastAsia="Times New Roman" w:hAnsi="Roboto" w:cs="Times New Roman"/>
+          <w:color w:val="031D39"/>
+          <w:spacing w:val="3"/>
+          <w:kern w:val="0"/>
+          <w:sz w:val="20"/>
+          <w:szCs w:val="20"/>
+          <w:lang w:eastAsia="en-GB"/>
+          <w14:ligatures w14:val="none"/>
+        </w:rPr>
+        <w:fldChar w:fldCharType="begin" w:fldLock="1"/>
+      </w:r>
+      <w:r>
+        <w:rPr>
+          <w:rFonts w:ascii="Roboto" w:eastAsia="Times New Roman" w:hAnsi="Roboto" w:cs="Times New Roman"/>
+          <w:color w:val="031D39"/>
+          <w:spacing w:val="3"/>
+          <w:kern w:val="0"/>
+          <w:sz w:val="20"/>
+          <w:szCs w:val="20"/>
+          <w:lang w:eastAsia="en-GB"/>
+          <w14:ligatures w14:val="none"/>
+        </w:rPr>
+        <w:instrText>ADDIN paperpile_citation &lt;clusterId&gt;O443V491R881O574&lt;/clusterId&gt;&lt;metadata&gt;&lt;citation&gt;&lt;id&gt;9353aa3a-55e0-4630-9af5-193bff1a33bc&lt;/id&gt;&lt;/citation&gt;&lt;/metadata&gt;&lt;data&gt;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&lt;/data&gt; \* MERGEFORMAT</w:instrText>
+      </w:r>
+      <w:r>
+        <w:rPr>
+          <w:rFonts w:ascii="Roboto" w:eastAsia="Times New Roman" w:hAnsi="Roboto" w:cs="Times New Roman"/>
+          <w:color w:val="031D39"/>
+          <w:spacing w:val="3"/>
+          <w:kern w:val="0"/>
+          <w:sz w:val="20"/>
+          <w:szCs w:val="20"/>
+          <w:lang w:eastAsia="en-GB"/>
+          <w14:ligatures w14:val="none"/>
+        </w:rPr>
+        <w:fldChar w:fldCharType="separate"/>
+      </w:r>
+      <w:r>
+        <w:rPr>
+          <w:rFonts w:ascii="Roboto" w:eastAsia="Times New Roman" w:hAnsi="Roboto" w:cs="Times New Roman"/>
+          <w:i/>
+          <w:noProof/>
+          <w:color w:val="031D39"/>
+          <w:spacing w:val="3"/>
+          <w:kern w:val="0"/>
+          <w:sz w:val="20"/>
+          <w:szCs w:val="20"/>
+          <w:lang w:eastAsia="en-GB"/>
+          <w14:ligatures w14:val="none"/>
+        </w:rPr>
+        <w:t>(31)</w:t>
+      </w:r>
+      <w:r>
+        <w:rPr>
+          <w:rFonts w:ascii="Roboto" w:eastAsia="Times New Roman" w:hAnsi="Roboto" w:cs="Times New Roman"/>
+          <w:color w:val="031D39"/>
+          <w:spacing w:val="3"/>
+          <w:kern w:val="0"/>
+          <w:sz w:val="20"/>
+          <w:szCs w:val="20"/>
+          <w:lang w:eastAsia="en-GB"/>
+          <w14:ligatures w14:val="none"/>
+        </w:rPr>
+        <w:fldChar w:fldCharType="end"/>
+      </w:r>
+      <w:r>
+        <w:rPr>
+          <w:rFonts w:ascii="Roboto" w:eastAsia="Times New Roman" w:hAnsi="Roboto" w:cs="Times New Roman"/>
+          <w:color w:val="031D39"/>
+          <w:spacing w:val="3"/>
+          <w:kern w:val="0"/>
+          <w:sz w:val="20"/>
+          <w:szCs w:val="20"/>
+          <w:lang w:eastAsia="en-GB"/>
+          <w14:ligatures w14:val="none"/>
+        </w:rPr>
+        <w:t xml:space="preserve">. </w:t>
+      </w:r>
+      <w:r>
+        <w:rPr>
+          <w:rFonts w:ascii="Roboto" w:eastAsia="Times New Roman" w:hAnsi="Roboto" w:cs="Times New Roman"/>
+          <w:color w:val="031D39"/>
+          <w:spacing w:val="3"/>
+          <w:kern w:val="0"/>
+          <w:sz w:val="20"/>
+          <w:szCs w:val="20"/>
+          <w:lang w:eastAsia="en-GB"/>
+          <w14:ligatures w14:val="none"/>
+        </w:rPr>
+        <w:t xml:space="preserve">In turn, the sensitivity of genomic surveillance programmes is intimately shaped by diagnostic testing rates </w:t>
+      </w:r>
+      <w:r>
+        <w:rPr>
+          <w:rFonts w:ascii="Roboto" w:eastAsia="Times New Roman" w:hAnsi="Roboto" w:cs="Times New Roman"/>
+          <w:color w:val="031D39"/>
+          <w:spacing w:val="3"/>
+          <w:kern w:val="0"/>
+          <w:sz w:val="20"/>
+          <w:szCs w:val="20"/>
+          <w:lang w:eastAsia="en-GB"/>
+          <w14:ligatures w14:val="none"/>
+        </w:rPr>
+        <w:fldChar w:fldCharType="begin" w:fldLock="1"/>
+      </w:r>
+      <w:r>
+        <w:rPr>
+          <w:rFonts w:ascii="Roboto" w:eastAsia="Times New Roman" w:hAnsi="Roboto" w:cs="Times New Roman"/>
+          <w:color w:val="031D39"/>
+          <w:spacing w:val="3"/>
+          <w:kern w:val="0"/>
+          <w:sz w:val="20"/>
+          <w:szCs w:val="20"/>
+          <w:lang w:eastAsia="en-GB"/>
+          <w14:ligatures w14:val="none"/>
+        </w:rPr>
+        <w:instrText>ADDIN paperpile_citation &lt;clusterId&gt;X173K439A721E544&lt;/clusterId&gt;&lt;metadata&gt;&lt;citation&gt;&lt;id&gt;169f3eb9-162f-0180-b93a-77843dcd848e&lt;/id&gt;&lt;/citation&gt;&lt;/metadata&gt;&lt;data&gt;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&lt;/data&gt; \* MERGEFORMAT</w:instrText>
+      </w:r>
+      <w:r>
+        <w:rPr>
+          <w:rFonts w:ascii="Roboto" w:eastAsia="Times New Roman" w:hAnsi="Roboto" w:cs="Times New Roman"/>
+          <w:color w:val="031D39"/>
+          <w:spacing w:val="3"/>
+          <w:kern w:val="0"/>
+          <w:sz w:val="20"/>
+          <w:szCs w:val="20"/>
+          <w:lang w:eastAsia="en-GB"/>
+          <w14:ligatures w14:val="none"/>
+        </w:rPr>
+        <w:fldChar w:fldCharType="separate"/>
+      </w:r>
+      <w:r>
+        <w:rPr>
+          <w:rFonts w:ascii="Roboto" w:eastAsia="Times New Roman" w:hAnsi="Roboto" w:cs="Times New Roman"/>
+          <w:i/>
+          <w:noProof/>
+          <w:color w:val="031D39"/>
+          <w:spacing w:val="3"/>
+          <w:kern w:val="0"/>
+          <w:sz w:val="20"/>
+          <w:szCs w:val="20"/>
+          <w:lang w:eastAsia="en-GB"/>
+          <w14:ligatures w14:val="none"/>
+        </w:rPr>
+        <w:t>(48)</w:t>
+      </w:r>
+      <w:r>
+        <w:rPr>
+          <w:rFonts w:ascii="Roboto" w:eastAsia="Times New Roman" w:hAnsi="Roboto" w:cs="Times New Roman"/>
+          <w:color w:val="031D39"/>
+          <w:spacing w:val="3"/>
+          <w:kern w:val="0"/>
+          <w:sz w:val="20"/>
+          <w:szCs w:val="20"/>
+          <w:lang w:eastAsia="en-GB"/>
+          <w14:ligatures w14:val="none"/>
+        </w:rPr>
+        <w:fldChar w:fldCharType="end"/>
+      </w:r>
+      <w:r>
+        <w:rPr>
+          <w:rFonts w:ascii="Roboto" w:eastAsia="Times New Roman" w:hAnsi="Roboto" w:cs="Times New Roman"/>
+          <w:color w:val="031D39"/>
+          <w:spacing w:val="3"/>
+          <w:kern w:val="0"/>
+          <w:sz w:val="20"/>
+          <w:szCs w:val="20"/>
+          <w:lang w:eastAsia="en-GB"/>
+          <w14:ligatures w14:val="none"/>
+        </w:rPr>
+        <w:t xml:space="preserve">, </w:t>
+      </w:r>
+      <w:r>
+        <w:rPr>
+          <w:rFonts w:ascii="Roboto" w:eastAsia="Times New Roman" w:hAnsi="Roboto" w:cs="Times New Roman"/>
+          <w:color w:val="031D39"/>
+          <w:spacing w:val="3"/>
+          <w:kern w:val="0"/>
+          <w:sz w:val="20"/>
+          <w:szCs w:val="20"/>
+          <w:lang w:eastAsia="en-GB"/>
+          <w14:ligatures w14:val="none"/>
+        </w:rPr>
+        <w:t xml:space="preserve">a pillar of public health that has often been exceptionally limited in resource-poor settings during the pandemic </w:t>
+      </w:r>
+      <w:r>
+        <w:rPr>
+          <w:rFonts w:ascii="Roboto" w:eastAsia="Times New Roman" w:hAnsi="Roboto" w:cs="Times New Roman"/>
+          <w:color w:val="031D39"/>
+          <w:spacing w:val="3"/>
+          <w:kern w:val="0"/>
+          <w:sz w:val="20"/>
+          <w:szCs w:val="20"/>
+          <w:lang w:eastAsia="en-GB"/>
+          <w14:ligatures w14:val="none"/>
+        </w:rPr>
+        <w:fldChar w:fldCharType="begin" w:fldLock="1"/>
+      </w:r>
+      <w:r>
+        <w:rPr>
+          <w:rFonts w:ascii="Roboto" w:eastAsia="Times New Roman" w:hAnsi="Roboto" w:cs="Times New Roman"/>
+          <w:color w:val="031D39"/>
+          <w:spacing w:val="3"/>
+          <w:kern w:val="0"/>
+          <w:sz w:val="20"/>
+          <w:szCs w:val="20"/>
+          <w:lang w:eastAsia="en-GB"/>
+          <w14:ligatures w14:val="none"/>
+        </w:rPr>
+        <w:instrText>ADDIN paperpile_citation &lt;clusterId&gt;K895Y252U633R336&lt;/clusterId&gt;&lt;metadata&gt;&lt;citation&gt;&lt;id&gt;bdf79222-6444-099e-adf6-0443a8a6df6f&lt;/id&gt;&lt;/citation&gt;&lt;/metadata&gt;&lt;data&gt;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&lt;/data&gt; \* MERGEFORMAT</w:instrText>
+      </w:r>
+      <w:r>
+        <w:rPr>
+          <w:rFonts w:ascii="Roboto" w:eastAsia="Times New Roman" w:hAnsi="Roboto" w:cs="Times New Roman"/>
+          <w:color w:val="031D39"/>
+          <w:spacing w:val="3"/>
+          <w:kern w:val="0"/>
+          <w:sz w:val="20"/>
+          <w:szCs w:val="20"/>
+          <w:lang w:eastAsia="en-GB"/>
+          <w14:ligatures w14:val="none"/>
+        </w:rPr>
+        <w:fldChar w:fldCharType="separate"/>
+      </w:r>
+      <w:r>
+        <w:rPr>
+          <w:rFonts w:ascii="Roboto" w:eastAsia="Times New Roman" w:hAnsi="Roboto" w:cs="Times New Roman"/>
+          <w:i/>
+          <w:noProof/>
+          <w:color w:val="031D39"/>
+          <w:spacing w:val="3"/>
+          <w:kern w:val="0"/>
+          <w:sz w:val="20"/>
+          <w:szCs w:val="20"/>
+          <w:lang w:eastAsia="en-GB"/>
+          <w14:ligatures w14:val="none"/>
+        </w:rPr>
+        <w:t>(49)</w:t>
+      </w:r>
+      <w:r>
+        <w:rPr>
+          <w:rFonts w:ascii="Roboto" w:eastAsia="Times New Roman" w:hAnsi="Roboto" w:cs="Times New Roman"/>
+          <w:color w:val="031D39"/>
+          <w:spacing w:val="3"/>
+          <w:kern w:val="0"/>
+          <w:sz w:val="20"/>
+          <w:szCs w:val="20"/>
+          <w:lang w:eastAsia="en-GB"/>
+          <w14:ligatures w14:val="none"/>
+        </w:rPr>
+        <w:fldChar w:fldCharType="end"/>
+      </w:r>
+      <w:r>
+        <w:rPr>
+          <w:rFonts w:ascii="Roboto" w:eastAsia="Times New Roman" w:hAnsi="Roboto" w:cs="Times New Roman"/>
+          <w:color w:val="031D39"/>
+          <w:spacing w:val="3"/>
+          <w:kern w:val="0"/>
+          <w:sz w:val="20"/>
+          <w:szCs w:val="20"/>
+          <w:lang w:eastAsia="en-GB"/>
+          <w14:ligatures w14:val="none"/>
+        </w:rPr>
+        <w:t xml:space="preserve">. </w:t>
+      </w:r>
+      <w:r>
+        <w:rPr>
+          <w:rFonts w:ascii="Roboto" w:eastAsia="Times New Roman" w:hAnsi="Roboto" w:cs="Times New Roman"/>
+          <w:color w:val="031D39"/>
+          <w:spacing w:val="3"/>
+          <w:kern w:val="0"/>
+          <w:sz w:val="20"/>
+          <w:szCs w:val="20"/>
+          <w:lang w:eastAsia="en-GB"/>
+          <w14:ligatures w14:val="none"/>
+        </w:rPr>
+        <w:t xml:space="preserve">Indeed, previous work has highlighted that significant gains in SARS-CoV-2 genomic surveillance efficiency (as it relates to identification of novel variants) at the global level could be achieved most effectively by targeting improvements to surveillance capabilities in settings where surveillance is most limited </w:t>
+      </w:r>
+      <w:r>
+        <w:rPr>
+          <w:rFonts w:ascii="Roboto" w:eastAsia="Times New Roman" w:hAnsi="Roboto" w:cs="Times New Roman"/>
+          <w:color w:val="031D39"/>
+          <w:spacing w:val="3"/>
+          <w:kern w:val="0"/>
+          <w:sz w:val="20"/>
+          <w:szCs w:val="20"/>
+          <w:lang w:eastAsia="en-GB"/>
+          <w14:ligatures w14:val="none"/>
+        </w:rPr>
+        <w:fldChar w:fldCharType="begin" w:fldLock="1"/>
+      </w:r>
+      <w:r>
+        <w:rPr>
+          <w:rFonts w:ascii="Roboto" w:eastAsia="Times New Roman" w:hAnsi="Roboto" w:cs="Times New Roman"/>
+          <w:color w:val="031D39"/>
+          <w:spacing w:val="3"/>
+          <w:kern w:val="0"/>
+          <w:sz w:val="20"/>
+          <w:szCs w:val="20"/>
+          <w:lang w:eastAsia="en-GB"/>
+          <w14:ligatures w14:val="none"/>
+        </w:rPr>
+        <w:instrText>ADDIN paperpile_citation &lt;clusterId&gt;E912S389O759L463&lt;/clusterId&gt;&lt;metadata&gt;&lt;citation&gt;&lt;id&gt;99fb5b0a-bf01-0957-b6cc-01331da44d36&lt;/id&gt;&lt;/citation&gt;&lt;/metadata&gt;&lt;data&gt;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&lt;/data&gt; \* MERGEFORMAT</w:instrText>
+      </w:r>
+      <w:r>
+        <w:rPr>
+          <w:rFonts w:ascii="Roboto" w:eastAsia="Times New Roman" w:hAnsi="Roboto" w:cs="Times New Roman"/>
+          <w:color w:val="031D39"/>
+          <w:spacing w:val="3"/>
+          <w:kern w:val="0"/>
+          <w:sz w:val="20"/>
+          <w:szCs w:val="20"/>
+          <w:lang w:eastAsia="en-GB"/>
+          <w14:ligatures w14:val="none"/>
+        </w:rPr>
+        <w:fldChar w:fldCharType="separate"/>
+      </w:r>
+      <w:r>
+        <w:rPr>
+          <w:rFonts w:ascii="Roboto" w:eastAsia="Times New Roman" w:hAnsi="Roboto" w:cs="Times New Roman"/>
+          <w:i/>
+          <w:noProof/>
+          <w:color w:val="031D39"/>
+          <w:spacing w:val="3"/>
+          <w:kern w:val="0"/>
+          <w:sz w:val="20"/>
+          <w:szCs w:val="20"/>
+          <w:lang w:eastAsia="en-GB"/>
+          <w14:ligatures w14:val="none"/>
+        </w:rPr>
+        <w:t>(30)</w:t>
+      </w:r>
+      <w:r>
+        <w:rPr>
+          <w:rFonts w:ascii="Roboto" w:eastAsia="Times New Roman" w:hAnsi="Roboto" w:cs="Times New Roman"/>
+          <w:color w:val="031D39"/>
+          <w:spacing w:val="3"/>
+          <w:kern w:val="0"/>
+          <w:sz w:val="20"/>
+          <w:szCs w:val="20"/>
+          <w:lang w:eastAsia="en-GB"/>
+          <w14:ligatures w14:val="none"/>
+        </w:rPr>
+        <w:fldChar w:fldCharType="end"/>
+      </w:r>
+      <w:r>
+        <w:rPr>
+          <w:rFonts w:ascii="Roboto" w:eastAsia="Times New Roman" w:hAnsi="Roboto" w:cs="Times New Roman"/>
+          <w:color w:val="031D39"/>
+          <w:spacing w:val="3"/>
+          <w:kern w:val="0"/>
+          <w:sz w:val="20"/>
+          <w:szCs w:val="20"/>
+          <w:lang w:eastAsia="en-GB"/>
+          <w14:ligatures w14:val="none"/>
+        </w:rPr>
+        <w:t xml:space="preserve">. </w:t>
+      </w:r>
+      <w:r>
+        <w:rPr>
+          <w:rFonts w:ascii="Roboto" w:eastAsia="Times New Roman" w:hAnsi="Roboto" w:cs="Times New Roman"/>
+          <w:color w:val="031D39"/>
+          <w:spacing w:val="3"/>
+          <w:kern w:val="0"/>
+          <w:sz w:val="20"/>
+          <w:szCs w:val="20"/>
+          <w:lang w:eastAsia="en-GB"/>
+          <w14:ligatures w14:val="none"/>
+        </w:rPr>
+        <w:t xml:space="preserve">Previous work has highlighted the significant investments into public-health surveillance capabilities required to effectively and equitably strength global, national and local mechanisms for detecting infectious diseases (costing approximately $9.6 billion globally) </w:t>
+      </w:r>
+      <w:r>
+        <w:rPr>
+          <w:rFonts w:ascii="Roboto" w:eastAsia="Times New Roman" w:hAnsi="Roboto" w:cs="Times New Roman"/>
+          <w:color w:val="031D39"/>
+          <w:spacing w:val="3"/>
+          <w:kern w:val="0"/>
+          <w:sz w:val="20"/>
+          <w:szCs w:val="20"/>
+          <w:lang w:eastAsia="en-GB"/>
+          <w14:ligatures w14:val="none"/>
+        </w:rPr>
+        <w:fldChar w:fldCharType="begin" w:fldLock="1"/>
+      </w:r>
+      <w:r>
+        <w:rPr>
+          <w:rFonts w:ascii="Roboto" w:eastAsia="Times New Roman" w:hAnsi="Roboto" w:cs="Times New Roman"/>
+          <w:color w:val="031D39"/>
+          <w:spacing w:val="3"/>
+          <w:kern w:val="0"/>
+          <w:sz w:val="20"/>
+          <w:szCs w:val="20"/>
+          <w:lang w:eastAsia="en-GB"/>
+          <w14:ligatures w14:val="none"/>
+        </w:rPr>
+        <w:instrText>ADDIN paperpile_citation &lt;clusterId&gt;M948A996W476T199&lt;/clusterId&gt;&lt;metadata&gt;&lt;citation&gt;&lt;id&gt;fedc975d-ab20-4931-a8d6-d1b4220cb655&lt;/id&gt;&lt;/citation&gt;&lt;/metadata&gt;&lt;data&gt;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&lt;/data&gt; \* MERGEFORMAT</w:instrText>
+      </w:r>
+      <w:r>
+        <w:rPr>
+          <w:rFonts w:ascii="Roboto" w:eastAsia="Times New Roman" w:hAnsi="Roboto" w:cs="Times New Roman"/>
+          <w:color w:val="031D39"/>
+          <w:spacing w:val="3"/>
+          <w:kern w:val="0"/>
+          <w:sz w:val="20"/>
+          <w:szCs w:val="20"/>
+          <w:lang w:eastAsia="en-GB"/>
+          <w14:ligatures w14:val="none"/>
+        </w:rPr>
+        <w:fldChar w:fldCharType="separate"/>
+      </w:r>
+      <w:r>
+        <w:rPr>
+          <w:rFonts w:ascii="Roboto" w:eastAsia="Times New Roman" w:hAnsi="Roboto" w:cs="Times New Roman"/>
+          <w:i/>
+          <w:noProof/>
+          <w:color w:val="031D39"/>
+          <w:spacing w:val="3"/>
+          <w:kern w:val="0"/>
+          <w:sz w:val="20"/>
+          <w:szCs w:val="20"/>
+          <w:lang w:eastAsia="en-GB"/>
+          <w14:ligatures w14:val="none"/>
+        </w:rPr>
+        <w:t>(50)</w:t>
+      </w:r>
+      <w:r>
+        <w:rPr>
+          <w:rFonts w:ascii="Roboto" w:eastAsia="Times New Roman" w:hAnsi="Roboto" w:cs="Times New Roman"/>
+          <w:color w:val="031D39"/>
+          <w:spacing w:val="3"/>
+          <w:kern w:val="0"/>
+          <w:sz w:val="20"/>
+          <w:szCs w:val="20"/>
+          <w:lang w:eastAsia="en-GB"/>
+          <w14:ligatures w14:val="none"/>
+        </w:rPr>
+        <w:fldChar w:fldCharType="end"/>
+      </w:r>
+      <w:r>
+        <w:rPr>
+          <w:rFonts w:ascii="Roboto" w:eastAsia="Times New Roman" w:hAnsi="Roboto" w:cs="Times New Roman"/>
+          <w:color w:val="031D39"/>
+          <w:spacing w:val="3"/>
+          <w:kern w:val="0"/>
+          <w:sz w:val="20"/>
+          <w:szCs w:val="20"/>
+          <w:lang w:eastAsia="en-GB"/>
+          <w14:ligatures w14:val="none"/>
+        </w:rPr>
+        <w:t xml:space="preserve">, but that such early warning systems for pandemics could be highly cost-saving </w:t>
+      </w:r>
+      <w:r>
+        <w:rPr>
+          <w:rFonts w:ascii="Roboto" w:eastAsia="Times New Roman" w:hAnsi="Roboto" w:cs="Times New Roman"/>
+          <w:color w:val="031D39"/>
+          <w:spacing w:val="3"/>
+          <w:kern w:val="0"/>
+          <w:sz w:val="20"/>
+          <w:szCs w:val="20"/>
+          <w:lang w:eastAsia="en-GB"/>
+          <w14:ligatures w14:val="none"/>
+        </w:rPr>
+        <w:fldChar w:fldCharType="begin" w:fldLock="1"/>
+      </w:r>
+      <w:r>
+        <w:rPr>
+          <w:rFonts w:ascii="Roboto" w:eastAsia="Times New Roman" w:hAnsi="Roboto" w:cs="Times New Roman"/>
+          <w:color w:val="031D39"/>
+          <w:spacing w:val="3"/>
+          <w:kern w:val="0"/>
+          <w:sz w:val="20"/>
+          <w:szCs w:val="20"/>
+          <w:lang w:eastAsia="en-GB"/>
+          <w14:ligatures w14:val="none"/>
+        </w:rPr>
+        <w:instrText>ADDIN paperpile_citation &lt;clusterId&gt;Z751N811J291H812&lt;/clusterId&gt;&lt;metadata&gt;&lt;citation&gt;&lt;id&gt;5e3a58c8-f25a-461d-a55d-5d34b2bb42eb&lt;/id&gt;&lt;/citation&gt;&lt;/metadata&gt;&lt;data&gt;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&lt;/data&gt; \* MERGEFORMAT</w:instrText>
+      </w:r>
+      <w:r>
+        <w:rPr>
+          <w:rFonts w:ascii="Roboto" w:eastAsia="Times New Roman" w:hAnsi="Roboto" w:cs="Times New Roman"/>
+          <w:color w:val="031D39"/>
+          <w:spacing w:val="3"/>
+          <w:kern w:val="0"/>
+          <w:sz w:val="20"/>
+          <w:szCs w:val="20"/>
+          <w:lang w:eastAsia="en-GB"/>
+          <w14:ligatures w14:val="none"/>
+        </w:rPr>
+        <w:fldChar w:fldCharType="separate"/>
+      </w:r>
+      <w:r>
+        <w:rPr>
+          <w:rFonts w:ascii="Roboto" w:eastAsia="Times New Roman" w:hAnsi="Roboto" w:cs="Times New Roman"/>
+          <w:i/>
+          <w:noProof/>
+          <w:color w:val="031D39"/>
+          <w:spacing w:val="3"/>
+          <w:kern w:val="0"/>
+          <w:sz w:val="20"/>
+          <w:szCs w:val="20"/>
+          <w:lang w:eastAsia="en-GB"/>
+          <w14:ligatures w14:val="none"/>
+        </w:rPr>
+        <w:t>(51)</w:t>
+      </w:r>
+      <w:r>
+        <w:rPr>
+          <w:rFonts w:ascii="Roboto" w:eastAsia="Times New Roman" w:hAnsi="Roboto" w:cs="Times New Roman"/>
+          <w:color w:val="031D39"/>
+          <w:spacing w:val="3"/>
+          <w:kern w:val="0"/>
+          <w:sz w:val="20"/>
+          <w:szCs w:val="20"/>
+          <w:lang w:eastAsia="en-GB"/>
+          <w14:ligatures w14:val="none"/>
+        </w:rPr>
+        <w:fldChar w:fldCharType="end"/>
+      </w:r>
+      <w:r>
+        <w:rPr>
+          <w:rFonts w:ascii="Roboto" w:eastAsia="Times New Roman" w:hAnsi="Roboto" w:cs="Times New Roman"/>
+          <w:color w:val="031D39"/>
+          <w:spacing w:val="3"/>
+          <w:kern w:val="0"/>
+          <w:sz w:val="20"/>
+          <w:szCs w:val="20"/>
+          <w:lang w:eastAsia="en-GB"/>
+          <w14:ligatures w14:val="none"/>
+        </w:rPr>
+        <w:t xml:space="preserve">. </w:t>
+      </w:r>
+      <w:r>
+        <w:rPr>
+          <w:rFonts w:ascii="Roboto" w:eastAsia="Times New Roman" w:hAnsi="Roboto" w:cs="Times New Roman"/>
+          <w:color w:val="031D39"/>
+          <w:spacing w:val="3"/>
+          <w:kern w:val="0"/>
+          <w:sz w:val="20"/>
+          <w:szCs w:val="20"/>
+          <w:lang w:eastAsia="en-GB"/>
+          <w14:ligatures w14:val="none"/>
+        </w:rPr>
+        <w:t>Progress is possible</w:t>
+      </w:r>
+      <w:r>
+        <w:rPr>
+          <w:rFonts w:ascii="Roboto" w:eastAsia="Times New Roman" w:hAnsi="Roboto" w:cs="Times New Roman"/>
+          <w:color w:val="031D39"/>
+          <w:spacing w:val="3"/>
+          <w:kern w:val="0"/>
+          <w:sz w:val="20"/>
+          <w:szCs w:val="20"/>
+          <w:lang w:eastAsia="en-GB"/>
+          <w14:ligatures w14:val="none"/>
+        </w:rPr>
+        <w:t xml:space="preserve">. Recent work evaluating implementation of the 7-1-7 target for detection, notification and response to public health threats in 5 countries has highlighted the feasibility of sensitive, timely surveillance across a diverse range of geographies </w:t>
+      </w:r>
+      <w:r>
+        <w:rPr>
+          <w:rFonts w:ascii="Roboto" w:eastAsia="Times New Roman" w:hAnsi="Roboto" w:cs="Times New Roman"/>
+          <w:color w:val="031D39"/>
+          <w:spacing w:val="3"/>
+          <w:kern w:val="0"/>
+          <w:sz w:val="20"/>
+          <w:szCs w:val="20"/>
+          <w:lang w:eastAsia="en-GB"/>
+          <w14:ligatures w14:val="none"/>
+        </w:rPr>
+        <w:fldChar w:fldCharType="begin" w:fldLock="1"/>
+      </w:r>
+      <w:r>
+        <w:rPr>
+          <w:rFonts w:ascii="Roboto" w:eastAsia="Times New Roman" w:hAnsi="Roboto" w:cs="Times New Roman"/>
+          <w:color w:val="031D39"/>
+          <w:spacing w:val="3"/>
+          <w:kern w:val="0"/>
+          <w:sz w:val="20"/>
+          <w:szCs w:val="20"/>
+          <w:lang w:eastAsia="en-GB"/>
+          <w14:ligatures w14:val="none"/>
+        </w:rPr>
+        <w:instrText>ADDIN paperpile_citation &lt;clusterId&gt;E946R396G786L497&lt;/clusterId&gt;&lt;metadata&gt;&lt;citation&gt;&lt;id&gt;42fb62ef-dc09-46fe-a1f5-40cce278b6d6&lt;/id&gt;&lt;/citation&gt;&lt;/metadata&gt;&lt;data&gt;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&lt;/data&gt; \* MERGEFORMAT</w:instrText>
+      </w:r>
+      <w:r>
+        <w:rPr>
+          <w:rFonts w:ascii="Roboto" w:eastAsia="Times New Roman" w:hAnsi="Roboto" w:cs="Times New Roman"/>
+          <w:color w:val="031D39"/>
+          <w:spacing w:val="3"/>
+          <w:kern w:val="0"/>
+          <w:sz w:val="20"/>
+          <w:szCs w:val="20"/>
+          <w:lang w:eastAsia="en-GB"/>
+          <w14:ligatures w14:val="none"/>
+        </w:rPr>
+        <w:fldChar w:fldCharType="separate"/>
+      </w:r>
+      <w:r>
+        <w:rPr>
+          <w:rFonts w:ascii="Roboto" w:eastAsia="Times New Roman" w:hAnsi="Roboto" w:cs="Times New Roman"/>
+          <w:i/>
+          <w:noProof/>
+          <w:color w:val="031D39"/>
+          <w:spacing w:val="3"/>
+          <w:kern w:val="0"/>
+          <w:sz w:val="20"/>
+          <w:szCs w:val="20"/>
+          <w:lang w:eastAsia="en-GB"/>
+          <w14:ligatures w14:val="none"/>
+        </w:rPr>
+        <w:t>(52)</w:t>
+      </w:r>
+      <w:r>
+        <w:rPr>
+          <w:rFonts w:ascii="Roboto" w:eastAsia="Times New Roman" w:hAnsi="Roboto" w:cs="Times New Roman"/>
+          <w:color w:val="031D39"/>
+          <w:spacing w:val="3"/>
+          <w:kern w:val="0"/>
+          <w:sz w:val="20"/>
+          <w:szCs w:val="20"/>
+          <w:lang w:eastAsia="en-GB"/>
+          <w14:ligatures w14:val="none"/>
+        </w:rPr>
+        <w:fldChar w:fldCharType="end"/>
+      </w:r>
+      <w:r>
+        <w:rPr>
+          <w:rFonts w:ascii="Roboto" w:eastAsia="Times New Roman" w:hAnsi="Roboto" w:cs="Times New Roman"/>
+          <w:color w:val="031D39"/>
+          <w:spacing w:val="3"/>
+          <w:kern w:val="0"/>
+          <w:sz w:val="20"/>
+          <w:szCs w:val="20"/>
+          <w:lang w:eastAsia="en-GB"/>
+          <w14:ligatures w14:val="none"/>
+        </w:rPr>
+        <w:t>; and that whilst economic evaluations of surveillance systems are frequently challenging, they are often cost-</w:t>
+      </w:r>
       <w:commentRangeStart w:id="12"/>
       <w:r>
         <w:rPr>
@@ -14764,7 +15401,7 @@
           <w:lang w:eastAsia="en-GB"/>
           <w14:ligatures w14:val="none"/>
         </w:rPr>
-        <w:t xml:space="preserve">In </w:t>
+        <w:t xml:space="preserve">effective </w:t>
       </w:r>
       <w:commentRangeEnd w:id="12"/>
       <w:r>
@@ -14772,834 +15409,6 @@
           <w:rStyle w:val="CommentReference"/>
         </w:rPr>
         <w:commentReference w:id="12"/>
-      </w:r>
-      <w:r>
-        <w:rPr>
-          <w:rFonts w:ascii="Roboto" w:eastAsia="Times New Roman" w:hAnsi="Roboto" w:cs="Times New Roman"/>
-          <w:color w:val="031D39"/>
-          <w:spacing w:val="3"/>
-          <w:kern w:val="0"/>
-          <w:sz w:val="20"/>
-          <w:szCs w:val="20"/>
-          <w:lang w:eastAsia="en-GB"/>
-          <w14:ligatures w14:val="none"/>
-        </w:rPr>
-        <w:t>addition to investing in vaccine rollout capabilities, o</w:t>
-      </w:r>
-      <w:r>
-        <w:rPr>
-          <w:rFonts w:ascii="Roboto" w:eastAsia="Times New Roman" w:hAnsi="Roboto" w:cs="Times New Roman"/>
-          <w:color w:val="031D39"/>
-          <w:spacing w:val="3"/>
-          <w:kern w:val="0"/>
-          <w:sz w:val="20"/>
-          <w:szCs w:val="20"/>
-          <w:lang w:eastAsia="en-GB"/>
-          <w14:ligatures w14:val="none"/>
-        </w:rPr>
-        <w:t xml:space="preserve">ur results </w:t>
-      </w:r>
-      <w:r>
-        <w:rPr>
-          <w:rFonts w:ascii="Roboto" w:eastAsia="Times New Roman" w:hAnsi="Roboto" w:cs="Times New Roman"/>
-          <w:color w:val="031D39"/>
-          <w:spacing w:val="3"/>
-          <w:kern w:val="0"/>
-          <w:sz w:val="20"/>
-          <w:szCs w:val="20"/>
-          <w:lang w:eastAsia="en-GB"/>
-          <w14:ligatures w14:val="none"/>
-        </w:rPr>
-        <w:t xml:space="preserve">also </w:t>
-      </w:r>
-      <w:r>
-        <w:rPr>
-          <w:rFonts w:ascii="Roboto" w:eastAsia="Times New Roman" w:hAnsi="Roboto" w:cs="Times New Roman"/>
-          <w:color w:val="031D39"/>
-          <w:spacing w:val="3"/>
-          <w:kern w:val="0"/>
-          <w:sz w:val="20"/>
-          <w:szCs w:val="20"/>
-          <w:lang w:eastAsia="en-GB"/>
-          <w14:ligatures w14:val="none"/>
-        </w:rPr>
-        <w:t xml:space="preserve">highlight </w:t>
-      </w:r>
-      <w:r>
-        <w:rPr>
-          <w:rFonts w:ascii="Roboto" w:eastAsia="Times New Roman" w:hAnsi="Roboto" w:cs="Times New Roman"/>
-          <w:color w:val="031D39"/>
-          <w:spacing w:val="3"/>
-          <w:kern w:val="0"/>
-          <w:sz w:val="20"/>
-          <w:szCs w:val="20"/>
-          <w:lang w:eastAsia="en-GB"/>
-          <w14:ligatures w14:val="none"/>
-        </w:rPr>
-        <w:t xml:space="preserve">the </w:t>
-      </w:r>
-      <w:r>
-        <w:rPr>
-          <w:rFonts w:ascii="Roboto" w:eastAsia="Times New Roman" w:hAnsi="Roboto" w:cs="Times New Roman"/>
-          <w:color w:val="031D39"/>
-          <w:spacing w:val="3"/>
-          <w:kern w:val="0"/>
-          <w:sz w:val="20"/>
-          <w:szCs w:val="20"/>
-          <w:lang w:eastAsia="en-GB"/>
-          <w14:ligatures w14:val="none"/>
-        </w:rPr>
-        <w:t xml:space="preserve">significant additional BPSV impact </w:t>
-      </w:r>
-      <w:r>
-        <w:rPr>
-          <w:rFonts w:ascii="Roboto" w:eastAsia="Times New Roman" w:hAnsi="Roboto" w:cs="Times New Roman"/>
-          <w:color w:val="031D39"/>
-          <w:spacing w:val="3"/>
-          <w:kern w:val="0"/>
-          <w:sz w:val="20"/>
-          <w:szCs w:val="20"/>
-          <w:lang w:eastAsia="en-GB"/>
-          <w14:ligatures w14:val="none"/>
-        </w:rPr>
-        <w:t xml:space="preserve">that </w:t>
-      </w:r>
-      <w:r>
-        <w:rPr>
-          <w:rFonts w:ascii="Roboto" w:eastAsia="Times New Roman" w:hAnsi="Roboto" w:cs="Times New Roman"/>
-          <w:color w:val="031D39"/>
-          <w:spacing w:val="3"/>
-          <w:kern w:val="0"/>
-          <w:sz w:val="20"/>
-          <w:szCs w:val="20"/>
-          <w:lang w:eastAsia="en-GB"/>
-          <w14:ligatures w14:val="none"/>
-        </w:rPr>
-        <w:t xml:space="preserve">could be achieved through investment in systems facilitating rapid disbursement of available doses, enabling protection of at-risk groups to arise before widespread community transmission has occur. Similarly, </w:t>
-      </w:r>
-      <w:r>
-        <w:rPr>
-          <w:rFonts w:ascii="Roboto" w:eastAsia="Times New Roman" w:hAnsi="Roboto" w:cs="Times New Roman"/>
-          <w:color w:val="031D39"/>
-          <w:spacing w:val="3"/>
-          <w:kern w:val="0"/>
-          <w:sz w:val="20"/>
-          <w:szCs w:val="20"/>
-          <w:lang w:eastAsia="en-GB"/>
-          <w14:ligatures w14:val="none"/>
-        </w:rPr>
-        <w:t xml:space="preserve">we show that </w:t>
-      </w:r>
-      <w:r>
-        <w:rPr>
-          <w:rFonts w:ascii="Roboto" w:eastAsia="Times New Roman" w:hAnsi="Roboto" w:cs="Times New Roman"/>
-          <w:color w:val="031D39"/>
-          <w:spacing w:val="3"/>
-          <w:kern w:val="0"/>
-          <w:sz w:val="20"/>
-          <w:szCs w:val="20"/>
-          <w:lang w:eastAsia="en-GB"/>
-          <w14:ligatures w14:val="none"/>
-        </w:rPr>
-        <w:t xml:space="preserve">that investments into public-health surveillance capabilities to enable more timely detection of novel pathogen outbreaks will </w:t>
-      </w:r>
-      <w:r>
-        <w:rPr>
-          <w:rFonts w:ascii="Roboto" w:eastAsia="Times New Roman" w:hAnsi="Roboto" w:cs="Times New Roman"/>
-          <w:color w:val="031D39"/>
-          <w:spacing w:val="3"/>
-          <w:kern w:val="0"/>
-          <w:sz w:val="20"/>
-          <w:szCs w:val="20"/>
-          <w:lang w:eastAsia="en-GB"/>
-          <w14:ligatures w14:val="none"/>
-        </w:rPr>
-        <w:t xml:space="preserve">likely </w:t>
-      </w:r>
-      <w:r>
-        <w:rPr>
-          <w:rFonts w:ascii="Roboto" w:eastAsia="Times New Roman" w:hAnsi="Roboto" w:cs="Times New Roman"/>
-          <w:color w:val="031D39"/>
-          <w:spacing w:val="3"/>
-          <w:kern w:val="0"/>
-          <w:sz w:val="20"/>
-          <w:szCs w:val="20"/>
-          <w:lang w:eastAsia="en-GB"/>
-          <w14:ligatures w14:val="none"/>
-        </w:rPr>
-        <w:t>act to increase the timeliness of BPSV vaccination campaigns and associated population-level impact on disease burden. These capabilities are currently severely limited in many parts of the world. Indeed, e</w:t>
-      </w:r>
-      <w:r>
-        <w:rPr>
-          <w:rFonts w:ascii="Roboto" w:eastAsia="Times New Roman" w:hAnsi="Roboto" w:cs="Times New Roman"/>
-          <w:color w:val="031D39"/>
-          <w:spacing w:val="3"/>
-          <w:kern w:val="0"/>
-          <w:sz w:val="20"/>
-          <w:szCs w:val="20"/>
-          <w:lang w:eastAsia="en-GB"/>
-          <w14:ligatures w14:val="none"/>
-        </w:rPr>
-        <w:t xml:space="preserve">xperiences during the COVID-19 pandemic have highlighted significant global disparities and inequities in surveillance capabilities, including genomic surveillance crucial to novel pathogen identification </w:t>
-      </w:r>
-      <w:r>
-        <w:rPr>
-          <w:rFonts w:ascii="Roboto" w:eastAsia="Times New Roman" w:hAnsi="Roboto" w:cs="Times New Roman"/>
-          <w:color w:val="031D39"/>
-          <w:spacing w:val="3"/>
-          <w:kern w:val="0"/>
-          <w:sz w:val="20"/>
-          <w:szCs w:val="20"/>
-          <w:lang w:eastAsia="en-GB"/>
-          <w14:ligatures w14:val="none"/>
-        </w:rPr>
-        <w:fldChar w:fldCharType="begin" w:fldLock="1"/>
-      </w:r>
-      <w:r>
-        <w:rPr>
-          <w:rFonts w:ascii="Roboto" w:eastAsia="Times New Roman" w:hAnsi="Roboto" w:cs="Times New Roman"/>
-          <w:color w:val="031D39"/>
-          <w:spacing w:val="3"/>
-          <w:kern w:val="0"/>
-          <w:sz w:val="20"/>
-          <w:szCs w:val="20"/>
-          <w:lang w:eastAsia="en-GB"/>
-          <w14:ligatures w14:val="none"/>
-        </w:rPr>
-        <w:instrText>ADDIN paperpile_citation &lt;clusterId&gt;O443V491R881O574&lt;/clusterId&gt;&lt;metadata&gt;&lt;citation&gt;&lt;id&gt;9353aa3a-55e0-4630-9af5-193bff1a33bc&lt;/id&gt;&lt;/citation&gt;&lt;/metadata&gt;&lt;data&gt;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&lt;/data&gt; \* MERGEFORMAT</w:instrText>
-      </w:r>
-      <w:r>
-        <w:rPr>
-          <w:rFonts w:ascii="Roboto" w:eastAsia="Times New Roman" w:hAnsi="Roboto" w:cs="Times New Roman"/>
-          <w:color w:val="031D39"/>
-          <w:spacing w:val="3"/>
-          <w:kern w:val="0"/>
-          <w:sz w:val="20"/>
-          <w:szCs w:val="20"/>
-          <w:lang w:eastAsia="en-GB"/>
-          <w14:ligatures w14:val="none"/>
-        </w:rPr>
-        <w:fldChar w:fldCharType="separate"/>
-      </w:r>
-      <w:r>
-        <w:rPr>
-          <w:rFonts w:ascii="Roboto" w:eastAsia="Times New Roman" w:hAnsi="Roboto" w:cs="Times New Roman"/>
-          <w:i/>
-          <w:noProof/>
-          <w:color w:val="031D39"/>
-          <w:spacing w:val="3"/>
-          <w:kern w:val="0"/>
-          <w:sz w:val="20"/>
-          <w:szCs w:val="20"/>
-          <w:lang w:eastAsia="en-GB"/>
-          <w14:ligatures w14:val="none"/>
-        </w:rPr>
-        <w:t>(31)</w:t>
-      </w:r>
-      <w:r>
-        <w:rPr>
-          <w:rFonts w:ascii="Roboto" w:eastAsia="Times New Roman" w:hAnsi="Roboto" w:cs="Times New Roman"/>
-          <w:color w:val="031D39"/>
-          <w:spacing w:val="3"/>
-          <w:kern w:val="0"/>
-          <w:sz w:val="20"/>
-          <w:szCs w:val="20"/>
-          <w:lang w:eastAsia="en-GB"/>
-          <w14:ligatures w14:val="none"/>
-        </w:rPr>
-        <w:fldChar w:fldCharType="end"/>
-      </w:r>
-      <w:r>
-        <w:rPr>
-          <w:rFonts w:ascii="Roboto" w:eastAsia="Times New Roman" w:hAnsi="Roboto" w:cs="Times New Roman"/>
-          <w:color w:val="031D39"/>
-          <w:spacing w:val="3"/>
-          <w:kern w:val="0"/>
-          <w:sz w:val="20"/>
-          <w:szCs w:val="20"/>
-          <w:lang w:eastAsia="en-GB"/>
-          <w14:ligatures w14:val="none"/>
-        </w:rPr>
-        <w:t xml:space="preserve">. </w:t>
-      </w:r>
-      <w:r>
-        <w:rPr>
-          <w:rFonts w:ascii="Roboto" w:eastAsia="Times New Roman" w:hAnsi="Roboto" w:cs="Times New Roman"/>
-          <w:color w:val="031D39"/>
-          <w:spacing w:val="3"/>
-          <w:kern w:val="0"/>
-          <w:sz w:val="20"/>
-          <w:szCs w:val="20"/>
-          <w:lang w:eastAsia="en-GB"/>
-          <w14:ligatures w14:val="none"/>
-        </w:rPr>
-        <w:t xml:space="preserve">In turn, the sensitivity of genomic surveillance programmes is intimately shaped by diagnostic testing rates </w:t>
-      </w:r>
-      <w:r>
-        <w:rPr>
-          <w:rFonts w:ascii="Roboto" w:eastAsia="Times New Roman" w:hAnsi="Roboto" w:cs="Times New Roman"/>
-          <w:color w:val="031D39"/>
-          <w:spacing w:val="3"/>
-          <w:kern w:val="0"/>
-          <w:sz w:val="20"/>
-          <w:szCs w:val="20"/>
-          <w:lang w:eastAsia="en-GB"/>
-          <w14:ligatures w14:val="none"/>
-        </w:rPr>
-        <w:fldChar w:fldCharType="begin" w:fldLock="1"/>
-      </w:r>
-      <w:r>
-        <w:rPr>
-          <w:rFonts w:ascii="Roboto" w:eastAsia="Times New Roman" w:hAnsi="Roboto" w:cs="Times New Roman"/>
-          <w:color w:val="031D39"/>
-          <w:spacing w:val="3"/>
-          <w:kern w:val="0"/>
-          <w:sz w:val="20"/>
-          <w:szCs w:val="20"/>
-          <w:lang w:eastAsia="en-GB"/>
-          <w14:ligatures w14:val="none"/>
-        </w:rPr>
-        <w:instrText>ADDIN paperpile_citation &lt;clusterId&gt;X173K439A721E544&lt;/clusterId&gt;&lt;metadata&gt;&lt;citation&gt;&lt;id&gt;169f3eb9-162f-0180-b93a-77843dcd848e&lt;/id&gt;&lt;/citation&gt;&lt;/metadata&gt;&lt;data&gt;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&lt;/data&gt; \* MERGEFORMAT</w:instrText>
-      </w:r>
-      <w:r>
-        <w:rPr>
-          <w:rFonts w:ascii="Roboto" w:eastAsia="Times New Roman" w:hAnsi="Roboto" w:cs="Times New Roman"/>
-          <w:color w:val="031D39"/>
-          <w:spacing w:val="3"/>
-          <w:kern w:val="0"/>
-          <w:sz w:val="20"/>
-          <w:szCs w:val="20"/>
-          <w:lang w:eastAsia="en-GB"/>
-          <w14:ligatures w14:val="none"/>
-        </w:rPr>
-        <w:fldChar w:fldCharType="separate"/>
-      </w:r>
-      <w:r>
-        <w:rPr>
-          <w:rFonts w:ascii="Roboto" w:eastAsia="Times New Roman" w:hAnsi="Roboto" w:cs="Times New Roman"/>
-          <w:i/>
-          <w:noProof/>
-          <w:color w:val="031D39"/>
-          <w:spacing w:val="3"/>
-          <w:kern w:val="0"/>
-          <w:sz w:val="20"/>
-          <w:szCs w:val="20"/>
-          <w:lang w:eastAsia="en-GB"/>
-          <w14:ligatures w14:val="none"/>
-        </w:rPr>
-        <w:t>(48)</w:t>
-      </w:r>
-      <w:r>
-        <w:rPr>
-          <w:rFonts w:ascii="Roboto" w:eastAsia="Times New Roman" w:hAnsi="Roboto" w:cs="Times New Roman"/>
-          <w:color w:val="031D39"/>
-          <w:spacing w:val="3"/>
-          <w:kern w:val="0"/>
-          <w:sz w:val="20"/>
-          <w:szCs w:val="20"/>
-          <w:lang w:eastAsia="en-GB"/>
-          <w14:ligatures w14:val="none"/>
-        </w:rPr>
-        <w:fldChar w:fldCharType="end"/>
-      </w:r>
-      <w:r>
-        <w:rPr>
-          <w:rFonts w:ascii="Roboto" w:eastAsia="Times New Roman" w:hAnsi="Roboto" w:cs="Times New Roman"/>
-          <w:color w:val="031D39"/>
-          <w:spacing w:val="3"/>
-          <w:kern w:val="0"/>
-          <w:sz w:val="20"/>
-          <w:szCs w:val="20"/>
-          <w:lang w:eastAsia="en-GB"/>
-          <w14:ligatures w14:val="none"/>
-        </w:rPr>
-        <w:t xml:space="preserve">, </w:t>
-      </w:r>
-      <w:r>
-        <w:rPr>
-          <w:rFonts w:ascii="Roboto" w:eastAsia="Times New Roman" w:hAnsi="Roboto" w:cs="Times New Roman"/>
-          <w:color w:val="031D39"/>
-          <w:spacing w:val="3"/>
-          <w:kern w:val="0"/>
-          <w:sz w:val="20"/>
-          <w:szCs w:val="20"/>
-          <w:lang w:eastAsia="en-GB"/>
-          <w14:ligatures w14:val="none"/>
-        </w:rPr>
-        <w:t xml:space="preserve">a pillar of public health that has often been exceptionally limited in resource-poor settings during the pandemic </w:t>
-      </w:r>
-      <w:r>
-        <w:rPr>
-          <w:rFonts w:ascii="Roboto" w:eastAsia="Times New Roman" w:hAnsi="Roboto" w:cs="Times New Roman"/>
-          <w:color w:val="031D39"/>
-          <w:spacing w:val="3"/>
-          <w:kern w:val="0"/>
-          <w:sz w:val="20"/>
-          <w:szCs w:val="20"/>
-          <w:lang w:eastAsia="en-GB"/>
-          <w14:ligatures w14:val="none"/>
-        </w:rPr>
-        <w:fldChar w:fldCharType="begin" w:fldLock="1"/>
-      </w:r>
-      <w:r>
-        <w:rPr>
-          <w:rFonts w:ascii="Roboto" w:eastAsia="Times New Roman" w:hAnsi="Roboto" w:cs="Times New Roman"/>
-          <w:color w:val="031D39"/>
-          <w:spacing w:val="3"/>
-          <w:kern w:val="0"/>
-          <w:sz w:val="20"/>
-          <w:szCs w:val="20"/>
-          <w:lang w:eastAsia="en-GB"/>
-          <w14:ligatures w14:val="none"/>
-        </w:rPr>
-        <w:instrText>ADDIN paperpile_citation &lt;clusterId&gt;K895Y252U633R336&lt;/clusterId&gt;&lt;metadata&gt;&lt;citation&gt;&lt;id&gt;bdf79222-6444-099e-adf6-0443a8a6df6f&lt;/id&gt;&lt;/citation&gt;&lt;/metadata&gt;&lt;data&gt;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&lt;/data&gt; \* MERGEFORMAT</w:instrText>
-      </w:r>
-      <w:r>
-        <w:rPr>
-          <w:rFonts w:ascii="Roboto" w:eastAsia="Times New Roman" w:hAnsi="Roboto" w:cs="Times New Roman"/>
-          <w:color w:val="031D39"/>
-          <w:spacing w:val="3"/>
-          <w:kern w:val="0"/>
-          <w:sz w:val="20"/>
-          <w:szCs w:val="20"/>
-          <w:lang w:eastAsia="en-GB"/>
-          <w14:ligatures w14:val="none"/>
-        </w:rPr>
-        <w:fldChar w:fldCharType="separate"/>
-      </w:r>
-      <w:r>
-        <w:rPr>
-          <w:rFonts w:ascii="Roboto" w:eastAsia="Times New Roman" w:hAnsi="Roboto" w:cs="Times New Roman"/>
-          <w:i/>
-          <w:noProof/>
-          <w:color w:val="031D39"/>
-          <w:spacing w:val="3"/>
-          <w:kern w:val="0"/>
-          <w:sz w:val="20"/>
-          <w:szCs w:val="20"/>
-          <w:lang w:eastAsia="en-GB"/>
-          <w14:ligatures w14:val="none"/>
-        </w:rPr>
-        <w:t>(49)</w:t>
-      </w:r>
-      <w:r>
-        <w:rPr>
-          <w:rFonts w:ascii="Roboto" w:eastAsia="Times New Roman" w:hAnsi="Roboto" w:cs="Times New Roman"/>
-          <w:color w:val="031D39"/>
-          <w:spacing w:val="3"/>
-          <w:kern w:val="0"/>
-          <w:sz w:val="20"/>
-          <w:szCs w:val="20"/>
-          <w:lang w:eastAsia="en-GB"/>
-          <w14:ligatures w14:val="none"/>
-        </w:rPr>
-        <w:fldChar w:fldCharType="end"/>
-      </w:r>
-      <w:r>
-        <w:rPr>
-          <w:rFonts w:ascii="Roboto" w:eastAsia="Times New Roman" w:hAnsi="Roboto" w:cs="Times New Roman"/>
-          <w:color w:val="031D39"/>
-          <w:spacing w:val="3"/>
-          <w:kern w:val="0"/>
-          <w:sz w:val="20"/>
-          <w:szCs w:val="20"/>
-          <w:lang w:eastAsia="en-GB"/>
-          <w14:ligatures w14:val="none"/>
-        </w:rPr>
-        <w:t xml:space="preserve">. </w:t>
-      </w:r>
-      <w:r>
-        <w:rPr>
-          <w:rFonts w:ascii="Roboto" w:eastAsia="Times New Roman" w:hAnsi="Roboto" w:cs="Times New Roman"/>
-          <w:color w:val="031D39"/>
-          <w:spacing w:val="3"/>
-          <w:kern w:val="0"/>
-          <w:sz w:val="20"/>
-          <w:szCs w:val="20"/>
-          <w:lang w:eastAsia="en-GB"/>
-          <w14:ligatures w14:val="none"/>
-        </w:rPr>
-        <w:t xml:space="preserve">Indeed, previous work has highlighted that significant gains in SARS-CoV-2 genomic surveillance efficiency (as it relates to identification of novel variants) at the global level could be achieved most effectively by targeting improvements to surveillance capabilities in settings where surveillance is most limited </w:t>
-      </w:r>
-      <w:r>
-        <w:rPr>
-          <w:rFonts w:ascii="Roboto" w:eastAsia="Times New Roman" w:hAnsi="Roboto" w:cs="Times New Roman"/>
-          <w:color w:val="031D39"/>
-          <w:spacing w:val="3"/>
-          <w:kern w:val="0"/>
-          <w:sz w:val="20"/>
-          <w:szCs w:val="20"/>
-          <w:lang w:eastAsia="en-GB"/>
-          <w14:ligatures w14:val="none"/>
-        </w:rPr>
-        <w:fldChar w:fldCharType="begin" w:fldLock="1"/>
-      </w:r>
-      <w:r>
-        <w:rPr>
-          <w:rFonts w:ascii="Roboto" w:eastAsia="Times New Roman" w:hAnsi="Roboto" w:cs="Times New Roman"/>
-          <w:color w:val="031D39"/>
-          <w:spacing w:val="3"/>
-          <w:kern w:val="0"/>
-          <w:sz w:val="20"/>
-          <w:szCs w:val="20"/>
-          <w:lang w:eastAsia="en-GB"/>
-          <w14:ligatures w14:val="none"/>
-        </w:rPr>
-        <w:instrText>ADDIN paperpile_citation &lt;clusterId&gt;E912S389O759L463&lt;/clusterId&gt;&lt;metadata&gt;&lt;citation&gt;&lt;id&gt;99fb5b0a-bf01-0957-b6cc-01331da44d36&lt;/id&gt;&lt;/citation&gt;&lt;/metadata&gt;&lt;data&gt;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&lt;/data&gt; \* MERGEFORMAT</w:instrText>
-      </w:r>
-      <w:r>
-        <w:rPr>
-          <w:rFonts w:ascii="Roboto" w:eastAsia="Times New Roman" w:hAnsi="Roboto" w:cs="Times New Roman"/>
-          <w:color w:val="031D39"/>
-          <w:spacing w:val="3"/>
-          <w:kern w:val="0"/>
-          <w:sz w:val="20"/>
-          <w:szCs w:val="20"/>
-          <w:lang w:eastAsia="en-GB"/>
-          <w14:ligatures w14:val="none"/>
-        </w:rPr>
-        <w:fldChar w:fldCharType="separate"/>
-      </w:r>
-      <w:r>
-        <w:rPr>
-          <w:rFonts w:ascii="Roboto" w:eastAsia="Times New Roman" w:hAnsi="Roboto" w:cs="Times New Roman"/>
-          <w:i/>
-          <w:noProof/>
-          <w:color w:val="031D39"/>
-          <w:spacing w:val="3"/>
-          <w:kern w:val="0"/>
-          <w:sz w:val="20"/>
-          <w:szCs w:val="20"/>
-          <w:lang w:eastAsia="en-GB"/>
-          <w14:ligatures w14:val="none"/>
-        </w:rPr>
-        <w:t>(30)</w:t>
-      </w:r>
-      <w:r>
-        <w:rPr>
-          <w:rFonts w:ascii="Roboto" w:eastAsia="Times New Roman" w:hAnsi="Roboto" w:cs="Times New Roman"/>
-          <w:color w:val="031D39"/>
-          <w:spacing w:val="3"/>
-          <w:kern w:val="0"/>
-          <w:sz w:val="20"/>
-          <w:szCs w:val="20"/>
-          <w:lang w:eastAsia="en-GB"/>
-          <w14:ligatures w14:val="none"/>
-        </w:rPr>
-        <w:fldChar w:fldCharType="end"/>
-      </w:r>
-      <w:r>
-        <w:rPr>
-          <w:rFonts w:ascii="Roboto" w:eastAsia="Times New Roman" w:hAnsi="Roboto" w:cs="Times New Roman"/>
-          <w:color w:val="031D39"/>
-          <w:spacing w:val="3"/>
-          <w:kern w:val="0"/>
-          <w:sz w:val="20"/>
-          <w:szCs w:val="20"/>
-          <w:lang w:eastAsia="en-GB"/>
-          <w14:ligatures w14:val="none"/>
-        </w:rPr>
-        <w:t xml:space="preserve">. </w:t>
-      </w:r>
-      <w:r>
-        <w:rPr>
-          <w:rFonts w:ascii="Roboto" w:eastAsia="Times New Roman" w:hAnsi="Roboto" w:cs="Times New Roman"/>
-          <w:color w:val="031D39"/>
-          <w:spacing w:val="3"/>
-          <w:kern w:val="0"/>
-          <w:sz w:val="20"/>
-          <w:szCs w:val="20"/>
-          <w:lang w:eastAsia="en-GB"/>
-          <w14:ligatures w14:val="none"/>
-        </w:rPr>
-        <w:t xml:space="preserve">Previous work has highlighted the significant investments into public-health surveillance capabilities required to effectively and equitably strength global, national and local mechanisms for detecting infectious diseases (costing approximately $9.6 billion globally) </w:t>
-      </w:r>
-      <w:r>
-        <w:rPr>
-          <w:rFonts w:ascii="Roboto" w:eastAsia="Times New Roman" w:hAnsi="Roboto" w:cs="Times New Roman"/>
-          <w:color w:val="031D39"/>
-          <w:spacing w:val="3"/>
-          <w:kern w:val="0"/>
-          <w:sz w:val="20"/>
-          <w:szCs w:val="20"/>
-          <w:lang w:eastAsia="en-GB"/>
-          <w14:ligatures w14:val="none"/>
-        </w:rPr>
-        <w:fldChar w:fldCharType="begin" w:fldLock="1"/>
-      </w:r>
-      <w:r>
-        <w:rPr>
-          <w:rFonts w:ascii="Roboto" w:eastAsia="Times New Roman" w:hAnsi="Roboto" w:cs="Times New Roman"/>
-          <w:color w:val="031D39"/>
-          <w:spacing w:val="3"/>
-          <w:kern w:val="0"/>
-          <w:sz w:val="20"/>
-          <w:szCs w:val="20"/>
-          <w:lang w:eastAsia="en-GB"/>
-          <w14:ligatures w14:val="none"/>
-        </w:rPr>
-        <w:instrText>ADDIN paperpile_citation &lt;clusterId&gt;M948A996W476T199&lt;/clusterId&gt;&lt;metadata&gt;&lt;citation&gt;&lt;id&gt;fedc975d-ab20-4931-a8d6-d1b4220cb655&lt;/id&gt;&lt;/citation&gt;&lt;/metadata&gt;&lt;data&gt;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&lt;/data&gt; \* MERGEFORMAT</w:instrText>
-      </w:r>
-      <w:r>
-        <w:rPr>
-          <w:rFonts w:ascii="Roboto" w:eastAsia="Times New Roman" w:hAnsi="Roboto" w:cs="Times New Roman"/>
-          <w:color w:val="031D39"/>
-          <w:spacing w:val="3"/>
-          <w:kern w:val="0"/>
-          <w:sz w:val="20"/>
-          <w:szCs w:val="20"/>
-          <w:lang w:eastAsia="en-GB"/>
-          <w14:ligatures w14:val="none"/>
-        </w:rPr>
-        <w:fldChar w:fldCharType="separate"/>
-      </w:r>
-      <w:r>
-        <w:rPr>
-          <w:rFonts w:ascii="Roboto" w:eastAsia="Times New Roman" w:hAnsi="Roboto" w:cs="Times New Roman"/>
-          <w:i/>
-          <w:noProof/>
-          <w:color w:val="031D39"/>
-          <w:spacing w:val="3"/>
-          <w:kern w:val="0"/>
-          <w:sz w:val="20"/>
-          <w:szCs w:val="20"/>
-          <w:lang w:eastAsia="en-GB"/>
-          <w14:ligatures w14:val="none"/>
-        </w:rPr>
-        <w:t>(50)</w:t>
-      </w:r>
-      <w:r>
-        <w:rPr>
-          <w:rFonts w:ascii="Roboto" w:eastAsia="Times New Roman" w:hAnsi="Roboto" w:cs="Times New Roman"/>
-          <w:color w:val="031D39"/>
-          <w:spacing w:val="3"/>
-          <w:kern w:val="0"/>
-          <w:sz w:val="20"/>
-          <w:szCs w:val="20"/>
-          <w:lang w:eastAsia="en-GB"/>
-          <w14:ligatures w14:val="none"/>
-        </w:rPr>
-        <w:fldChar w:fldCharType="end"/>
-      </w:r>
-      <w:r>
-        <w:rPr>
-          <w:rFonts w:ascii="Roboto" w:eastAsia="Times New Roman" w:hAnsi="Roboto" w:cs="Times New Roman"/>
-          <w:color w:val="031D39"/>
-          <w:spacing w:val="3"/>
-          <w:kern w:val="0"/>
-          <w:sz w:val="20"/>
-          <w:szCs w:val="20"/>
-          <w:lang w:eastAsia="en-GB"/>
-          <w14:ligatures w14:val="none"/>
-        </w:rPr>
-        <w:t xml:space="preserve">, but that such early warning systems for pandemics could be highly cost-saving </w:t>
-      </w:r>
-      <w:r>
-        <w:rPr>
-          <w:rFonts w:ascii="Roboto" w:eastAsia="Times New Roman" w:hAnsi="Roboto" w:cs="Times New Roman"/>
-          <w:color w:val="031D39"/>
-          <w:spacing w:val="3"/>
-          <w:kern w:val="0"/>
-          <w:sz w:val="20"/>
-          <w:szCs w:val="20"/>
-          <w:lang w:eastAsia="en-GB"/>
-          <w14:ligatures w14:val="none"/>
-        </w:rPr>
-        <w:fldChar w:fldCharType="begin" w:fldLock="1"/>
-      </w:r>
-      <w:r>
-        <w:rPr>
-          <w:rFonts w:ascii="Roboto" w:eastAsia="Times New Roman" w:hAnsi="Roboto" w:cs="Times New Roman"/>
-          <w:color w:val="031D39"/>
-          <w:spacing w:val="3"/>
-          <w:kern w:val="0"/>
-          <w:sz w:val="20"/>
-          <w:szCs w:val="20"/>
-          <w:lang w:eastAsia="en-GB"/>
-          <w14:ligatures w14:val="none"/>
-        </w:rPr>
-        <w:instrText>ADDIN paperpile_citation &lt;clusterId&gt;Z751N811J291H812&lt;/clusterId&gt;&lt;metadata&gt;&lt;citation&gt;&lt;id&gt;5e3a58c8-f25a-461d-a55d-5d34b2bb42eb&lt;/id&gt;&lt;/citation&gt;&lt;/metadata&gt;&lt;data&gt;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&lt;/data&gt; \* MERGEFORMAT</w:instrText>
-      </w:r>
-      <w:r>
-        <w:rPr>
-          <w:rFonts w:ascii="Roboto" w:eastAsia="Times New Roman" w:hAnsi="Roboto" w:cs="Times New Roman"/>
-          <w:color w:val="031D39"/>
-          <w:spacing w:val="3"/>
-          <w:kern w:val="0"/>
-          <w:sz w:val="20"/>
-          <w:szCs w:val="20"/>
-          <w:lang w:eastAsia="en-GB"/>
-          <w14:ligatures w14:val="none"/>
-        </w:rPr>
-        <w:fldChar w:fldCharType="separate"/>
-      </w:r>
-      <w:r>
-        <w:rPr>
-          <w:rFonts w:ascii="Roboto" w:eastAsia="Times New Roman" w:hAnsi="Roboto" w:cs="Times New Roman"/>
-          <w:i/>
-          <w:noProof/>
-          <w:color w:val="031D39"/>
-          <w:spacing w:val="3"/>
-          <w:kern w:val="0"/>
-          <w:sz w:val="20"/>
-          <w:szCs w:val="20"/>
-          <w:lang w:eastAsia="en-GB"/>
-          <w14:ligatures w14:val="none"/>
-        </w:rPr>
-        <w:t>(51)</w:t>
-      </w:r>
-      <w:r>
-        <w:rPr>
-          <w:rFonts w:ascii="Roboto" w:eastAsia="Times New Roman" w:hAnsi="Roboto" w:cs="Times New Roman"/>
-          <w:color w:val="031D39"/>
-          <w:spacing w:val="3"/>
-          <w:kern w:val="0"/>
-          <w:sz w:val="20"/>
-          <w:szCs w:val="20"/>
-          <w:lang w:eastAsia="en-GB"/>
-          <w14:ligatures w14:val="none"/>
-        </w:rPr>
-        <w:fldChar w:fldCharType="end"/>
-      </w:r>
-      <w:r>
-        <w:rPr>
-          <w:rFonts w:ascii="Roboto" w:eastAsia="Times New Roman" w:hAnsi="Roboto" w:cs="Times New Roman"/>
-          <w:color w:val="031D39"/>
-          <w:spacing w:val="3"/>
-          <w:kern w:val="0"/>
-          <w:sz w:val="20"/>
-          <w:szCs w:val="20"/>
-          <w:lang w:eastAsia="en-GB"/>
-          <w14:ligatures w14:val="none"/>
-        </w:rPr>
-        <w:t xml:space="preserve">. </w:t>
-      </w:r>
-      <w:r>
-        <w:rPr>
-          <w:rFonts w:ascii="Roboto" w:eastAsia="Times New Roman" w:hAnsi="Roboto" w:cs="Times New Roman"/>
-          <w:color w:val="031D39"/>
-          <w:spacing w:val="3"/>
-          <w:kern w:val="0"/>
-          <w:sz w:val="20"/>
-          <w:szCs w:val="20"/>
-          <w:lang w:eastAsia="en-GB"/>
-          <w14:ligatures w14:val="none"/>
-        </w:rPr>
-        <w:t>Progress is possible</w:t>
-      </w:r>
-      <w:r>
-        <w:rPr>
-          <w:rFonts w:ascii="Roboto" w:eastAsia="Times New Roman" w:hAnsi="Roboto" w:cs="Times New Roman"/>
-          <w:color w:val="031D39"/>
-          <w:spacing w:val="3"/>
-          <w:kern w:val="0"/>
-          <w:sz w:val="20"/>
-          <w:szCs w:val="20"/>
-          <w:lang w:eastAsia="en-GB"/>
-          <w14:ligatures w14:val="none"/>
-        </w:rPr>
-        <w:t xml:space="preserve">. Recent work evaluating implementation of the 7-1-7 target for detection, notification and response to public health threats in 5 countries has highlighted the feasibility of sensitive, timely surveillance across a diverse range of geographies </w:t>
-      </w:r>
-      <w:r>
-        <w:rPr>
-          <w:rFonts w:ascii="Roboto" w:eastAsia="Times New Roman" w:hAnsi="Roboto" w:cs="Times New Roman"/>
-          <w:color w:val="031D39"/>
-          <w:spacing w:val="3"/>
-          <w:kern w:val="0"/>
-          <w:sz w:val="20"/>
-          <w:szCs w:val="20"/>
-          <w:lang w:eastAsia="en-GB"/>
-          <w14:ligatures w14:val="none"/>
-        </w:rPr>
-        <w:fldChar w:fldCharType="begin" w:fldLock="1"/>
-      </w:r>
-      <w:r>
-        <w:rPr>
-          <w:rFonts w:ascii="Roboto" w:eastAsia="Times New Roman" w:hAnsi="Roboto" w:cs="Times New Roman"/>
-          <w:color w:val="031D39"/>
-          <w:spacing w:val="3"/>
-          <w:kern w:val="0"/>
-          <w:sz w:val="20"/>
-          <w:szCs w:val="20"/>
-          <w:lang w:eastAsia="en-GB"/>
-          <w14:ligatures w14:val="none"/>
-        </w:rPr>
-        <w:instrText>ADDIN paperpile_citation &lt;clusterId&gt;E946R396G786L497&lt;/clusterId&gt;&lt;metadata&gt;&lt;citation&gt;&lt;id&gt;42fb62ef-dc09-46fe-a1f5-40cce278b6d6&lt;/id&gt;&lt;/citation&gt;&lt;/metadata&gt;&lt;data&gt;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&lt;/data&gt; \* MERGEFORMAT</w:instrText>
-      </w:r>
-      <w:r>
-        <w:rPr>
-          <w:rFonts w:ascii="Roboto" w:eastAsia="Times New Roman" w:hAnsi="Roboto" w:cs="Times New Roman"/>
-          <w:color w:val="031D39"/>
-          <w:spacing w:val="3"/>
-          <w:kern w:val="0"/>
-          <w:sz w:val="20"/>
-          <w:szCs w:val="20"/>
-          <w:lang w:eastAsia="en-GB"/>
-          <w14:ligatures w14:val="none"/>
-        </w:rPr>
-        <w:fldChar w:fldCharType="separate"/>
-      </w:r>
-      <w:r>
-        <w:rPr>
-          <w:rFonts w:ascii="Roboto" w:eastAsia="Times New Roman" w:hAnsi="Roboto" w:cs="Times New Roman"/>
-          <w:i/>
-          <w:noProof/>
-          <w:color w:val="031D39"/>
-          <w:spacing w:val="3"/>
-          <w:kern w:val="0"/>
-          <w:sz w:val="20"/>
-          <w:szCs w:val="20"/>
-          <w:lang w:eastAsia="en-GB"/>
-          <w14:ligatures w14:val="none"/>
-        </w:rPr>
-        <w:t>(52)</w:t>
-      </w:r>
-      <w:r>
-        <w:rPr>
-          <w:rFonts w:ascii="Roboto" w:eastAsia="Times New Roman" w:hAnsi="Roboto" w:cs="Times New Roman"/>
-          <w:color w:val="031D39"/>
-          <w:spacing w:val="3"/>
-          <w:kern w:val="0"/>
-          <w:sz w:val="20"/>
-          <w:szCs w:val="20"/>
-          <w:lang w:eastAsia="en-GB"/>
-          <w14:ligatures w14:val="none"/>
-        </w:rPr>
-        <w:fldChar w:fldCharType="end"/>
-      </w:r>
-      <w:r>
-        <w:rPr>
-          <w:rFonts w:ascii="Roboto" w:eastAsia="Times New Roman" w:hAnsi="Roboto" w:cs="Times New Roman"/>
-          <w:color w:val="031D39"/>
-          <w:spacing w:val="3"/>
-          <w:kern w:val="0"/>
-          <w:sz w:val="20"/>
-          <w:szCs w:val="20"/>
-          <w:lang w:eastAsia="en-GB"/>
-          <w14:ligatures w14:val="none"/>
-        </w:rPr>
-        <w:t>; and that whilst economic evaluations of surveillance systems are frequently challenging, they are often cost-</w:t>
-      </w:r>
-      <w:commentRangeStart w:id="13"/>
-      <w:r>
-        <w:rPr>
-          <w:rFonts w:ascii="Roboto" w:eastAsia="Times New Roman" w:hAnsi="Roboto" w:cs="Times New Roman"/>
-          <w:color w:val="031D39"/>
-          <w:spacing w:val="3"/>
-          <w:kern w:val="0"/>
-          <w:sz w:val="20"/>
-          <w:szCs w:val="20"/>
-          <w:lang w:eastAsia="en-GB"/>
-          <w14:ligatures w14:val="none"/>
-        </w:rPr>
-        <w:t xml:space="preserve">effective </w:t>
-      </w:r>
-      <w:commentRangeEnd w:id="13"/>
-      <w:r>
-        <w:rPr>
-          <w:rStyle w:val="CommentReference"/>
-        </w:rPr>
-        <w:commentReference w:id="13"/>
       </w:r>
       <w:r>
         <w:rPr>
@@ -17243,6 +17052,170 @@
           <w14:ligatures w14:val="none"/>
         </w:rPr>
       </w:pPr>
+      <w:commentRangeStart w:id="13"/>
+      <w:r>
+        <w:rPr>
+          <w:rFonts w:ascii="Roboto" w:eastAsia="Times New Roman" w:hAnsi="Roboto" w:cs="Times New Roman"/>
+          <w:color w:val="031D39"/>
+          <w:spacing w:val="3"/>
+          <w:kern w:val="0"/>
+          <w:sz w:val="20"/>
+          <w:szCs w:val="20"/>
+          <w:lang w:eastAsia="en-GB"/>
+          <w14:ligatures w14:val="none"/>
+        </w:rPr>
+        <w:t xml:space="preserve">Another </w:t>
+      </w:r>
+      <w:commentRangeEnd w:id="13"/>
+      <w:r>
+        <w:rPr>
+          <w:rStyle w:val="CommentReference"/>
+        </w:rPr>
+        <w:commentReference w:id="13"/>
+      </w:r>
+      <w:r>
+        <w:rPr>
+          <w:rFonts w:ascii="Roboto" w:eastAsia="Times New Roman" w:hAnsi="Roboto" w:cs="Times New Roman"/>
+          <w:color w:val="031D39"/>
+          <w:spacing w:val="3"/>
+          <w:kern w:val="0"/>
+          <w:sz w:val="20"/>
+          <w:szCs w:val="20"/>
+          <w:lang w:eastAsia="en-GB"/>
+          <w14:ligatures w14:val="none"/>
+        </w:rPr>
+        <w:t>significant limitation of the work</w:t>
+      </w:r>
+      <w:r>
+        <w:rPr>
+          <w:rFonts w:ascii="Roboto" w:eastAsia="Times New Roman" w:hAnsi="Roboto" w:cs="Times New Roman"/>
+          <w:color w:val="031D39"/>
+          <w:spacing w:val="3"/>
+          <w:kern w:val="0"/>
+          <w:sz w:val="20"/>
+          <w:szCs w:val="20"/>
+          <w:lang w:eastAsia="en-GB"/>
+          <w14:ligatures w14:val="none"/>
+        </w:rPr>
+        <w:t xml:space="preserve"> is the </w:t>
+      </w:r>
+      <w:r>
+        <w:rPr>
+          <w:rFonts w:ascii="Roboto" w:eastAsia="Times New Roman" w:hAnsi="Roboto" w:cs="Times New Roman"/>
+          <w:color w:val="031D39"/>
+          <w:spacing w:val="3"/>
+          <w:kern w:val="0"/>
+          <w:sz w:val="20"/>
+          <w:szCs w:val="20"/>
+          <w:lang w:eastAsia="en-GB"/>
+          <w14:ligatures w14:val="none"/>
+        </w:rPr>
+        <w:t xml:space="preserve">absence of any evaluation of cost-effectiveness. </w:t>
+      </w:r>
+      <w:r>
+        <w:rPr>
+          <w:rFonts w:ascii="Roboto" w:eastAsia="Times New Roman" w:hAnsi="Roboto" w:cs="Times New Roman"/>
+          <w:color w:val="031D39"/>
+          <w:spacing w:val="3"/>
+          <w:kern w:val="0"/>
+          <w:sz w:val="20"/>
+          <w:szCs w:val="20"/>
+          <w:lang w:eastAsia="en-GB"/>
+          <w14:ligatures w14:val="none"/>
+        </w:rPr>
+        <w:t>Whilst our work highlights the significant public-health impact that could be achieved through manufacturing and stockpiling of a BPSV, full evaluation of the economic viability of this strategy will require a comprehensive health economic evaluation.</w:t>
+      </w:r>
+      <w:r>
+        <w:rPr>
+          <w:rFonts w:ascii="Roboto" w:eastAsia="Times New Roman" w:hAnsi="Roboto" w:cs="Times New Roman"/>
+          <w:color w:val="031D39"/>
+          <w:spacing w:val="3"/>
+          <w:kern w:val="0"/>
+          <w:sz w:val="20"/>
+          <w:szCs w:val="20"/>
+          <w:lang w:eastAsia="en-GB"/>
+          <w14:ligatures w14:val="none"/>
+        </w:rPr>
+        <w:t xml:space="preserve"> Currently, this is challenging, due to uncertainty around </w:t>
+      </w:r>
+      <w:r>
+        <w:rPr>
+          <w:rFonts w:ascii="Roboto" w:eastAsia="Times New Roman" w:hAnsi="Roboto" w:cs="Times New Roman"/>
+          <w:color w:val="031D39"/>
+          <w:spacing w:val="3"/>
+          <w:kern w:val="0"/>
+          <w:sz w:val="20"/>
+          <w:szCs w:val="20"/>
+          <w:lang w:eastAsia="en-GB"/>
+          <w14:ligatures w14:val="none"/>
+        </w:rPr>
+        <w:t xml:space="preserve">both </w:t>
+      </w:r>
+      <w:r>
+        <w:rPr>
+          <w:rFonts w:ascii="Roboto" w:eastAsia="Times New Roman" w:hAnsi="Roboto" w:cs="Times New Roman"/>
+          <w:color w:val="031D39"/>
+          <w:spacing w:val="3"/>
+          <w:kern w:val="0"/>
+          <w:sz w:val="20"/>
+          <w:szCs w:val="20"/>
+          <w:lang w:eastAsia="en-GB"/>
+          <w14:ligatures w14:val="none"/>
+        </w:rPr>
+        <w:t xml:space="preserve">the eventual </w:t>
+      </w:r>
+      <w:r>
+        <w:rPr>
+          <w:rFonts w:ascii="Roboto" w:eastAsia="Times New Roman" w:hAnsi="Roboto" w:cs="Times New Roman"/>
+          <w:color w:val="031D39"/>
+          <w:spacing w:val="3"/>
+          <w:kern w:val="0"/>
+          <w:sz w:val="20"/>
+          <w:szCs w:val="20"/>
+          <w:lang w:eastAsia="en-GB"/>
+          <w14:ligatures w14:val="none"/>
+        </w:rPr>
+        <w:t xml:space="preserve">properties of developed BPSVs as well as the </w:t>
+      </w:r>
+      <w:r>
+        <w:rPr>
+          <w:rFonts w:ascii="Roboto" w:eastAsia="Times New Roman" w:hAnsi="Roboto" w:cs="Times New Roman"/>
+          <w:color w:val="031D39"/>
+          <w:spacing w:val="3"/>
+          <w:kern w:val="0"/>
+          <w:sz w:val="20"/>
+          <w:szCs w:val="20"/>
+          <w:lang w:eastAsia="en-GB"/>
+          <w14:ligatures w14:val="none"/>
+        </w:rPr>
+        <w:t xml:space="preserve">cost of </w:t>
+      </w:r>
+      <w:r>
+        <w:rPr>
+          <w:rFonts w:ascii="Roboto" w:eastAsia="Times New Roman" w:hAnsi="Roboto" w:cs="Times New Roman"/>
+          <w:color w:val="031D39"/>
+          <w:spacing w:val="3"/>
+          <w:kern w:val="0"/>
+          <w:sz w:val="20"/>
+          <w:szCs w:val="20"/>
+          <w:lang w:eastAsia="en-GB"/>
+          <w14:ligatures w14:val="none"/>
+        </w:rPr>
+        <w:t xml:space="preserve">their </w:t>
+      </w:r>
+      <w:r>
+        <w:rPr>
+          <w:rFonts w:ascii="Roboto" w:eastAsia="Times New Roman" w:hAnsi="Roboto" w:cs="Times New Roman"/>
+          <w:color w:val="031D39"/>
+          <w:spacing w:val="3"/>
+          <w:kern w:val="0"/>
+          <w:sz w:val="20"/>
+          <w:szCs w:val="20"/>
+          <w:lang w:eastAsia="en-GB"/>
+          <w14:ligatures w14:val="none"/>
+        </w:rPr>
+        <w:t xml:space="preserve">acquisition, stockpiling and administration. Ring-vaccination strategies for Ebola have previously been suggested to potentially be cost-effective </w:t>
+      </w:r>
       <w:commentRangeStart w:id="14"/>
       <w:r>
         <w:rPr>
@@ -17255,7 +17228,61 @@
           <w:lang w:eastAsia="en-GB"/>
           <w14:ligatures w14:val="none"/>
         </w:rPr>
-        <w:t xml:space="preserve">Another </w:t>
+        <w:fldChar w:fldCharType="begin" w:fldLock="1"/>
+      </w:r>
+      <w:r>
+        <w:rPr>
+          <w:rFonts w:ascii="Roboto" w:eastAsia="Times New Roman" w:hAnsi="Roboto" w:cs="Times New Roman"/>
+          <w:color w:val="031D39"/>
+          <w:spacing w:val="3"/>
+          <w:kern w:val="0"/>
+          <w:sz w:val="20"/>
+          <w:szCs w:val="20"/>
+          <w:lang w:eastAsia="en-GB"/>
+          <w14:ligatures w14:val="none"/>
+        </w:rPr>
+        <w:instrText>ADDIN paperpile_citation &lt;clusterId&gt;H426V774K264H878&lt;/clusterId&gt;&lt;metadata&gt;&lt;citation&gt;&lt;id&gt;8664b4b3-af94-4e38-8de5-870098e0ca50&lt;/id&gt;&lt;/citation&gt;&lt;/metadata&gt;&lt;data&gt;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&lt;/data&gt; \* MERGEFORMAT</w:instrText>
+      </w:r>
+      <w:r>
+        <w:rPr>
+          <w:rFonts w:ascii="Roboto" w:eastAsia="Times New Roman" w:hAnsi="Roboto" w:cs="Times New Roman"/>
+          <w:color w:val="031D39"/>
+          <w:spacing w:val="3"/>
+          <w:kern w:val="0"/>
+          <w:sz w:val="20"/>
+          <w:szCs w:val="20"/>
+          <w:lang w:eastAsia="en-GB"/>
+          <w14:ligatures w14:val="none"/>
+        </w:rPr>
+        <w:fldChar w:fldCharType="separate"/>
+      </w:r>
+      <w:r>
+        <w:rPr>
+          <w:rFonts w:ascii="Roboto" w:eastAsia="Times New Roman" w:hAnsi="Roboto" w:cs="Times New Roman"/>
+          <w:i/>
+          <w:noProof/>
+          <w:color w:val="031D39"/>
+          <w:spacing w:val="3"/>
+          <w:kern w:val="0"/>
+          <w:sz w:val="20"/>
+          <w:szCs w:val="20"/>
+          <w:lang w:eastAsia="en-GB"/>
+          <w14:ligatures w14:val="none"/>
+        </w:rPr>
+        <w:t>(63)</w:t>
+      </w:r>
+      <w:r>
+        <w:rPr>
+          <w:rFonts w:ascii="Roboto" w:eastAsia="Times New Roman" w:hAnsi="Roboto" w:cs="Times New Roman"/>
+          <w:color w:val="031D39"/>
+          <w:spacing w:val="3"/>
+          <w:kern w:val="0"/>
+          <w:sz w:val="20"/>
+          <w:szCs w:val="20"/>
+          <w:lang w:eastAsia="en-GB"/>
+          <w14:ligatures w14:val="none"/>
+        </w:rPr>
+        <w:fldChar w:fldCharType="end"/>
       </w:r>
       <w:commentRangeEnd w:id="14"/>
       <w:r>
@@ -17263,224 +17290,6 @@
           <w:rStyle w:val="CommentReference"/>
         </w:rPr>
         <w:commentReference w:id="14"/>
-      </w:r>
-      <w:r>
-        <w:rPr>
-          <w:rFonts w:ascii="Roboto" w:eastAsia="Times New Roman" w:hAnsi="Roboto" w:cs="Times New Roman"/>
-          <w:color w:val="031D39"/>
-          <w:spacing w:val="3"/>
-          <w:kern w:val="0"/>
-          <w:sz w:val="20"/>
-          <w:szCs w:val="20"/>
-          <w:lang w:eastAsia="en-GB"/>
-          <w14:ligatures w14:val="none"/>
-        </w:rPr>
-        <w:t>significant limitation of the work</w:t>
-      </w:r>
-      <w:r>
-        <w:rPr>
-          <w:rFonts w:ascii="Roboto" w:eastAsia="Times New Roman" w:hAnsi="Roboto" w:cs="Times New Roman"/>
-          <w:color w:val="031D39"/>
-          <w:spacing w:val="3"/>
-          <w:kern w:val="0"/>
-          <w:sz w:val="20"/>
-          <w:szCs w:val="20"/>
-          <w:lang w:eastAsia="en-GB"/>
-          <w14:ligatures w14:val="none"/>
-        </w:rPr>
-        <w:t xml:space="preserve"> is the </w:t>
-      </w:r>
-      <w:r>
-        <w:rPr>
-          <w:rFonts w:ascii="Roboto" w:eastAsia="Times New Roman" w:hAnsi="Roboto" w:cs="Times New Roman"/>
-          <w:color w:val="031D39"/>
-          <w:spacing w:val="3"/>
-          <w:kern w:val="0"/>
-          <w:sz w:val="20"/>
-          <w:szCs w:val="20"/>
-          <w:lang w:eastAsia="en-GB"/>
-          <w14:ligatures w14:val="none"/>
-        </w:rPr>
-        <w:t xml:space="preserve">absence of any evaluation of cost-effectiveness. </w:t>
-      </w:r>
-      <w:r>
-        <w:rPr>
-          <w:rFonts w:ascii="Roboto" w:eastAsia="Times New Roman" w:hAnsi="Roboto" w:cs="Times New Roman"/>
-          <w:color w:val="031D39"/>
-          <w:spacing w:val="3"/>
-          <w:kern w:val="0"/>
-          <w:sz w:val="20"/>
-          <w:szCs w:val="20"/>
-          <w:lang w:eastAsia="en-GB"/>
-          <w14:ligatures w14:val="none"/>
-        </w:rPr>
-        <w:t>Whilst our work highlights the significant public-health impact that could be achieved through manufacturing and stockpiling of a BPSV, full evaluation of the economic viability of this strategy will require a comprehensive health economic evaluation.</w:t>
-      </w:r>
-      <w:r>
-        <w:rPr>
-          <w:rFonts w:ascii="Roboto" w:eastAsia="Times New Roman" w:hAnsi="Roboto" w:cs="Times New Roman"/>
-          <w:color w:val="031D39"/>
-          <w:spacing w:val="3"/>
-          <w:kern w:val="0"/>
-          <w:sz w:val="20"/>
-          <w:szCs w:val="20"/>
-          <w:lang w:eastAsia="en-GB"/>
-          <w14:ligatures w14:val="none"/>
-        </w:rPr>
-        <w:t xml:space="preserve"> Currently, this is challenging, due to uncertainty around </w:t>
-      </w:r>
-      <w:r>
-        <w:rPr>
-          <w:rFonts w:ascii="Roboto" w:eastAsia="Times New Roman" w:hAnsi="Roboto" w:cs="Times New Roman"/>
-          <w:color w:val="031D39"/>
-          <w:spacing w:val="3"/>
-          <w:kern w:val="0"/>
-          <w:sz w:val="20"/>
-          <w:szCs w:val="20"/>
-          <w:lang w:eastAsia="en-GB"/>
-          <w14:ligatures w14:val="none"/>
-        </w:rPr>
-        <w:t xml:space="preserve">both </w:t>
-      </w:r>
-      <w:r>
-        <w:rPr>
-          <w:rFonts w:ascii="Roboto" w:eastAsia="Times New Roman" w:hAnsi="Roboto" w:cs="Times New Roman"/>
-          <w:color w:val="031D39"/>
-          <w:spacing w:val="3"/>
-          <w:kern w:val="0"/>
-          <w:sz w:val="20"/>
-          <w:szCs w:val="20"/>
-          <w:lang w:eastAsia="en-GB"/>
-          <w14:ligatures w14:val="none"/>
-        </w:rPr>
-        <w:t xml:space="preserve">the eventual </w:t>
-      </w:r>
-      <w:r>
-        <w:rPr>
-          <w:rFonts w:ascii="Roboto" w:eastAsia="Times New Roman" w:hAnsi="Roboto" w:cs="Times New Roman"/>
-          <w:color w:val="031D39"/>
-          <w:spacing w:val="3"/>
-          <w:kern w:val="0"/>
-          <w:sz w:val="20"/>
-          <w:szCs w:val="20"/>
-          <w:lang w:eastAsia="en-GB"/>
-          <w14:ligatures w14:val="none"/>
-        </w:rPr>
-        <w:t xml:space="preserve">properties of developed BPSVs as well as the </w:t>
-      </w:r>
-      <w:r>
-        <w:rPr>
-          <w:rFonts w:ascii="Roboto" w:eastAsia="Times New Roman" w:hAnsi="Roboto" w:cs="Times New Roman"/>
-          <w:color w:val="031D39"/>
-          <w:spacing w:val="3"/>
-          <w:kern w:val="0"/>
-          <w:sz w:val="20"/>
-          <w:szCs w:val="20"/>
-          <w:lang w:eastAsia="en-GB"/>
-          <w14:ligatures w14:val="none"/>
-        </w:rPr>
-        <w:t xml:space="preserve">cost of </w:t>
-      </w:r>
-      <w:r>
-        <w:rPr>
-          <w:rFonts w:ascii="Roboto" w:eastAsia="Times New Roman" w:hAnsi="Roboto" w:cs="Times New Roman"/>
-          <w:color w:val="031D39"/>
-          <w:spacing w:val="3"/>
-          <w:kern w:val="0"/>
-          <w:sz w:val="20"/>
-          <w:szCs w:val="20"/>
-          <w:lang w:eastAsia="en-GB"/>
-          <w14:ligatures w14:val="none"/>
-        </w:rPr>
-        <w:t xml:space="preserve">their </w:t>
-      </w:r>
-      <w:r>
-        <w:rPr>
-          <w:rFonts w:ascii="Roboto" w:eastAsia="Times New Roman" w:hAnsi="Roboto" w:cs="Times New Roman"/>
-          <w:color w:val="031D39"/>
-          <w:spacing w:val="3"/>
-          <w:kern w:val="0"/>
-          <w:sz w:val="20"/>
-          <w:szCs w:val="20"/>
-          <w:lang w:eastAsia="en-GB"/>
-          <w14:ligatures w14:val="none"/>
-        </w:rPr>
-        <w:t xml:space="preserve">acquisition, stockpiling and administration. Ring-vaccination strategies for Ebola have previously been suggested to potentially be cost-effective </w:t>
-      </w:r>
-      <w:commentRangeStart w:id="15"/>
-      <w:r>
-        <w:rPr>
-          <w:rFonts w:ascii="Roboto" w:eastAsia="Times New Roman" w:hAnsi="Roboto" w:cs="Times New Roman"/>
-          <w:color w:val="031D39"/>
-          <w:spacing w:val="3"/>
-          <w:kern w:val="0"/>
-          <w:sz w:val="20"/>
-          <w:szCs w:val="20"/>
-          <w:lang w:eastAsia="en-GB"/>
-          <w14:ligatures w14:val="none"/>
-        </w:rPr>
-        <w:fldChar w:fldCharType="begin" w:fldLock="1"/>
-      </w:r>
-      <w:r>
-        <w:rPr>
-          <w:rFonts w:ascii="Roboto" w:eastAsia="Times New Roman" w:hAnsi="Roboto" w:cs="Times New Roman"/>
-          <w:color w:val="031D39"/>
-          <w:spacing w:val="3"/>
-          <w:kern w:val="0"/>
-          <w:sz w:val="20"/>
-          <w:szCs w:val="20"/>
-          <w:lang w:eastAsia="en-GB"/>
-          <w14:ligatures w14:val="none"/>
-        </w:rPr>
-        <w:instrText>ADDIN paperpile_citation &lt;clusterId&gt;H426V774K264H878&lt;/clusterId&gt;&lt;metadata&gt;&lt;citation&gt;&lt;id&gt;8664b4b3-af94-4e38-8de5-870098e0ca50&lt;/id&gt;&lt;/citation&gt;&lt;/metadata&gt;&lt;data&gt;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&lt;/data&gt; \* MERGEFORMAT</w:instrText>
-      </w:r>
-      <w:r>
-        <w:rPr>
-          <w:rFonts w:ascii="Roboto" w:eastAsia="Times New Roman" w:hAnsi="Roboto" w:cs="Times New Roman"/>
-          <w:color w:val="031D39"/>
-          <w:spacing w:val="3"/>
-          <w:kern w:val="0"/>
-          <w:sz w:val="20"/>
-          <w:szCs w:val="20"/>
-          <w:lang w:eastAsia="en-GB"/>
-          <w14:ligatures w14:val="none"/>
-        </w:rPr>
-        <w:fldChar w:fldCharType="separate"/>
-      </w:r>
-      <w:r>
-        <w:rPr>
-          <w:rFonts w:ascii="Roboto" w:eastAsia="Times New Roman" w:hAnsi="Roboto" w:cs="Times New Roman"/>
-          <w:i/>
-          <w:noProof/>
-          <w:color w:val="031D39"/>
-          <w:spacing w:val="3"/>
-          <w:kern w:val="0"/>
-          <w:sz w:val="20"/>
-          <w:szCs w:val="20"/>
-          <w:lang w:eastAsia="en-GB"/>
-          <w14:ligatures w14:val="none"/>
-        </w:rPr>
-        <w:t>(63)</w:t>
-      </w:r>
-      <w:r>
-        <w:rPr>
-          <w:rFonts w:ascii="Roboto" w:eastAsia="Times New Roman" w:hAnsi="Roboto" w:cs="Times New Roman"/>
-          <w:color w:val="031D39"/>
-          <w:spacing w:val="3"/>
-          <w:kern w:val="0"/>
-          <w:sz w:val="20"/>
-          <w:szCs w:val="20"/>
-          <w:lang w:eastAsia="en-GB"/>
-          <w14:ligatures w14:val="none"/>
-        </w:rPr>
-        <w:fldChar w:fldCharType="end"/>
-      </w:r>
-      <w:commentRangeEnd w:id="15"/>
-      <w:r>
-        <w:rPr>
-          <w:rStyle w:val="CommentReference"/>
-        </w:rPr>
-        <w:commentReference w:id="15"/>
       </w:r>
       <w:r>
         <w:rPr>
@@ -18384,6 +18193,44 @@
           <w14:ligatures w14:val="none"/>
         </w:rPr>
       </w:pPr>
+      <w:commentRangeStart w:id="15"/>
+      <w:r>
+        <w:rPr>
+          <w:rFonts w:ascii="Roboto" w:eastAsia="Times New Roman" w:hAnsi="Roboto" w:cs="Times New Roman"/>
+          <w:b/>
+          <w:bCs/>
+          <w:color w:val="031D39"/>
+          <w:spacing w:val="3"/>
+          <w:kern w:val="0"/>
+          <w:sz w:val="20"/>
+          <w:szCs w:val="20"/>
+          <w:lang w:eastAsia="en-GB"/>
+          <w14:ligatures w14:val="none"/>
+        </w:rPr>
+        <w:t xml:space="preserve">Figure </w:t>
+      </w:r>
+      <w:commentRangeEnd w:id="15"/>
+      <w:r>
+        <w:rPr>
+          <w:rStyle w:val="CommentReference"/>
+        </w:rPr>
+        <w:commentReference w:id="15"/>
+      </w:r>
+      <w:r>
+        <w:rPr>
+          <w:rFonts w:ascii="Roboto" w:eastAsia="Times New Roman" w:hAnsi="Roboto" w:cs="Times New Roman"/>
+          <w:b/>
+          <w:bCs/>
+          <w:color w:val="031D39"/>
+          <w:spacing w:val="3"/>
+          <w:kern w:val="0"/>
+          <w:sz w:val="20"/>
+          <w:szCs w:val="20"/>
+          <w:lang w:eastAsia="en-GB"/>
+          <w14:ligatures w14:val="none"/>
+        </w:rPr>
+        <w:t xml:space="preserve">1: </w:t>
+      </w:r>
       <w:commentRangeStart w:id="16"/>
       <w:r>
         <w:rPr>
@@ -18398,7 +18245,7 @@
           <w:lang w:eastAsia="en-GB"/>
           <w14:ligatures w14:val="none"/>
         </w:rPr>
-        <w:t xml:space="preserve">Figure </w:t>
+        <w:t xml:space="preserve">Exploring </w:t>
       </w:r>
       <w:commentRangeEnd w:id="16"/>
       <w:r>
@@ -18406,44 +18253,6 @@
           <w:rStyle w:val="CommentReference"/>
         </w:rPr>
         <w:commentReference w:id="16"/>
-      </w:r>
-      <w:r>
-        <w:rPr>
-          <w:rFonts w:ascii="Roboto" w:eastAsia="Times New Roman" w:hAnsi="Roboto" w:cs="Times New Roman"/>
-          <w:b/>
-          <w:bCs/>
-          <w:color w:val="031D39"/>
-          <w:spacing w:val="3"/>
-          <w:kern w:val="0"/>
-          <w:sz w:val="20"/>
-          <w:szCs w:val="20"/>
-          <w:lang w:eastAsia="en-GB"/>
-          <w14:ligatures w14:val="none"/>
-        </w:rPr>
-        <w:t xml:space="preserve">1: </w:t>
-      </w:r>
-      <w:commentRangeStart w:id="17"/>
-      <w:r>
-        <w:rPr>
-          <w:rFonts w:ascii="Roboto" w:eastAsia="Times New Roman" w:hAnsi="Roboto" w:cs="Times New Roman"/>
-          <w:b/>
-          <w:bCs/>
-          <w:color w:val="031D39"/>
-          <w:spacing w:val="3"/>
-          <w:kern w:val="0"/>
-          <w:sz w:val="20"/>
-          <w:szCs w:val="20"/>
-          <w:lang w:eastAsia="en-GB"/>
-          <w14:ligatures w14:val="none"/>
-        </w:rPr>
-        <w:t xml:space="preserve">Exploring </w:t>
-      </w:r>
-      <w:commentRangeEnd w:id="17"/>
-      <w:r>
-        <w:rPr>
-          <w:rStyle w:val="CommentReference"/>
-        </w:rPr>
-        <w:commentReference w:id="17"/>
       </w:r>
       <w:r>
         <w:rPr>
@@ -19327,7 +19136,7 @@
         </w:rPr>
         <w:t xml:space="preserve">, for a pathogen with SARS-CoV-1 characteristics (mean </w:t>
       </w:r>
-      <w:commentRangeStart w:id="18"/>
+      <w:commentRangeStart w:id="17"/>
       <w:proofErr w:type="spellStart"/>
       <w:r>
         <w:rPr>
@@ -19342,13 +19151,13 @@
         </w:rPr>
         <w:t>Tg</w:t>
       </w:r>
-      <w:commentRangeEnd w:id="18"/>
+      <w:commentRangeEnd w:id="17"/>
       <w:proofErr w:type="spellEnd"/>
       <w:r>
         <w:rPr>
           <w:rStyle w:val="CommentReference"/>
         </w:rPr>
-        <w:commentReference w:id="18"/>
+        <w:commentReference w:id="17"/>
       </w:r>
       <w:r>
         <w:rPr>
@@ -20103,7 +19912,7 @@
           <w14:ligatures w14:val="none"/>
         </w:rPr>
       </w:pPr>
-      <w:commentRangeStart w:id="19"/>
+      <w:commentRangeStart w:id="18"/>
       <w:r>
         <w:rPr>
           <w:rFonts w:ascii="Roboto" w:eastAsia="Times New Roman" w:hAnsi="Roboto" w:cs="Times New Roman"/>
@@ -20119,12 +19928,12 @@
         </w:rPr>
         <w:t xml:space="preserve">Figure </w:t>
       </w:r>
-      <w:commentRangeEnd w:id="19"/>
+      <w:commentRangeEnd w:id="18"/>
       <w:r>
         <w:rPr>
           <w:rStyle w:val="CommentReference"/>
         </w:rPr>
-        <w:commentReference w:id="19"/>
+        <w:commentReference w:id="18"/>
       </w:r>
       <w:r>
         <w:rPr>
@@ -20924,7 +20733,7 @@
           <w14:ligatures w14:val="none"/>
         </w:rPr>
       </w:pPr>
-      <w:commentRangeStart w:id="20"/>
+      <w:commentRangeStart w:id="19"/>
       <w:r>
         <w:rPr>
           <w:rFonts w:ascii="Roboto" w:eastAsia="Times New Roman" w:hAnsi="Roboto" w:cs="Times New Roman"/>
@@ -20940,12 +20749,12 @@
         </w:rPr>
         <w:t xml:space="preserve">Figure </w:t>
       </w:r>
-      <w:commentRangeEnd w:id="20"/>
+      <w:commentRangeEnd w:id="19"/>
       <w:r>
         <w:rPr>
           <w:rStyle w:val="CommentReference"/>
         </w:rPr>
-        <w:commentReference w:id="20"/>
+        <w:commentReference w:id="19"/>
       </w:r>
       <w:r>
         <w:rPr>
@@ -21569,6 +21378,149 @@
           <w14:ligatures w14:val="none"/>
         </w:rPr>
       </w:pPr>
+      <w:commentRangeStart w:id="20"/>
+      <w:r>
+        <w:rPr>
+          <w:rFonts w:ascii="Roboto" w:eastAsia="Times New Roman" w:hAnsi="Roboto" w:cs="Times New Roman"/>
+          <w:b/>
+          <w:bCs/>
+          <w:color w:val="031D39"/>
+          <w:spacing w:val="3"/>
+          <w:kern w:val="0"/>
+          <w:sz w:val="20"/>
+          <w:szCs w:val="20"/>
+          <w:lang w:eastAsia="en-GB"/>
+          <w14:ligatures w14:val="none"/>
+        </w:rPr>
+        <w:t xml:space="preserve">Figure </w:t>
+      </w:r>
+      <w:commentRangeEnd w:id="20"/>
+      <w:r>
+        <w:rPr>
+          <w:rStyle w:val="CommentReference"/>
+        </w:rPr>
+        <w:commentReference w:id="20"/>
+      </w:r>
+      <w:r>
+        <w:rPr>
+          <w:rFonts w:ascii="Roboto" w:eastAsia="Times New Roman" w:hAnsi="Roboto" w:cs="Times New Roman"/>
+          <w:b/>
+          <w:bCs/>
+          <w:color w:val="031D39"/>
+          <w:spacing w:val="3"/>
+          <w:kern w:val="0"/>
+          <w:sz w:val="20"/>
+          <w:szCs w:val="20"/>
+          <w:lang w:eastAsia="en-GB"/>
+          <w14:ligatures w14:val="none"/>
+        </w:rPr>
+        <w:t>4</w:t>
+      </w:r>
+      <w:r>
+        <w:rPr>
+          <w:rFonts w:ascii="Roboto" w:eastAsia="Times New Roman" w:hAnsi="Roboto" w:cs="Times New Roman"/>
+          <w:b/>
+          <w:bCs/>
+          <w:color w:val="031D39"/>
+          <w:spacing w:val="3"/>
+          <w:kern w:val="0"/>
+          <w:sz w:val="20"/>
+          <w:szCs w:val="20"/>
+          <w:lang w:eastAsia="en-GB"/>
+          <w14:ligatures w14:val="none"/>
+        </w:rPr>
+        <w:t xml:space="preserve">: </w:t>
+      </w:r>
+      <w:r>
+        <w:rPr>
+          <w:rFonts w:ascii="Roboto" w:eastAsia="Times New Roman" w:hAnsi="Roboto" w:cs="Times New Roman"/>
+          <w:b/>
+          <w:bCs/>
+          <w:color w:val="031D39"/>
+          <w:spacing w:val="3"/>
+          <w:kern w:val="0"/>
+          <w:sz w:val="20"/>
+          <w:szCs w:val="20"/>
+          <w:lang w:eastAsia="en-GB"/>
+          <w14:ligatures w14:val="none"/>
+        </w:rPr>
+        <w:t xml:space="preserve">Dependency of </w:t>
+      </w:r>
+      <w:r>
+        <w:rPr>
+          <w:rFonts w:ascii="Roboto" w:eastAsia="Times New Roman" w:hAnsi="Roboto" w:cs="Times New Roman"/>
+          <w:b/>
+          <w:bCs/>
+          <w:color w:val="031D39"/>
+          <w:spacing w:val="3"/>
+          <w:kern w:val="0"/>
+          <w:sz w:val="20"/>
+          <w:szCs w:val="20"/>
+          <w:lang w:eastAsia="en-GB"/>
+          <w14:ligatures w14:val="none"/>
+        </w:rPr>
+        <w:t xml:space="preserve">BPSV public-health impact on </w:t>
+      </w:r>
+      <w:r>
+        <w:rPr>
+          <w:rFonts w:ascii="Roboto" w:eastAsia="Times New Roman" w:hAnsi="Roboto" w:cs="Times New Roman"/>
+          <w:b/>
+          <w:bCs/>
+          <w:color w:val="031D39"/>
+          <w:spacing w:val="3"/>
+          <w:kern w:val="0"/>
+          <w:sz w:val="20"/>
+          <w:szCs w:val="20"/>
+          <w:lang w:eastAsia="en-GB"/>
+          <w14:ligatures w14:val="none"/>
+        </w:rPr>
+        <w:t xml:space="preserve">intrinsic </w:t>
+      </w:r>
+      <w:r>
+        <w:rPr>
+          <w:rFonts w:ascii="Roboto" w:eastAsia="Times New Roman" w:hAnsi="Roboto" w:cs="Times New Roman"/>
+          <w:b/>
+          <w:bCs/>
+          <w:color w:val="031D39"/>
+          <w:spacing w:val="3"/>
+          <w:kern w:val="0"/>
+          <w:sz w:val="20"/>
+          <w:szCs w:val="20"/>
+          <w:lang w:eastAsia="en-GB"/>
+          <w14:ligatures w14:val="none"/>
+        </w:rPr>
+        <w:t xml:space="preserve">properties </w:t>
+      </w:r>
+      <w:r>
+        <w:rPr>
+          <w:rFonts w:ascii="Roboto" w:eastAsia="Times New Roman" w:hAnsi="Roboto" w:cs="Times New Roman"/>
+          <w:b/>
+          <w:bCs/>
+          <w:color w:val="031D39"/>
+          <w:spacing w:val="3"/>
+          <w:kern w:val="0"/>
+          <w:sz w:val="20"/>
+          <w:szCs w:val="20"/>
+          <w:lang w:eastAsia="en-GB"/>
+          <w14:ligatures w14:val="none"/>
+        </w:rPr>
+        <w:t xml:space="preserve">and </w:t>
+      </w:r>
+      <w:r>
+        <w:rPr>
+          <w:rFonts w:ascii="Roboto" w:eastAsia="Times New Roman" w:hAnsi="Roboto" w:cs="Times New Roman"/>
+          <w:b/>
+          <w:bCs/>
+          <w:color w:val="031D39"/>
+          <w:spacing w:val="3"/>
+          <w:kern w:val="0"/>
+          <w:sz w:val="20"/>
+          <w:szCs w:val="20"/>
+          <w:lang w:eastAsia="en-GB"/>
+          <w14:ligatures w14:val="none"/>
+        </w:rPr>
+        <w:t xml:space="preserve">vaccination </w:t>
+      </w:r>
       <w:commentRangeStart w:id="21"/>
       <w:r>
         <w:rPr>
@@ -21583,7 +21535,7 @@
           <w:lang w:eastAsia="en-GB"/>
           <w14:ligatures w14:val="none"/>
         </w:rPr>
-        <w:t xml:space="preserve">Figure </w:t>
+        <w:t xml:space="preserve">campaign </w:t>
       </w:r>
       <w:commentRangeEnd w:id="21"/>
       <w:r>
@@ -21591,149 +21543,6 @@
           <w:rStyle w:val="CommentReference"/>
         </w:rPr>
         <w:commentReference w:id="21"/>
-      </w:r>
-      <w:r>
-        <w:rPr>
-          <w:rFonts w:ascii="Roboto" w:eastAsia="Times New Roman" w:hAnsi="Roboto" w:cs="Times New Roman"/>
-          <w:b/>
-          <w:bCs/>
-          <w:color w:val="031D39"/>
-          <w:spacing w:val="3"/>
-          <w:kern w:val="0"/>
-          <w:sz w:val="20"/>
-          <w:szCs w:val="20"/>
-          <w:lang w:eastAsia="en-GB"/>
-          <w14:ligatures w14:val="none"/>
-        </w:rPr>
-        <w:t>4</w:t>
-      </w:r>
-      <w:r>
-        <w:rPr>
-          <w:rFonts w:ascii="Roboto" w:eastAsia="Times New Roman" w:hAnsi="Roboto" w:cs="Times New Roman"/>
-          <w:b/>
-          <w:bCs/>
-          <w:color w:val="031D39"/>
-          <w:spacing w:val="3"/>
-          <w:kern w:val="0"/>
-          <w:sz w:val="20"/>
-          <w:szCs w:val="20"/>
-          <w:lang w:eastAsia="en-GB"/>
-          <w14:ligatures w14:val="none"/>
-        </w:rPr>
-        <w:t xml:space="preserve">: </w:t>
-      </w:r>
-      <w:r>
-        <w:rPr>
-          <w:rFonts w:ascii="Roboto" w:eastAsia="Times New Roman" w:hAnsi="Roboto" w:cs="Times New Roman"/>
-          <w:b/>
-          <w:bCs/>
-          <w:color w:val="031D39"/>
-          <w:spacing w:val="3"/>
-          <w:kern w:val="0"/>
-          <w:sz w:val="20"/>
-          <w:szCs w:val="20"/>
-          <w:lang w:eastAsia="en-GB"/>
-          <w14:ligatures w14:val="none"/>
-        </w:rPr>
-        <w:t xml:space="preserve">Dependency of </w:t>
-      </w:r>
-      <w:r>
-        <w:rPr>
-          <w:rFonts w:ascii="Roboto" w:eastAsia="Times New Roman" w:hAnsi="Roboto" w:cs="Times New Roman"/>
-          <w:b/>
-          <w:bCs/>
-          <w:color w:val="031D39"/>
-          <w:spacing w:val="3"/>
-          <w:kern w:val="0"/>
-          <w:sz w:val="20"/>
-          <w:szCs w:val="20"/>
-          <w:lang w:eastAsia="en-GB"/>
-          <w14:ligatures w14:val="none"/>
-        </w:rPr>
-        <w:t xml:space="preserve">BPSV public-health impact on </w:t>
-      </w:r>
-      <w:r>
-        <w:rPr>
-          <w:rFonts w:ascii="Roboto" w:eastAsia="Times New Roman" w:hAnsi="Roboto" w:cs="Times New Roman"/>
-          <w:b/>
-          <w:bCs/>
-          <w:color w:val="031D39"/>
-          <w:spacing w:val="3"/>
-          <w:kern w:val="0"/>
-          <w:sz w:val="20"/>
-          <w:szCs w:val="20"/>
-          <w:lang w:eastAsia="en-GB"/>
-          <w14:ligatures w14:val="none"/>
-        </w:rPr>
-        <w:t xml:space="preserve">intrinsic </w:t>
-      </w:r>
-      <w:r>
-        <w:rPr>
-          <w:rFonts w:ascii="Roboto" w:eastAsia="Times New Roman" w:hAnsi="Roboto" w:cs="Times New Roman"/>
-          <w:b/>
-          <w:bCs/>
-          <w:color w:val="031D39"/>
-          <w:spacing w:val="3"/>
-          <w:kern w:val="0"/>
-          <w:sz w:val="20"/>
-          <w:szCs w:val="20"/>
-          <w:lang w:eastAsia="en-GB"/>
-          <w14:ligatures w14:val="none"/>
-        </w:rPr>
-        <w:t xml:space="preserve">properties </w:t>
-      </w:r>
-      <w:r>
-        <w:rPr>
-          <w:rFonts w:ascii="Roboto" w:eastAsia="Times New Roman" w:hAnsi="Roboto" w:cs="Times New Roman"/>
-          <w:b/>
-          <w:bCs/>
-          <w:color w:val="031D39"/>
-          <w:spacing w:val="3"/>
-          <w:kern w:val="0"/>
-          <w:sz w:val="20"/>
-          <w:szCs w:val="20"/>
-          <w:lang w:eastAsia="en-GB"/>
-          <w14:ligatures w14:val="none"/>
-        </w:rPr>
-        <w:t xml:space="preserve">and </w:t>
-      </w:r>
-      <w:r>
-        <w:rPr>
-          <w:rFonts w:ascii="Roboto" w:eastAsia="Times New Roman" w:hAnsi="Roboto" w:cs="Times New Roman"/>
-          <w:b/>
-          <w:bCs/>
-          <w:color w:val="031D39"/>
-          <w:spacing w:val="3"/>
-          <w:kern w:val="0"/>
-          <w:sz w:val="20"/>
-          <w:szCs w:val="20"/>
-          <w:lang w:eastAsia="en-GB"/>
-          <w14:ligatures w14:val="none"/>
-        </w:rPr>
-        <w:t xml:space="preserve">vaccination </w:t>
-      </w:r>
-      <w:commentRangeStart w:id="22"/>
-      <w:r>
-        <w:rPr>
-          <w:rFonts w:ascii="Roboto" w:eastAsia="Times New Roman" w:hAnsi="Roboto" w:cs="Times New Roman"/>
-          <w:b/>
-          <w:bCs/>
-          <w:color w:val="031D39"/>
-          <w:spacing w:val="3"/>
-          <w:kern w:val="0"/>
-          <w:sz w:val="20"/>
-          <w:szCs w:val="20"/>
-          <w:lang w:eastAsia="en-GB"/>
-          <w14:ligatures w14:val="none"/>
-        </w:rPr>
-        <w:t xml:space="preserve">campaign </w:t>
-      </w:r>
-      <w:commentRangeEnd w:id="22"/>
-      <w:r>
-        <w:rPr>
-          <w:rStyle w:val="CommentReference"/>
-        </w:rPr>
-        <w:commentReference w:id="22"/>
       </w:r>
       <w:r>
         <w:rPr>
@@ -22687,8 +22496,8 @@
       <w:pPr>
         <w:jc w:val="both"/>
       </w:pPr>
+      <w:commentRangeStart w:id="22"/>
       <w:commentRangeStart w:id="23"/>
-      <w:commentRangeStart w:id="24"/>
       <w:r>
         <w:rPr>
           <w:rFonts w:ascii="Roboto" w:eastAsia="Times New Roman" w:hAnsi="Roboto" w:cs="Times New Roman"/>
@@ -22704,7 +22513,7 @@
         </w:rPr>
         <w:t xml:space="preserve">Figure </w:t>
       </w:r>
-      <w:commentRangeEnd w:id="23"/>
+      <w:commentRangeEnd w:id="22"/>
       <w:r>
         <w:rPr>
           <w:rStyle w:val="CommentReference"/>
@@ -22712,9 +22521,9 @@
           <w:sz w:val="20"/>
           <w:szCs w:val="20"/>
         </w:rPr>
-        <w:commentReference w:id="23"/>
-      </w:r>
-      <w:commentRangeEnd w:id="24"/>
+        <w:commentReference w:id="22"/>
+      </w:r>
+      <w:commentRangeEnd w:id="23"/>
       <w:r>
         <w:rPr>
           <w:rStyle w:val="CommentReference"/>
@@ -22722,7 +22531,7 @@
           <w:sz w:val="20"/>
           <w:szCs w:val="20"/>
         </w:rPr>
-        <w:commentReference w:id="24"/>
+        <w:commentReference w:id="23"/>
       </w:r>
       <w:r>
         <w:rPr>
@@ -23395,7 +23204,7 @@
           <w14:ligatures w14:val="none"/>
         </w:rPr>
       </w:pPr>
-      <w:commentRangeStart w:id="25"/>
+      <w:commentRangeStart w:id="24"/>
       <w:r>
         <w:rPr>
           <w:rFonts w:ascii="Roboto" w:eastAsia="Times New Roman" w:hAnsi="Roboto" w:cs="Times New Roman"/>
@@ -23411,7 +23220,7 @@
         </w:rPr>
         <w:t xml:space="preserve">Figure </w:t>
       </w:r>
-      <w:commentRangeEnd w:id="25"/>
+      <w:commentRangeEnd w:id="24"/>
       <w:r>
         <w:rPr>
           <w:rStyle w:val="CommentReference"/>
@@ -23419,9 +23228,9 @@
           <w:sz w:val="20"/>
           <w:szCs w:val="20"/>
         </w:rPr>
-        <w:commentReference w:id="25"/>
-      </w:r>
-      <w:commentRangeStart w:id="26"/>
+        <w:commentReference w:id="24"/>
+      </w:r>
+      <w:commentRangeStart w:id="25"/>
       <w:r>
         <w:rPr>
           <w:rFonts w:ascii="Roboto" w:eastAsia="Times New Roman" w:hAnsi="Roboto" w:cs="Times New Roman"/>
@@ -23437,7 +23246,7 @@
         </w:rPr>
         <w:t>6</w:t>
       </w:r>
-      <w:commentRangeEnd w:id="26"/>
+      <w:commentRangeEnd w:id="25"/>
       <w:r>
         <w:rPr>
           <w:rStyle w:val="CommentReference"/>
@@ -23445,7 +23254,7 @@
           <w:sz w:val="20"/>
           <w:szCs w:val="20"/>
         </w:rPr>
-        <w:commentReference w:id="26"/>
+        <w:commentReference w:id="25"/>
       </w:r>
       <w:r>
         <w:rPr>
@@ -23477,7 +23286,7 @@
         </w:rPr>
         <w:t xml:space="preserve"> </w:t>
       </w:r>
-      <w:commentRangeStart w:id="27"/>
+      <w:commentRangeStart w:id="26"/>
       <w:r>
         <w:rPr>
           <w:rFonts w:ascii="Roboto" w:eastAsia="Times New Roman" w:hAnsi="Roboto" w:cs="Times New Roman"/>
@@ -23493,7 +23302,7 @@
         </w:rPr>
         <w:t xml:space="preserve">BPSV </w:t>
       </w:r>
-      <w:commentRangeEnd w:id="27"/>
+      <w:commentRangeEnd w:id="26"/>
       <w:r>
         <w:rPr>
           <w:rStyle w:val="CommentReference"/>
@@ -23501,7 +23310,7 @@
           <w:sz w:val="20"/>
           <w:szCs w:val="20"/>
         </w:rPr>
-        <w:commentReference w:id="27"/>
+        <w:commentReference w:id="26"/>
       </w:r>
       <w:r>
         <w:rPr>
@@ -30863,7 +30672,7 @@
       </w:r>
     </w:p>
   </w:comment>
-  <w:comment w:id="7" w:author="Whittaker, Charles" w:date="2023-12-27T14:43:00Z" w:initials="CW">
+  <w:comment w:id="7" w:author="Whittaker, Charles" w:date="2023-12-30T18:31:00Z" w:initials="CW">
     <w:p>
       <w:pPr>
         <w:pStyle w:val="CommentText"/>
@@ -30875,11 +30684,11 @@
         <w:annotationRef/>
       </w:r>
       <w:r>
-        <w:t xml:space="preserve">See comment for Figure 4 as well, but I’m beginning to think this paragraph should cover factors relating to the BPSV (efficacy, immunity duration, stockpile size and BPSV vaccination rate). And then Figure 5 will focus on disease-specific vaccine properties (e.g. efficacy, development time, delay to access). </w:t>
+        <w:t>Still need to adapt the text now that the new Figure 4 is in</w:t>
       </w:r>
     </w:p>
   </w:comment>
-  <w:comment w:id="8" w:author="Whittaker, Charles" w:date="2023-12-27T14:48:00Z" w:initials="CW">
+  <w:comment w:id="8" w:author="Whittaker, Charles" w:date="2023-12-27T14:44:00Z" w:initials="CW">
     <w:p>
       <w:pPr>
         <w:pStyle w:val="CommentText"/>
@@ -30891,11 +30700,11 @@
         <w:annotationRef/>
       </w:r>
       <w:r>
-        <w:t xml:space="preserve">See comment above for Figure 4 stuff, but I wonder whether it’s worth moving these results into the previous figure/paragraph (i.e. results for Figure 4). What do you think? </w:t>
+        <w:t xml:space="preserve">Most of the results I present are deaths averted by the BPSV. I wonder whether it’s also worth presenting results like this (especially in the text) to change things up a bit - what do you think?  </w:t>
       </w:r>
     </w:p>
   </w:comment>
-  <w:comment w:id="9" w:author="Whittaker, Charles" w:date="2023-12-27T14:44:00Z" w:initials="CW">
+  <w:comment w:id="9" w:author="Whittaker, Charles" w:date="2023-12-27T16:46:00Z" w:initials="CW">
     <w:p>
       <w:pPr>
         <w:pStyle w:val="CommentText"/>
@@ -30907,11 +30716,37 @@
         <w:annotationRef/>
       </w:r>
       <w:r>
-        <w:t xml:space="preserve">Most of the results I present are deaths averted by the BPSV. I wonder whether it’s also worth presenting results like this (especially in the text) to change things up a bit - what do you think?  </w:t>
+        <w:t>Not super satisfied with this.</w:t>
+      </w:r>
+    </w:p>
+    <w:p>
+      <w:pPr>
+        <w:pStyle w:val="CommentText"/>
+      </w:pPr>
+    </w:p>
+    <w:p>
+      <w:pPr>
+        <w:pStyle w:val="CommentText"/>
+      </w:pPr>
+      <w:r>
+        <w:t xml:space="preserve">I think we need to break this figure up into two parts. First part is just focussed on the source country and will show how surveillance sensitivity influences BPSV impact there. Second part will look more like what Fig 6B looks like currently, and will explore how that same surveillance sensitivity in the source country shapes BPSV impact in the secondary country. </w:t>
+      </w:r>
+    </w:p>
+    <w:p>
+      <w:pPr>
+        <w:pStyle w:val="CommentText"/>
+      </w:pPr>
+    </w:p>
+    <w:p>
+      <w:pPr>
+        <w:pStyle w:val="CommentText"/>
+      </w:pPr>
+      <w:r>
+        <w:t>Text (and figure really) is therefore a bit of a placeholder for now.</w:t>
       </w:r>
     </w:p>
   </w:comment>
-  <w:comment w:id="10" w:author="Whittaker, Charles" w:date="2023-12-27T16:46:00Z" w:initials="CW">
+  <w:comment w:id="10" w:author="Whittaker, Charles" w:date="2023-12-29T10:26:00Z" w:initials="CW">
     <w:p>
       <w:pPr>
         <w:pStyle w:val="CommentText"/>
@@ -30923,53 +30758,11 @@
         <w:annotationRef/>
       </w:r>
       <w:r>
-        <w:t>Not super satisfied with this.</w:t>
-      </w:r>
-    </w:p>
-    <w:p>
-      <w:pPr>
-        <w:pStyle w:val="CommentText"/>
-      </w:pPr>
-    </w:p>
-    <w:p>
-      <w:pPr>
-        <w:pStyle w:val="CommentText"/>
-      </w:pPr>
-      <w:r>
-        <w:t xml:space="preserve">I think we need to break this figure up into two parts. First part is just focussed on the source country and will show how surveillance sensitivity influences BPSV impact there. Second part will look more like what Fig 6B looks like currently, and will explore how that same surveillance sensitivity in the source country shapes BPSV impact in the secondary country. </w:t>
-      </w:r>
-    </w:p>
-    <w:p>
-      <w:pPr>
-        <w:pStyle w:val="CommentText"/>
-      </w:pPr>
-    </w:p>
-    <w:p>
-      <w:pPr>
-        <w:pStyle w:val="CommentText"/>
-      </w:pPr>
-      <w:r>
-        <w:t>Text (and figure really) is therefore a bit of a placeholder for now.</w:t>
+        <w:t xml:space="preserve">Reckon this could do with expanding? Also wondering whether we should mention the “source country” vs “secondary country” distinction here? </w:t>
       </w:r>
     </w:p>
   </w:comment>
-  <w:comment w:id="11" w:author="Whittaker, Charles" w:date="2023-12-29T10:26:00Z" w:initials="CW">
-    <w:p>
-      <w:pPr>
-        <w:pStyle w:val="CommentText"/>
-      </w:pPr>
-      <w:r>
-        <w:rPr>
-          <w:rStyle w:val="CommentReference"/>
-        </w:rPr>
-        <w:annotationRef/>
-      </w:r>
-      <w:r>
-        <w:t xml:space="preserve">Reckon this could do with expanding? Also wondering whether we should mention the “source country” vs “secondary country” distinction here? </w:t>
-      </w:r>
-    </w:p>
-  </w:comment>
-  <w:comment w:id="12" w:author="Whittaker, Charles" w:date="2023-12-29T08:38:00Z" w:initials="CW">
+  <w:comment w:id="11" w:author="Whittaker, Charles" w:date="2023-12-29T08:38:00Z" w:initials="CW">
     <w:p>
       <w:pPr>
         <w:pStyle w:val="CommentText"/>
@@ -30996,7 +30789,7 @@
       </w:r>
     </w:p>
   </w:comment>
-  <w:comment w:id="13" w:author="Whittaker, Charles" w:date="2023-12-28T15:33:00Z" w:initials="CW">
+  <w:comment w:id="12" w:author="Whittaker, Charles" w:date="2023-12-28T15:33:00Z" w:initials="CW">
     <w:p>
       <w:pPr>
         <w:pStyle w:val="CommentText"/>
@@ -31012,7 +30805,7 @@
       </w:r>
     </w:p>
   </w:comment>
-  <w:comment w:id="14" w:author="Whittaker, Charles" w:date="2023-12-28T14:34:00Z" w:initials="CW">
+  <w:comment w:id="13" w:author="Whittaker, Charles" w:date="2023-12-28T14:34:00Z" w:initials="CW">
     <w:p>
       <w:pPr>
         <w:pStyle w:val="CommentText"/>
@@ -31028,7 +30821,7 @@
       </w:r>
     </w:p>
   </w:comment>
-  <w:comment w:id="15" w:author="Whittaker, Charles" w:date="2023-12-28T14:32:00Z" w:initials="CW">
+  <w:comment w:id="14" w:author="Whittaker, Charles" w:date="2023-12-28T14:32:00Z" w:initials="CW">
     <w:p>
       <w:pPr>
         <w:pStyle w:val="CommentText"/>
@@ -31044,7 +30837,7 @@
       </w:r>
     </w:p>
   </w:comment>
-  <w:comment w:id="16" w:author="Whittaker, Charles" w:date="2023-12-27T09:37:00Z" w:initials="CW">
+  <w:comment w:id="15" w:author="Whittaker, Charles" w:date="2023-12-27T09:37:00Z" w:initials="CW">
     <w:p>
       <w:pPr>
         <w:pStyle w:val="CommentText"/>
@@ -31060,7 +30853,7 @@
       </w:r>
     </w:p>
   </w:comment>
-  <w:comment w:id="17" w:author="Whittaker, Charles" w:date="2023-12-27T09:44:00Z" w:initials="CW">
+  <w:comment w:id="16" w:author="Whittaker, Charles" w:date="2023-12-27T09:44:00Z" w:initials="CW">
     <w:p>
       <w:pPr>
         <w:pStyle w:val="CommentText"/>
@@ -31089,7 +30882,7 @@
       </w:r>
     </w:p>
   </w:comment>
-  <w:comment w:id="18" w:author="Whittaker, Charles" w:date="2023-12-29T14:46:00Z" w:initials="CW">
+  <w:comment w:id="17" w:author="Whittaker, Charles" w:date="2023-12-29T14:46:00Z" w:initials="CW">
     <w:p>
       <w:pPr>
         <w:pStyle w:val="CommentText"/>
@@ -31105,7 +30898,7 @@
       </w:r>
     </w:p>
   </w:comment>
-  <w:comment w:id="19" w:author="Whittaker, Charles" w:date="2023-12-27T11:35:00Z" w:initials="CW">
+  <w:comment w:id="18" w:author="Whittaker, Charles" w:date="2023-12-27T11:35:00Z" w:initials="CW">
     <w:p>
       <w:pPr>
         <w:pStyle w:val="CommentText"/>
@@ -31154,7 +30947,7 @@
       </w:r>
     </w:p>
   </w:comment>
-  <w:comment w:id="20" w:author="Whittaker, Charles" w:date="2023-12-27T13:14:00Z" w:initials="CW">
+  <w:comment w:id="19" w:author="Whittaker, Charles" w:date="2023-12-27T13:14:00Z" w:initials="CW">
     <w:p>
       <w:pPr>
         <w:pStyle w:val="CommentText"/>
@@ -31183,7 +30976,7 @@
       </w:r>
     </w:p>
   </w:comment>
-  <w:comment w:id="21" w:author="Whittaker, Charles" w:date="2023-12-30T18:21:00Z" w:initials="CW">
+  <w:comment w:id="20" w:author="Whittaker, Charles" w:date="2023-12-30T18:21:00Z" w:initials="CW">
     <w:p>
       <w:pPr>
         <w:pStyle w:val="CommentText"/>
@@ -31219,7 +31012,7 @@
       </w:r>
     </w:p>
   </w:comment>
-  <w:comment w:id="22" w:author="Whittaker, Charles" w:date="2023-12-30T18:24:00Z" w:initials="CW">
+  <w:comment w:id="21" w:author="Whittaker, Charles" w:date="2023-12-30T18:24:00Z" w:initials="CW">
     <w:p>
       <w:pPr>
         <w:pStyle w:val="CommentText"/>
@@ -31239,6 +31032,22 @@
           <w:bCs/>
         </w:rPr>
         <w:t>What do you think?</w:t>
+      </w:r>
+    </w:p>
+  </w:comment>
+  <w:comment w:id="22" w:author="Whittaker, Charles" w:date="2023-12-27T16:03:00Z" w:initials="CW">
+    <w:p>
+      <w:pPr>
+        <w:pStyle w:val="CommentText"/>
+      </w:pPr>
+      <w:r>
+        <w:rPr>
+          <w:rStyle w:val="CommentReference"/>
+        </w:rPr>
+        <w:annotationRef/>
+      </w:r>
+      <w:r>
+        <w:t>I think maybe only present Moderate NPIs, or at the very least, cut them off at less of a delay and move the inset panels elsewhere/don’t include them.</w:t>
       </w:r>
     </w:p>
   </w:comment>
@@ -31254,11 +31063,11 @@
         <w:annotationRef/>
       </w:r>
       <w:r>
-        <w:t>I think maybe only present Moderate NPIs, or at the very least, cut them off at less of a delay and move the inset panels elsewhere/don’t include them.</w:t>
+        <w:t xml:space="preserve">Also I think maybe just have 1.5, 2.5 and 3.5 for R0, as with the previous figure. </w:t>
       </w:r>
     </w:p>
   </w:comment>
-  <w:comment w:id="24" w:author="Whittaker, Charles" w:date="2023-12-27T16:03:00Z" w:initials="CW">
+  <w:comment w:id="24" w:author="Whittaker, Charles" w:date="2023-12-27T16:27:00Z" w:initials="CW">
     <w:p>
       <w:pPr>
         <w:pStyle w:val="CommentText"/>
@@ -31270,11 +31079,11 @@
         <w:annotationRef/>
       </w:r>
       <w:r>
-        <w:t xml:space="preserve">Also I think maybe just have 1.5, 2.5 and 3.5 for R0, as with the previous figure. </w:t>
+        <w:t xml:space="preserve">I think remove the 100 days example, and shorten the right hand axis to 30 days (??). </w:t>
       </w:r>
     </w:p>
   </w:comment>
-  <w:comment w:id="25" w:author="Whittaker, Charles" w:date="2023-12-27T16:27:00Z" w:initials="CW">
+  <w:comment w:id="25" w:author="Whittaker, Charles" w:date="2023-12-27T17:23:00Z" w:initials="CW">
     <w:p>
       <w:pPr>
         <w:pStyle w:val="CommentText"/>
@@ -31286,27 +31095,11 @@
         <w:annotationRef/>
       </w:r>
       <w:r>
-        <w:t xml:space="preserve">I think remove the 100 days example, and shorten the right hand axis to 30 days (??). </w:t>
+        <w:t xml:space="preserve">I think we need to break this figure up into two parts. First part is just focussed on the source country and will show how surveillance sensitivity influences BPSV impact there. Second part will look more like what Fig 6B looks like currently, and will explore how that same surveillance sensitivity in the source country shapes BPSV impact in the secondary country. </w:t>
       </w:r>
     </w:p>
   </w:comment>
-  <w:comment w:id="26" w:author="Whittaker, Charles" w:date="2023-12-27T17:23:00Z" w:initials="CW">
-    <w:p>
-      <w:pPr>
-        <w:pStyle w:val="CommentText"/>
-      </w:pPr>
-      <w:r>
-        <w:rPr>
-          <w:rStyle w:val="CommentReference"/>
-        </w:rPr>
-        <w:annotationRef/>
-      </w:r>
-      <w:r>
-        <w:t xml:space="preserve">I think we need to break this figure up into two parts. First part is just focussed on the source country and will show how surveillance sensitivity influences BPSV impact there. Second part will look more like what Fig 6B looks like currently, and will explore how that same surveillance sensitivity in the source country shapes BPSV impact in the secondary country. </w:t>
-      </w:r>
-    </w:p>
-  </w:comment>
-  <w:comment w:id="27" w:author="Whittaker, Charles" w:date="2023-12-27T16:46:00Z" w:initials="CW">
+  <w:comment w:id="26" w:author="Whittaker, Charles" w:date="2023-12-27T16:46:00Z" w:initials="CW">
     <w:p>
       <w:pPr>
         <w:pStyle w:val="CommentText"/>
@@ -31360,9 +31153,8 @@
   <w15:commentEx w15:paraId="089CB305" w15:done="0"/>
   <w15:commentEx w15:paraId="253802E4" w15:done="0"/>
   <w15:commentEx w15:paraId="2A07EE24" w15:done="0"/>
-  <w15:commentEx w15:paraId="69E9DCE8" w15:done="0"/>
-  <w15:commentEx w15:paraId="2ADA16B4" w15:done="0"/>
-  <w15:commentEx w15:paraId="00DDACD7" w15:done="0"/>
+  <w15:commentEx w15:paraId="314D1C74" w15:done="0"/>
+  <w15:commentEx w15:paraId="511E79C6" w15:done="0"/>
   <w15:commentEx w15:paraId="542D2DF7" w15:done="0"/>
   <w15:commentEx w15:paraId="51B29F3C" w15:done="0"/>
   <w15:commentEx w15:paraId="2C188CB1" w15:done="0"/>
@@ -31393,8 +31185,7 @@
   <w16cex:commentExtensible w16cex:durableId="116EFD76" w16cex:dateUtc="2023-12-27T11:13:00Z"/>
   <w16cex:commentExtensible w16cex:durableId="192B1861" w16cex:dateUtc="2023-12-27T12:56:00Z"/>
   <w16cex:commentExtensible w16cex:durableId="062DB175" w16cex:dateUtc="2023-12-27T13:27:00Z"/>
-  <w16cex:commentExtensible w16cex:durableId="50FCE41F" w16cex:dateUtc="2023-12-27T14:43:00Z"/>
-  <w16cex:commentExtensible w16cex:durableId="750609FE" w16cex:dateUtc="2023-12-27T14:48:00Z"/>
+  <w16cex:commentExtensible w16cex:durableId="0DBA7400" w16cex:dateUtc="2023-12-30T18:31:00Z"/>
   <w16cex:commentExtensible w16cex:durableId="165BAED4" w16cex:dateUtc="2023-12-27T14:44:00Z"/>
   <w16cex:commentExtensible w16cex:durableId="0108C18C" w16cex:dateUtc="2023-12-27T16:46:00Z"/>
   <w16cex:commentExtensible w16cex:durableId="6CAA2B54" w16cex:dateUtc="2023-12-29T10:26:00Z"/>
@@ -31426,9 +31217,8 @@
   <w16cid:commentId w16cid:paraId="089CB305" w16cid:durableId="116EFD76"/>
   <w16cid:commentId w16cid:paraId="253802E4" w16cid:durableId="192B1861"/>
   <w16cid:commentId w16cid:paraId="2A07EE24" w16cid:durableId="062DB175"/>
-  <w16cid:commentId w16cid:paraId="69E9DCE8" w16cid:durableId="50FCE41F"/>
-  <w16cid:commentId w16cid:paraId="2ADA16B4" w16cid:durableId="750609FE"/>
-  <w16cid:commentId w16cid:paraId="00DDACD7" w16cid:durableId="165BAED4"/>
+  <w16cid:commentId w16cid:paraId="314D1C74" w16cid:durableId="0DBA7400"/>
+  <w16cid:commentId w16cid:paraId="511E79C6" w16cid:durableId="165BAED4"/>
   <w16cid:commentId w16cid:paraId="542D2DF7" w16cid:durableId="0108C18C"/>
   <w16cid:commentId w16cid:paraId="51B29F3C" w16cid:durableId="6CAA2B54"/>
   <w16cid:commentId w16cid:paraId="2C188CB1" w16cid:durableId="6E366852"/>

</xml_diff>

<commit_message>
updated outputs and figure
</commit_message>
<xml_diff>
--- a/29thDec_Manuscript.docx
+++ b/29thDec_Manuscript.docx
@@ -22322,27 +22322,13 @@
       </w:pPr>
       <w:r>
         <w:rPr>
-          <w:rFonts w:ascii="Roboto" w:eastAsia="Times New Roman" w:hAnsi="Roboto" w:cs="Times New Roman"/>
-          <w:noProof/>
-          <w:color w:val="031D39"/>
-          <w:spacing w:val="3"/>
-          <w:kern w:val="0"/>
-          <w:sz w:val="20"/>
-          <w:szCs w:val="20"/>
-          <w:lang w:eastAsia="en-GB"/>
-          <w14:ligatures w14:val="none"/>
+          <w:noProof/>
         </w:rPr>
         <w:drawing>
-          <wp:inline distT="0" distB="0" distL="0" distR="0" wp14:anchorId="2A27529B" wp14:editId="36082452">
-            <wp:extent cx="5731510" cy="4798695"/>
-            <wp:effectExtent l="0" t="0" r="2540" b="1905"/>
-            <wp:docPr id="4" name="Picture 3" descr="A graph of different colored lines&#10;&#10;Description automatically generated with medium confidence">
-              <a:extLst xmlns:a="http://schemas.openxmlformats.org/drawingml/2006/main">
-                <a:ext uri="{FF2B5EF4-FFF2-40B4-BE49-F238E27FC236}">
-                  <a16:creationId xmlns:a16="http://schemas.microsoft.com/office/drawing/2014/main" id="{387F9C18-4B20-10BA-A174-A9714A531549}"/>
-                </a:ext>
-              </a:extLst>
-            </wp:docPr>
+          <wp:inline distT="0" distB="0" distL="0" distR="0" wp14:anchorId="0CFDE732" wp14:editId="60F3986D">
+            <wp:extent cx="5731510" cy="3751580"/>
+            <wp:effectExtent l="0" t="0" r="2540" b="1270"/>
+            <wp:docPr id="1795250772" name="Picture 1" descr="A graph of different colored lines&#10;&#10;Description automatically generated with medium confidence"/>
             <wp:cNvGraphicFramePr>
               <a:graphicFrameLocks xmlns:a="http://schemas.openxmlformats.org/drawingml/2006/main" noChangeAspect="1"/>
             </wp:cNvGraphicFramePr>
@@ -22350,16 +22336,8 @@
               <a:graphicData uri="http://schemas.openxmlformats.org/drawingml/2006/picture">
                 <pic:pic xmlns:pic="http://schemas.openxmlformats.org/drawingml/2006/picture">
                   <pic:nvPicPr>
-                    <pic:cNvPr id="4" name="Picture 3" descr="A graph of different colored lines&#10;&#10;Description automatically generated with medium confidence">
-                      <a:extLst>
-                        <a:ext uri="{FF2B5EF4-FFF2-40B4-BE49-F238E27FC236}">
-                          <a16:creationId xmlns:a16="http://schemas.microsoft.com/office/drawing/2014/main" id="{387F9C18-4B20-10BA-A174-A9714A531549}"/>
-                        </a:ext>
-                      </a:extLst>
-                    </pic:cNvPr>
-                    <pic:cNvPicPr>
-                      <a:picLocks noChangeAspect="1"/>
-                    </pic:cNvPicPr>
+                    <pic:cNvPr id="1795250772" name="Picture 1" descr="A graph of different colored lines&#10;&#10;Description automatically generated with medium confidence"/>
+                    <pic:cNvPicPr/>
                   </pic:nvPicPr>
                   <pic:blipFill>
                     <a:blip r:embed="rId16"/>
@@ -22370,7 +22348,7 @@
                   <pic:spPr>
                     <a:xfrm>
                       <a:off x="0" y="0"/>
-                      <a:ext cx="5731510" cy="4798695"/>
+                      <a:ext cx="5731510" cy="3751580"/>
                     </a:xfrm>
                     <a:prstGeom prst="rect">
                       <a:avLst/>
@@ -22388,7 +22366,6 @@
         <w:jc w:val="both"/>
       </w:pPr>
       <w:commentRangeStart w:id="24"/>
-      <w:commentRangeStart w:id="25"/>
       <w:r>
         <w:rPr>
           <w:rFonts w:ascii="Roboto" w:eastAsia="Times New Roman" w:hAnsi="Roboto" w:cs="Times New Roman"/>
@@ -22408,21 +22385,8 @@
       <w:r>
         <w:rPr>
           <w:rStyle w:val="CommentReference"/>
-          <w:rFonts w:ascii="Roboto" w:hAnsi="Roboto"/>
-          <w:sz w:val="20"/>
-          <w:szCs w:val="20"/>
         </w:rPr>
         <w:commentReference w:id="24"/>
-      </w:r>
-      <w:commentRangeEnd w:id="25"/>
-      <w:r>
-        <w:rPr>
-          <w:rStyle w:val="CommentReference"/>
-          <w:rFonts w:ascii="Roboto" w:hAnsi="Roboto"/>
-          <w:sz w:val="20"/>
-          <w:szCs w:val="20"/>
-        </w:rPr>
-        <w:commentReference w:id="25"/>
       </w:r>
       <w:r>
         <w:rPr>
@@ -23095,7 +23059,7 @@
           <w14:ligatures w14:val="none"/>
         </w:rPr>
       </w:pPr>
-      <w:commentRangeStart w:id="26"/>
+      <w:commentRangeStart w:id="25"/>
       <w:r>
         <w:rPr>
           <w:rFonts w:ascii="Roboto" w:eastAsia="Times New Roman" w:hAnsi="Roboto" w:cs="Times New Roman"/>
@@ -23111,7 +23075,7 @@
         </w:rPr>
         <w:t xml:space="preserve">Figure </w:t>
       </w:r>
-      <w:commentRangeEnd w:id="26"/>
+      <w:commentRangeEnd w:id="25"/>
       <w:r>
         <w:rPr>
           <w:rStyle w:val="CommentReference"/>
@@ -23119,9 +23083,9 @@
           <w:sz w:val="20"/>
           <w:szCs w:val="20"/>
         </w:rPr>
-        <w:commentReference w:id="26"/>
-      </w:r>
-      <w:commentRangeStart w:id="27"/>
+        <w:commentReference w:id="25"/>
+      </w:r>
+      <w:commentRangeStart w:id="26"/>
       <w:r>
         <w:rPr>
           <w:rFonts w:ascii="Roboto" w:eastAsia="Times New Roman" w:hAnsi="Roboto" w:cs="Times New Roman"/>
@@ -23137,7 +23101,7 @@
         </w:rPr>
         <w:t>6</w:t>
       </w:r>
-      <w:commentRangeEnd w:id="27"/>
+      <w:commentRangeEnd w:id="26"/>
       <w:r>
         <w:rPr>
           <w:rStyle w:val="CommentReference"/>
@@ -23145,7 +23109,7 @@
           <w:sz w:val="20"/>
           <w:szCs w:val="20"/>
         </w:rPr>
-        <w:commentReference w:id="27"/>
+        <w:commentReference w:id="26"/>
       </w:r>
       <w:r>
         <w:rPr>
@@ -23177,7 +23141,7 @@
         </w:rPr>
         <w:t xml:space="preserve"> </w:t>
       </w:r>
-      <w:commentRangeStart w:id="28"/>
+      <w:commentRangeStart w:id="27"/>
       <w:r>
         <w:rPr>
           <w:rFonts w:ascii="Roboto" w:eastAsia="Times New Roman" w:hAnsi="Roboto" w:cs="Times New Roman"/>
@@ -23193,7 +23157,7 @@
         </w:rPr>
         <w:t xml:space="preserve">BPSV </w:t>
       </w:r>
-      <w:commentRangeEnd w:id="28"/>
+      <w:commentRangeEnd w:id="27"/>
       <w:r>
         <w:rPr>
           <w:rStyle w:val="CommentReference"/>
@@ -23201,7 +23165,7 @@
           <w:sz w:val="20"/>
           <w:szCs w:val="20"/>
         </w:rPr>
-        <w:commentReference w:id="28"/>
+        <w:commentReference w:id="27"/>
       </w:r>
       <w:r>
         <w:rPr>
@@ -30945,7 +30909,7 @@
       </w:r>
     </w:p>
   </w:comment>
-  <w:comment w:id="24" w:author="Whittaker, Charles" w:date="2023-12-27T16:03:00Z" w:initials="CW">
+  <w:comment w:id="24" w:author="Whittaker, Charles" w:date="2023-12-31T17:21:00Z" w:initials="CW">
     <w:p>
       <w:pPr>
         <w:pStyle w:val="CommentText"/>
@@ -30957,11 +30921,11 @@
         <w:annotationRef/>
       </w:r>
       <w:r>
-        <w:t>I think maybe only present Moderate NPIs, or at the very least, cut them off at less of a delay and move the inset panels elsewhere/don’t include them.</w:t>
+        <w:t>Text needs updating</w:t>
       </w:r>
     </w:p>
   </w:comment>
-  <w:comment w:id="25" w:author="Whittaker, Charles" w:date="2023-12-27T16:03:00Z" w:initials="CW">
+  <w:comment w:id="25" w:author="Whittaker, Charles" w:date="2023-12-27T16:27:00Z" w:initials="CW">
     <w:p>
       <w:pPr>
         <w:pStyle w:val="CommentText"/>
@@ -30973,11 +30937,11 @@
         <w:annotationRef/>
       </w:r>
       <w:r>
-        <w:t xml:space="preserve">Also I think maybe just have 1.5, 2.5 and 3.5 for R0, as with the previous figure. </w:t>
+        <w:t xml:space="preserve">I think remove the 100 days example, and shorten the right hand axis to 30 days (??). </w:t>
       </w:r>
     </w:p>
   </w:comment>
-  <w:comment w:id="26" w:author="Whittaker, Charles" w:date="2023-12-27T16:27:00Z" w:initials="CW">
+  <w:comment w:id="26" w:author="Whittaker, Charles" w:date="2023-12-27T17:23:00Z" w:initials="CW">
     <w:p>
       <w:pPr>
         <w:pStyle w:val="CommentText"/>
@@ -30989,27 +30953,11 @@
         <w:annotationRef/>
       </w:r>
       <w:r>
-        <w:t xml:space="preserve">I think remove the 100 days example, and shorten the right hand axis to 30 days (??). </w:t>
+        <w:t xml:space="preserve">I think we need to break this figure up into two parts. First part is just focussed on the source country and will show how surveillance sensitivity influences BPSV impact there. Second part will look more like what Fig 6B looks like currently, and will explore how that same surveillance sensitivity in the source country shapes BPSV impact in the secondary country. </w:t>
       </w:r>
     </w:p>
   </w:comment>
-  <w:comment w:id="27" w:author="Whittaker, Charles" w:date="2023-12-27T17:23:00Z" w:initials="CW">
-    <w:p>
-      <w:pPr>
-        <w:pStyle w:val="CommentText"/>
-      </w:pPr>
-      <w:r>
-        <w:rPr>
-          <w:rStyle w:val="CommentReference"/>
-        </w:rPr>
-        <w:annotationRef/>
-      </w:r>
-      <w:r>
-        <w:t xml:space="preserve">I think we need to break this figure up into two parts. First part is just focussed on the source country and will show how surveillance sensitivity influences BPSV impact there. Second part will look more like what Fig 6B looks like currently, and will explore how that same surveillance sensitivity in the source country shapes BPSV impact in the secondary country. </w:t>
-      </w:r>
-    </w:p>
-  </w:comment>
-  <w:comment w:id="28" w:author="Whittaker, Charles" w:date="2023-12-27T16:46:00Z" w:initials="CW">
+  <w:comment w:id="27" w:author="Whittaker, Charles" w:date="2023-12-27T16:46:00Z" w:initials="CW">
     <w:p>
       <w:pPr>
         <w:pStyle w:val="CommentText"/>
@@ -31080,8 +31028,7 @@
   <w15:commentEx w15:paraId="101EADA3" w15:done="0"/>
   <w15:commentEx w15:paraId="23EACF28" w15:done="0"/>
   <w15:commentEx w15:paraId="64D122A5" w15:done="0"/>
-  <w15:commentEx w15:paraId="5A59253A" w15:done="0"/>
-  <w15:commentEx w15:paraId="2498F60C" w15:paraIdParent="5A59253A" w15:done="0"/>
+  <w15:commentEx w15:paraId="1B5AD43B" w15:done="0"/>
   <w15:commentEx w15:paraId="2CA5C2B4" w15:done="0"/>
   <w15:commentEx w15:paraId="41D71BF2" w15:done="0"/>
   <w15:commentEx w15:paraId="0D095F78" w15:done="0"/>
@@ -31114,8 +31061,7 @@
   <w16cex:commentExtensible w16cex:durableId="7AEDC6C7" w16cex:dateUtc="2023-12-31T15:45:00Z"/>
   <w16cex:commentExtensible w16cex:durableId="6791841C" w16cex:dateUtc="2023-12-30T18:21:00Z"/>
   <w16cex:commentExtensible w16cex:durableId="4582F20D" w16cex:dateUtc="2023-12-30T18:24:00Z"/>
-  <w16cex:commentExtensible w16cex:durableId="52017487" w16cex:dateUtc="2023-12-27T16:03:00Z"/>
-  <w16cex:commentExtensible w16cex:durableId="013C0895" w16cex:dateUtc="2023-12-27T16:03:00Z"/>
+  <w16cex:commentExtensible w16cex:durableId="5C4A01FC" w16cex:dateUtc="2023-12-31T17:21:00Z"/>
   <w16cex:commentExtensible w16cex:durableId="685579AE" w16cex:dateUtc="2023-12-27T16:27:00Z"/>
   <w16cex:commentExtensible w16cex:durableId="1B92DB73" w16cex:dateUtc="2023-12-27T17:23:00Z"/>
   <w16cex:commentExtensible w16cex:durableId="56366B46" w16cex:dateUtc="2023-12-27T16:46:00Z"/>
@@ -31148,8 +31094,7 @@
   <w16cid:commentId w16cid:paraId="101EADA3" w16cid:durableId="7AEDC6C7"/>
   <w16cid:commentId w16cid:paraId="23EACF28" w16cid:durableId="6791841C"/>
   <w16cid:commentId w16cid:paraId="64D122A5" w16cid:durableId="4582F20D"/>
-  <w16cid:commentId w16cid:paraId="5A59253A" w16cid:durableId="52017487"/>
-  <w16cid:commentId w16cid:paraId="2498F60C" w16cid:durableId="013C0895"/>
+  <w16cid:commentId w16cid:paraId="1B5AD43B" w16cid:durableId="5C4A01FC"/>
   <w16cid:commentId w16cid:paraId="2CA5C2B4" w16cid:durableId="685579AE"/>
   <w16cid:commentId w16cid:paraId="41D71BF2" w16cid:durableId="1B92DB73"/>
   <w16cid:commentId w16cid:paraId="0D095F78" w16cid:durableId="56366B46"/>

</xml_diff>